<commit_message>
build output Word doc on Windows
</commit_message>
<xml_diff>
--- a/ProvWGcase.docx
+++ b/ProvWGcase.docx
@@ -77,37 +77,19 @@
         <w:t xml:space="preserve"> </w:t>
       </w:r>
       <w:r>
-        <w:t xml:space="preserve">Tue,</w:t>
-      </w:r>
-      <w:r>
-        <w:t xml:space="preserve"> </w:t>
-      </w:r>
-      <w:r>
-        <w:t xml:space="preserve">Jan</w:t>
-      </w:r>
-      <w:r>
-        <w:t xml:space="preserve"> </w:t>
-      </w:r>
-      <w:r>
-        <w:t xml:space="preserve">31,</w:t>
-      </w:r>
-      <w:r>
-        <w:t xml:space="preserve"> </w:t>
-      </w:r>
-      <w:r>
-        <w:t xml:space="preserve">2017</w:t>
-      </w:r>
-      <w:r>
-        <w:t xml:space="preserve"> </w:t>
-      </w:r>
-      <w:r>
-        <w:t xml:space="preserve">12:15:06</w:t>
-      </w:r>
-      <w:r>
-        <w:t xml:space="preserve"> </w:t>
-      </w:r>
-      <w:r>
-        <w:t xml:space="preserve">AM</w:t>
+        <w:t xml:space="preserve">Thu</w:t>
+      </w:r>
+      <w:r>
+        <w:t xml:space="preserve"> </w:t>
+      </w:r>
+      <w:r>
+        <w:t xml:space="preserve">09/02/2017</w:t>
+      </w:r>
+      <w:r>
+        <w:t xml:space="preserve"> </w:t>
+      </w:r>
+      <w:r>
+        <w:t xml:space="preserve">16:51:27.25</w:t>
       </w:r>
     </w:p>
     <w:p>
@@ -1232,6 +1214,14 @@
       </w:pPr>
       <w:r>
         <w:t xml:space="preserve">Since this group's work is likely to be highly relevant to, or even directed by, other WGs, it may be sensible to have other WG members attend this group's meetings either in a liaison role or as members in their own right.</w:t>
+      </w:r>
+    </w:p>
+    <w:p>
+      <w:pPr>
+        <w:pStyle w:val="BodyText"/>
+      </w:pPr>
+      <w:r>
+        <w:t xml:space="preserve"/>
       </w:r>
     </w:p>
     <w:sectPr/>
@@ -1342,7 +1332,7 @@
     </w:lvl>
   </w:abstractNum>
   <w:abstractNum w:abstractNumId="990">
-    <w:nsid w:val="7865e8a5"/>
+    <w:nsid w:val="df484129"/>
     <w:multiLevelType w:val="multilevel"/>
     <w:lvl w:ilvl="0">
       <w:numFmt w:val="bullet"/>
@@ -1423,7 +1413,7 @@
     </w:lvl>
   </w:abstractNum>
   <w:abstractNum w:abstractNumId="99411">
-    <w:nsid w:val="140e10f0"/>
+    <w:nsid w:val="29e39b57"/>
     <w:multiLevelType w:val="multilevel"/>
     <w:lvl w:ilvl="0">
       <w:start w:val="1"/>
@@ -1511,7 +1501,7 @@
     </w:lvl>
   </w:abstractNum>
   <w:abstractNum w:abstractNumId="99418">
-    <w:nsid w:val="1e9f71bf"/>
+    <w:nsid w:val="453718d6"/>
     <w:multiLevelType w:val="multilevel"/>
     <w:lvl w:ilvl="0">
       <w:start w:val="8"/>
@@ -1598,11 +1588,11 @@
       </w:pPr>
     </w:lvl>
   </w:abstractNum>
-  <w:abstractNum w:abstractNumId="994122">
-    <w:nsid w:val="c2f136ad"/>
+  <w:abstractNum w:abstractNumId="994113">
+    <w:nsid w:val="7ee3eae0"/>
     <w:multiLevelType w:val="multilevel"/>
     <w:lvl w:ilvl="0">
-      <w:start w:val="22"/>
+      <w:start w:val="13"/>
       <w:numFmt w:val="decimal"/>
       <w:lvlText w:val="%1."/>
       <w:lvlJc w:val="left"/>
@@ -1614,7 +1604,7 @@
       </w:pPr>
     </w:lvl>
     <w:lvl w:ilvl="1">
-      <w:start w:val="22"/>
+      <w:start w:val="13"/>
       <w:numFmt w:val="decimal"/>
       <w:lvlText w:val="%2."/>
       <w:lvlJc w:val="left"/>
@@ -1626,7 +1616,7 @@
       </w:pPr>
     </w:lvl>
     <w:lvl w:ilvl="2">
-      <w:start w:val="22"/>
+      <w:start w:val="13"/>
       <w:numFmt w:val="decimal"/>
       <w:lvlText w:val="%3."/>
       <w:lvlJc w:val="left"/>
@@ -1638,7 +1628,7 @@
       </w:pPr>
     </w:lvl>
     <w:lvl w:ilvl="3">
-      <w:start w:val="22"/>
+      <w:start w:val="13"/>
       <w:numFmt w:val="decimal"/>
       <w:lvlText w:val="%4."/>
       <w:lvlJc w:val="left"/>
@@ -1650,7 +1640,7 @@
       </w:pPr>
     </w:lvl>
     <w:lvl w:ilvl="4">
-      <w:start w:val="22"/>
+      <w:start w:val="13"/>
       <w:numFmt w:val="decimal"/>
       <w:lvlText w:val="%5."/>
       <w:lvlJc w:val="left"/>
@@ -1662,7 +1652,7 @@
       </w:pPr>
     </w:lvl>
     <w:lvl w:ilvl="5">
-      <w:start w:val="22"/>
+      <w:start w:val="13"/>
       <w:numFmt w:val="decimal"/>
       <w:lvlText w:val="%6."/>
       <w:lvlJc w:val="left"/>
@@ -1674,7 +1664,7 @@
       </w:pPr>
     </w:lvl>
     <w:lvl w:ilvl="6">
-      <w:start w:val="22"/>
+      <w:start w:val="13"/>
       <w:numFmt w:val="decimal"/>
       <w:lvlText w:val="%7."/>
       <w:lvlJc w:val="left"/>
@@ -1687,7 +1677,7 @@
     </w:lvl>
   </w:abstractNum>
   <w:abstractNum w:abstractNumId="991">
-    <w:nsid w:val="2fb0ad62"/>
+    <w:nsid w:val="edd7cfce"/>
     <w:multiLevelType w:val="multilevel"/>
     <w:lvl w:ilvl="0">
       <w:numFmt w:val="bullet"/>
@@ -1846,27 +1836,27 @@
     </w:lvlOverride>
   </w:num>
   <w:num w:numId="1004">
-    <w:abstractNumId w:val="994122"/>
+    <w:abstractNumId w:val="994113"/>
     <w:lvlOverride w:ilvl="0">
-      <w:startOverride w:val="22"/>
+      <w:startOverride w:val="13"/>
     </w:lvlOverride>
     <w:lvlOverride w:ilvl="1">
-      <w:startOverride w:val="22"/>
+      <w:startOverride w:val="13"/>
     </w:lvlOverride>
     <w:lvlOverride w:ilvl="2">
-      <w:startOverride w:val="22"/>
+      <w:startOverride w:val="13"/>
     </w:lvlOverride>
     <w:lvlOverride w:ilvl="3">
-      <w:startOverride w:val="22"/>
+      <w:startOverride w:val="13"/>
     </w:lvlOverride>
     <w:lvlOverride w:ilvl="4">
-      <w:startOverride w:val="22"/>
+      <w:startOverride w:val="13"/>
     </w:lvlOverride>
     <w:lvlOverride w:ilvl="5">
-      <w:startOverride w:val="22"/>
+      <w:startOverride w:val="13"/>
     </w:lvlOverride>
     <w:lvlOverride w:ilvl="6">
-      <w:startOverride w:val="22"/>
+      <w:startOverride w:val="13"/>
     </w:lvlOverride>
   </w:num>
   <w:num w:numId="1005">

</xml_diff>

<commit_message>
added ValProp description of Provenance Data Collections
</commit_message>
<xml_diff>
--- a/ProvWGcase.docx
+++ b/ProvWGcase.docx
@@ -89,7 +89,7 @@
         <w:t xml:space="preserve"> </w:t>
       </w:r>
       <w:r>
-        <w:t xml:space="preserve">16:51:27.25</w:t>
+        <w:t xml:space="preserve">17:08:21.13</w:t>
       </w:r>
     </w:p>
     <w:p>
@@ -457,6 +457,7 @@
     </w:p>
     <w:p>
       <w:pPr>
+        <w:pStyle w:val="Compact"/>
         <w:numPr>
           <w:numId w:val="1005"/>
           <w:ilvl w:val="0"/>
@@ -492,6 +493,7 @@
     </w:p>
     <w:p>
       <w:pPr>
+        <w:pStyle w:val="Compact"/>
         <w:numPr>
           <w:numId w:val="1005"/>
           <w:ilvl w:val="0"/>
@@ -523,7 +525,7 @@
         <w:rPr>
           <w:b/>
         </w:rPr>
-        <w:t xml:space="preserve">Provenance Use Cases</w:t>
+        <w:t xml:space="preserve">Common provenance Use Cases</w:t>
       </w:r>
     </w:p>
     <w:p>
@@ -577,7 +579,19 @@
         <w:t xml:space="preserve"> </w:t>
       </w:r>
       <w:r>
-        <w:t xml:space="preserve">and other patterns may already be known.</w:t>
+        <w:t xml:space="preserve">and other patterns may already be known. It will also allow people to</w:t>
+      </w:r>
+      <w:r>
+        <w:t xml:space="preserve"> </w:t>
+      </w:r>
+      <w:r>
+        <w:t xml:space="preserve">consider provenance UCs posed by others that may be of future iterest</w:t>
+      </w:r>
+      <w:r>
+        <w:t xml:space="preserve"> </w:t>
+      </w:r>
+      <w:r>
+        <w:t xml:space="preserve">to them.</w:t>
       </w:r>
     </w:p>
     <w:p>
@@ -685,7 +699,7 @@
         <w:t xml:space="preserve"> </w:t>
       </w:r>
       <w:r>
-        <w:t xml:space="preserve">provenance use cases but it is one that is less maturely</w:t>
+        <w:t xml:space="preserve">provenance Use Cases but it is one that is less maturely</w:t>
       </w:r>
       <w:r>
         <w:t xml:space="preserve"> </w:t>
@@ -730,7 +744,7 @@
         <w:rPr>
           <w:b/>
         </w:rPr>
-        <w:t xml:space="preserve">Strategies for implementation</w:t>
+        <w:t xml:space="preserve">Strategies for enterprise provenance management</w:t>
       </w:r>
     </w:p>
     <w:p>
@@ -760,7 +774,7 @@
         <w:t xml:space="preserve"> </w:t>
       </w:r>
       <w:r>
-        <w:t xml:space="preserve">solutions to them. This activity will list such use cases and</w:t>
+        <w:t xml:space="preserve">solutions to them. This activity will list such Use Cases and</w:t>
       </w:r>
       <w:r>
         <w:t xml:space="preserve"> </w:t>
@@ -822,6 +836,105 @@
     </w:p>
     <w:p>
       <w:pPr>
+        <w:pStyle w:val="Compact"/>
+        <w:numPr>
+          <w:numId w:val="1011"/>
+          <w:ilvl w:val="1"/>
+        </w:numPr>
+      </w:pPr>
+      <w:r>
+        <w:t xml:space="preserve">We will also seek to establish a mechanism to keep these tool</w:t>
+      </w:r>
+      <w:r>
+        <w:t xml:space="preserve"> </w:t>
+      </w:r>
+      <w:r>
+        <w:t xml:space="preserve">lists up-to-date beyond the life of the WG.</w:t>
+      </w:r>
+    </w:p>
+    <w:p>
+      <w:pPr>
+        <w:pStyle w:val="Compact"/>
+        <w:numPr>
+          <w:numId w:val="1006"/>
+          <w:ilvl w:val="0"/>
+        </w:numPr>
+      </w:pPr>
+      <w:r>
+        <w:rPr>
+          <w:b/>
+        </w:rPr>
+        <w:t xml:space="preserve">Provenance data collections</w:t>
+      </w:r>
+    </w:p>
+    <w:p>
+      <w:pPr>
+        <w:pStyle w:val="Compact"/>
+        <w:numPr>
+          <w:numId w:val="1012"/>
+          <w:ilvl w:val="1"/>
+        </w:numPr>
+      </w:pPr>
+      <w:r>
+        <w:t xml:space="preserve">The provenance research community is knows that the provenance</w:t>
+      </w:r>
+      <w:r>
+        <w:t xml:space="preserve"> </w:t>
+      </w:r>
+      <w:r>
+        <w:t xml:space="preserve">ontologies and tools are used but are only anecdotally aware of</w:t>
+      </w:r>
+      <w:r>
+        <w:t xml:space="preserve"> </w:t>
+      </w:r>
+      <w:r>
+        <w:t xml:space="preserve">many current provenance datasets. In order to know the state of</w:t>
+      </w:r>
+      <w:r>
+        <w:t xml:space="preserve"> </w:t>
+      </w:r>
+      <w:r>
+        <w:t xml:space="preserve">operational system's adoption of provenance models and in order</w:t>
+      </w:r>
+      <w:r>
+        <w:t xml:space="preserve"> </w:t>
+      </w:r>
+      <w:r>
+        <w:t xml:space="preserve">to provide access to public provenance data for both</w:t>
+      </w:r>
+      <w:r>
+        <w:t xml:space="preserve"> </w:t>
+      </w:r>
+      <w:r>
+        <w:t xml:space="preserve">education and actual use, we will list as many current provenance</w:t>
+      </w:r>
+      <w:r>
+        <w:t xml:space="preserve"> </w:t>
+      </w:r>
+      <w:r>
+        <w:t xml:space="preserve">data stores as we can find owned by RDA members and others.</w:t>
+      </w:r>
+    </w:p>
+    <w:p>
+      <w:pPr>
+        <w:pStyle w:val="Compact"/>
+        <w:numPr>
+          <w:numId w:val="1012"/>
+          <w:ilvl w:val="1"/>
+        </w:numPr>
+      </w:pPr>
+      <w:r>
+        <w:t xml:space="preserve">We will also seek to establish a mechanism to keep this listing</w:t>
+      </w:r>
+      <w:r>
+        <w:t xml:space="preserve"> </w:t>
+      </w:r>
+      <w:r>
+        <w:t xml:space="preserve">up-to-date beyond the life of the WG.</w:t>
+      </w:r>
+    </w:p>
+    <w:p>
+      <w:pPr>
         <w:pStyle w:val="Heading1"/>
       </w:pPr>
       <w:bookmarkStart w:id="29" w:name="engagement"/>
@@ -996,7 +1109,7 @@
       <w:pPr>
         <w:pStyle w:val="Compact"/>
         <w:numPr>
-          <w:numId w:val="1012"/>
+          <w:numId w:val="1013"/>
           <w:ilvl w:val="0"/>
         </w:numPr>
       </w:pPr>
@@ -1014,7 +1127,7 @@
       <w:pPr>
         <w:pStyle w:val="Compact"/>
         <w:numPr>
-          <w:numId w:val="1012"/>
+          <w:numId w:val="1013"/>
           <w:ilvl w:val="0"/>
         </w:numPr>
       </w:pPr>
@@ -1032,7 +1145,7 @@
       <w:pPr>
         <w:pStyle w:val="Compact"/>
         <w:numPr>
-          <w:numId w:val="1012"/>
+          <w:numId w:val="1013"/>
           <w:ilvl w:val="0"/>
         </w:numPr>
       </w:pPr>
@@ -1050,7 +1163,7 @@
       <w:pPr>
         <w:pStyle w:val="Compact"/>
         <w:numPr>
-          <w:numId w:val="1012"/>
+          <w:numId w:val="1013"/>
           <w:ilvl w:val="0"/>
         </w:numPr>
       </w:pPr>
@@ -1068,7 +1181,7 @@
       <w:pPr>
         <w:pStyle w:val="Compact"/>
         <w:numPr>
-          <w:numId w:val="1012"/>
+          <w:numId w:val="1013"/>
           <w:ilvl w:val="0"/>
         </w:numPr>
       </w:pPr>
@@ -1086,7 +1199,7 @@
       <w:pPr>
         <w:pStyle w:val="Compact"/>
         <w:numPr>
-          <w:numId w:val="1012"/>
+          <w:numId w:val="1013"/>
           <w:ilvl w:val="0"/>
         </w:numPr>
       </w:pPr>
@@ -1104,7 +1217,7 @@
       <w:pPr>
         <w:pStyle w:val="Compact"/>
         <w:numPr>
-          <w:numId w:val="1012"/>
+          <w:numId w:val="1013"/>
           <w:ilvl w:val="0"/>
         </w:numPr>
       </w:pPr>
@@ -1122,7 +1235,7 @@
       <w:pPr>
         <w:pStyle w:val="Compact"/>
         <w:numPr>
-          <w:numId w:val="1012"/>
+          <w:numId w:val="1013"/>
           <w:ilvl w:val="0"/>
         </w:numPr>
       </w:pPr>
@@ -1140,7 +1253,7 @@
       <w:pPr>
         <w:pStyle w:val="Compact"/>
         <w:numPr>
-          <w:numId w:val="1012"/>
+          <w:numId w:val="1013"/>
           <w:ilvl w:val="0"/>
         </w:numPr>
       </w:pPr>
@@ -1158,7 +1271,7 @@
       <w:pPr>
         <w:pStyle w:val="Compact"/>
         <w:numPr>
-          <w:numId w:val="1012"/>
+          <w:numId w:val="1013"/>
           <w:ilvl w:val="0"/>
         </w:numPr>
       </w:pPr>
@@ -1176,7 +1289,7 @@
       <w:pPr>
         <w:pStyle w:val="Compact"/>
         <w:numPr>
-          <w:numId w:val="1012"/>
+          <w:numId w:val="1013"/>
           <w:ilvl w:val="0"/>
         </w:numPr>
       </w:pPr>
@@ -1332,7 +1445,7 @@
     </w:lvl>
   </w:abstractNum>
   <w:abstractNum w:abstractNumId="990">
-    <w:nsid w:val="df484129"/>
+    <w:nsid w:val="726cc1e3"/>
     <w:multiLevelType w:val="multilevel"/>
     <w:lvl w:ilvl="0">
       <w:numFmt w:val="bullet"/>
@@ -1413,7 +1526,7 @@
     </w:lvl>
   </w:abstractNum>
   <w:abstractNum w:abstractNumId="99411">
-    <w:nsid w:val="29e39b57"/>
+    <w:nsid w:val="a1d0d4ea"/>
     <w:multiLevelType w:val="multilevel"/>
     <w:lvl w:ilvl="0">
       <w:start w:val="1"/>
@@ -1501,7 +1614,7 @@
     </w:lvl>
   </w:abstractNum>
   <w:abstractNum w:abstractNumId="99418">
-    <w:nsid w:val="453718d6"/>
+    <w:nsid w:val="b2ada7da"/>
     <w:multiLevelType w:val="multilevel"/>
     <w:lvl w:ilvl="0">
       <w:start w:val="8"/>
@@ -1589,7 +1702,7 @@
     </w:lvl>
   </w:abstractNum>
   <w:abstractNum w:abstractNumId="994113">
-    <w:nsid w:val="7ee3eae0"/>
+    <w:nsid w:val="82803295"/>
     <w:multiLevelType w:val="multilevel"/>
     <w:lvl w:ilvl="0">
       <w:start w:val="13"/>
@@ -1677,7 +1790,7 @@
     </w:lvl>
   </w:abstractNum>
   <w:abstractNum w:abstractNumId="991">
-    <w:nsid w:val="edd7cfce"/>
+    <w:nsid w:val="62f23a0e"/>
     <w:multiLevelType w:val="multilevel"/>
     <w:lvl w:ilvl="0">
       <w:numFmt w:val="bullet"/>
@@ -1902,6 +2015,9 @@
     <w:abstractNumId w:val="991"/>
   </w:num>
   <w:num w:numId="1012">
+    <w:abstractNumId w:val="991"/>
+  </w:num>
+  <w:num w:numId="1013">
     <w:abstractNumId w:val="991"/>
   </w:num>
 </w:numbering>

</xml_diff>

<commit_message>
Changed WG name to Provenance Patterns - semi following Andrew Treloar's suggestion
</commit_message>
<xml_diff>
--- a/ProvWGcase.docx
+++ b/ProvWGcase.docx
@@ -31,7 +31,7 @@
         <w:t xml:space="preserve"> </w:t>
       </w:r>
       <w:r>
-        <w:t xml:space="preserve">Solutions</w:t>
+        <w:t xml:space="preserve">Patterns</w:t>
       </w:r>
     </w:p>
     <w:p>
@@ -77,19 +77,19 @@
         <w:t xml:space="preserve"> </w:t>
       </w:r>
       <w:r>
-        <w:t xml:space="preserve">Thu</w:t>
-      </w:r>
-      <w:r>
-        <w:t xml:space="preserve"> </w:t>
-      </w:r>
-      <w:r>
-        <w:t xml:space="preserve">09/02/2017</w:t>
-      </w:r>
-      <w:r>
-        <w:t xml:space="preserve"> </w:t>
-      </w:r>
-      <w:r>
-        <w:t xml:space="preserve">17:08:21.13</w:t>
+        <w:t xml:space="preserve">Tue</w:t>
+      </w:r>
+      <w:r>
+        <w:t xml:space="preserve"> </w:t>
+      </w:r>
+      <w:r>
+        <w:t xml:space="preserve">28/02/2017</w:t>
+      </w:r>
+      <w:r>
+        <w:t xml:space="preserve"> </w:t>
+      </w:r>
+      <w:r>
+        <w:t xml:space="preserve">21:56:04.15</w:t>
       </w:r>
     </w:p>
     <w:p>
@@ -165,7 +165,7 @@
         </w:numPr>
       </w:pPr>
       <w:r>
-        <w:t xml:space="preserve">Provenance patterns</w:t>
+        <w:t xml:space="preserve">Provenance design patterns</w:t>
       </w:r>
     </w:p>
     <w:p>
@@ -277,7 +277,7 @@
         </w:numPr>
       </w:pPr>
       <w:r>
-        <w:t xml:space="preserve">First documented provenance patterns generalised from use cases.</w:t>
+        <w:t xml:space="preserve">First documented provenance design patterns generalised from use cases.</w:t>
       </w:r>
     </w:p>
     <w:p>
@@ -359,7 +359,7 @@
         </w:numPr>
       </w:pPr>
       <w:r>
-        <w:t xml:space="preserve">Recommendations for aligning new use cases with provenance patterns.</w:t>
+        <w:t xml:space="preserve">Recommendations for aligning new use cases with provenance design patterns.</w:t>
       </w:r>
     </w:p>
     <w:p>
@@ -452,7 +452,10 @@
         <w:rPr>
           <w:i/>
         </w:rPr>
-        <w:t xml:space="preserve">provenance solution patterns.</w:t>
+        <w:t xml:space="preserve">provenance patterns</w:t>
+      </w:r>
+      <w:r>
+        <w:t xml:space="preserve">.</w:t>
       </w:r>
     </w:p>
     <w:p>
@@ -606,7 +609,7 @@
         <w:rPr>
           <w:b/>
         </w:rPr>
-        <w:t xml:space="preserve">Provenance patterns</w:t>
+        <w:t xml:space="preserve">Provenance design patterns</w:t>
       </w:r>
     </w:p>
     <w:p>
@@ -1445,7 +1448,7 @@
     </w:lvl>
   </w:abstractNum>
   <w:abstractNum w:abstractNumId="990">
-    <w:nsid w:val="726cc1e3"/>
+    <w:nsid w:val="1e415d5a"/>
     <w:multiLevelType w:val="multilevel"/>
     <w:lvl w:ilvl="0">
       <w:numFmt w:val="bullet"/>
@@ -1526,7 +1529,7 @@
     </w:lvl>
   </w:abstractNum>
   <w:abstractNum w:abstractNumId="99411">
-    <w:nsid w:val="a1d0d4ea"/>
+    <w:nsid w:val="2304c3fa"/>
     <w:multiLevelType w:val="multilevel"/>
     <w:lvl w:ilvl="0">
       <w:start w:val="1"/>
@@ -1614,7 +1617,7 @@
     </w:lvl>
   </w:abstractNum>
   <w:abstractNum w:abstractNumId="99418">
-    <w:nsid w:val="b2ada7da"/>
+    <w:nsid w:val="e9f35730"/>
     <w:multiLevelType w:val="multilevel"/>
     <w:lvl w:ilvl="0">
       <w:start w:val="8"/>
@@ -1702,7 +1705,7 @@
     </w:lvl>
   </w:abstractNum>
   <w:abstractNum w:abstractNumId="994113">
-    <w:nsid w:val="82803295"/>
+    <w:nsid w:val="44dbad63"/>
     <w:multiLevelType w:val="multilevel"/>
     <w:lvl w:ilvl="0">
       <w:start w:val="13"/>
@@ -1790,7 +1793,7 @@
     </w:lvl>
   </w:abstractNum>
   <w:abstractNum w:abstractNumId="991">
-    <w:nsid w:val="62f23a0e"/>
+    <w:nsid w:val="aea44dac"/>
     <w:multiLevelType w:val="multilevel"/>
     <w:lvl w:ilvl="0">
       <w:numFmt w:val="bullet"/>

</xml_diff>

<commit_message>
clarified 'provenance dataset' due to comments from Andrew Treloar
</commit_message>
<xml_diff>
--- a/ProvWGcase.docx
+++ b/ProvWGcase.docx
@@ -89,7 +89,7 @@
         <w:t xml:space="preserve"> </w:t>
       </w:r>
       <w:r>
-        <w:t xml:space="preserve">21:56:04.15</w:t>
+        <w:t xml:space="preserve">22:00:46.72</w:t>
       </w:r>
     </w:p>
     <w:p>
@@ -879,19 +879,19 @@
         </w:numPr>
       </w:pPr>
       <w:r>
-        <w:t xml:space="preserve">The provenance research community is knows that the provenance</w:t>
-      </w:r>
-      <w:r>
-        <w:t xml:space="preserve"> </w:t>
-      </w:r>
-      <w:r>
-        <w:t xml:space="preserve">ontologies and tools are used but are only anecdotally aware of</w:t>
-      </w:r>
-      <w:r>
-        <w:t xml:space="preserve"> </w:t>
-      </w:r>
-      <w:r>
-        <w:t xml:space="preserve">many current provenance datasets. In order to know the state of</w:t>
+        <w:t xml:space="preserve">The provenance research community knows that provenance</w:t>
+      </w:r>
+      <w:r>
+        <w:t xml:space="preserve"> </w:t>
+      </w:r>
+      <w:r>
+        <w:t xml:space="preserve">ontologies and tools are used due to communication with them and research papers but are only anecdotally aware of</w:t>
+      </w:r>
+      <w:r>
+        <w:t xml:space="preserve"> </w:t>
+      </w:r>
+      <w:r>
+        <w:t xml:space="preserve">many current provenance datasets (i.e. whole datasets of provenance information) and have not yet counted datasets linking to standardised provenance information. In order to know the state of</w:t>
       </w:r>
       <w:r>
         <w:t xml:space="preserve"> </w:t>
@@ -915,7 +915,7 @@
         <w:t xml:space="preserve"> </w:t>
       </w:r>
       <w:r>
-        <w:t xml:space="preserve">data stores as we can find owned by RDA members and others.</w:t>
+        <w:t xml:space="preserve">datasets as we can find owned by RDA members and others and catalogues of datasets linking to standardised provenance information.</w:t>
       </w:r>
     </w:p>
     <w:p>
@@ -1448,7 +1448,7 @@
     </w:lvl>
   </w:abstractNum>
   <w:abstractNum w:abstractNumId="990">
-    <w:nsid w:val="1e415d5a"/>
+    <w:nsid w:val="cd5fc059"/>
     <w:multiLevelType w:val="multilevel"/>
     <w:lvl w:ilvl="0">
       <w:numFmt w:val="bullet"/>
@@ -1529,7 +1529,7 @@
     </w:lvl>
   </w:abstractNum>
   <w:abstractNum w:abstractNumId="99411">
-    <w:nsid w:val="2304c3fa"/>
+    <w:nsid w:val="fe4dc1f4"/>
     <w:multiLevelType w:val="multilevel"/>
     <w:lvl w:ilvl="0">
       <w:start w:val="1"/>
@@ -1617,7 +1617,7 @@
     </w:lvl>
   </w:abstractNum>
   <w:abstractNum w:abstractNumId="99418">
-    <w:nsid w:val="e9f35730"/>
+    <w:nsid w:val="83d23baf"/>
     <w:multiLevelType w:val="multilevel"/>
     <w:lvl w:ilvl="0">
       <w:start w:val="8"/>
@@ -1705,7 +1705,7 @@
     </w:lvl>
   </w:abstractNum>
   <w:abstractNum w:abstractNumId="994113">
-    <w:nsid w:val="44dbad63"/>
+    <w:nsid w:val="5e2b20d6"/>
     <w:multiLevelType w:val="multilevel"/>
     <w:lvl w:ilvl="0">
       <w:start w:val="13"/>
@@ -1793,7 +1793,7 @@
     </w:lvl>
   </w:abstractNum>
   <w:abstractNum w:abstractNumId="991">
-    <w:nsid w:val="aea44dac"/>
+    <w:nsid w:val="35907c6d"/>
     <w:multiLevelType w:val="multilevel"/>
     <w:lvl w:ilvl="0">
       <w:numFmt w:val="bullet"/>

</xml_diff>

<commit_message>
added an Adoption section
</commit_message>
<xml_diff>
--- a/ProvWGcase.docx
+++ b/ProvWGcase.docx
@@ -77,19 +77,19 @@
         <w:t xml:space="preserve"> </w:t>
       </w:r>
       <w:r>
-        <w:t xml:space="preserve">Tue</w:t>
-      </w:r>
-      <w:r>
-        <w:t xml:space="preserve"> </w:t>
-      </w:r>
-      <w:r>
-        <w:t xml:space="preserve">28/02/2017</w:t>
-      </w:r>
-      <w:r>
-        <w:t xml:space="preserve"> </w:t>
-      </w:r>
-      <w:r>
-        <w:t xml:space="preserve">22:00:46.72</w:t>
+        <w:t xml:space="preserve">Fri</w:t>
+      </w:r>
+      <w:r>
+        <w:t xml:space="preserve"> </w:t>
+      </w:r>
+      <w:r>
+        <w:t xml:space="preserve">03/03/2017</w:t>
+      </w:r>
+      <w:r>
+        <w:t xml:space="preserve"> </w:t>
+      </w:r>
+      <w:r>
+        <w:t xml:space="preserve">13:44:28.27</w:t>
       </w:r>
     </w:p>
     <w:p>
@@ -1334,8 +1334,417 @@
     </w:p>
     <w:p>
       <w:pPr>
+        <w:pStyle w:val="Heading1"/>
+      </w:pPr>
+      <w:bookmarkStart w:id="33" w:name="adoption"/>
+      <w:bookmarkEnd w:id="33"/>
+      <w:r>
+        <w:t xml:space="preserve">Adoption</w:t>
+      </w:r>
+    </w:p>
+    <w:p>
+      <w:pPr>
+        <w:pStyle w:val="Heading2"/>
+      </w:pPr>
+      <w:bookmarkStart w:id="34" w:name="other-rda-groups"/>
+      <w:bookmarkEnd w:id="34"/>
+      <w:r>
+        <w:t xml:space="preserve">Other RDA groups</w:t>
+      </w:r>
+    </w:p>
+    <w:p>
+      <w:pPr>
+        <w:pStyle w:val="FirstParagraph"/>
+      </w:pPr>
+      <w:r>
+        <w:t xml:space="preserve">This WG proposal is engagement-driven, primarily with other RDA groups, thus it is in them that we expect to see</w:t>
+      </w:r>
+      <w:r>
+        <w:t xml:space="preserve"> </w:t>
+      </w:r>
+      <w:r>
+        <w:t xml:space="preserve">initial adoption.</w:t>
+      </w:r>
+    </w:p>
+    <w:p>
+      <w:pPr>
         <w:pStyle w:val="BodyText"/>
       </w:pPr>
+      <w:r>
+        <w:t xml:space="preserve">Where another RDA group presents us with a provenance use case, we hope to either:</w:t>
+      </w:r>
+    </w:p>
+    <w:p>
+      <w:pPr>
+        <w:pStyle w:val="Compact"/>
+        <w:numPr>
+          <w:numId w:val="1014"/>
+          <w:ilvl w:val="0"/>
+        </w:numPr>
+      </w:pPr>
+      <w:r>
+        <w:t xml:space="preserve">associate that use case with a generic use case and a thus a pre-made generic resolution</w:t>
+      </w:r>
+    </w:p>
+    <w:p>
+      <w:pPr>
+        <w:pStyle w:val="Compact"/>
+        <w:numPr>
+          <w:numId w:val="1014"/>
+          <w:ilvl w:val="0"/>
+        </w:numPr>
+      </w:pPr>
+      <w:r>
+        <w:t xml:space="preserve">provide a direct provenance pattern-based resolution directly</w:t>
+      </w:r>
+    </w:p>
+    <w:p>
+      <w:pPr>
+        <w:pStyle w:val="FirstParagraph"/>
+      </w:pPr>
+      <w:r>
+        <w:t xml:space="preserve">In either case, we hope to promote a pattern that the RDA group will adopt and promote to its members.</w:t>
+      </w:r>
+    </w:p>
+    <w:p>
+      <w:pPr>
+        <w:pStyle w:val="Heading2"/>
+      </w:pPr>
+      <w:bookmarkStart w:id="35" w:name="prov-wg-member-institutions"/>
+      <w:bookmarkEnd w:id="35"/>
+      <w:r>
+        <w:t xml:space="preserve">Prov WG member institutions</w:t>
+      </w:r>
+    </w:p>
+    <w:p>
+      <w:pPr>
+        <w:pStyle w:val="FirstParagraph"/>
+      </w:pPr>
+      <w:r>
+        <w:t xml:space="preserve">Most current RDA Provenance IG members are likely to become Prov WG members for their interest in provenance is</w:t>
+      </w:r>
+      <w:r>
+        <w:t xml:space="preserve"> </w:t>
+      </w:r>
+      <w:r>
+        <w:t xml:space="preserve">adoption and that too is the WG's goal. It is likely that outputs from this group, having been generated by its members</w:t>
+      </w:r>
+      <w:r>
+        <w:t xml:space="preserve"> </w:t>
+      </w:r>
+      <w:r>
+        <w:t xml:space="preserve">in response to their direct needs and similar needs of other RDA groups, will therefore be fed back into their home</w:t>
+      </w:r>
+      <w:r>
+        <w:t xml:space="preserve"> </w:t>
+      </w:r>
+      <w:r>
+        <w:t xml:space="preserve">institutions for adoption there.</w:t>
+      </w:r>
+    </w:p>
+    <w:p>
+      <w:pPr>
+        <w:pStyle w:val="Heading2"/>
+      </w:pPr>
+      <w:bookmarkStart w:id="36" w:name="non-rda-groups"/>
+      <w:bookmarkEnd w:id="36"/>
+      <w:r>
+        <w:t xml:space="preserve">Non-RDA groups</w:t>
+      </w:r>
+    </w:p>
+    <w:p>
+      <w:pPr>
+        <w:pStyle w:val="FirstParagraph"/>
+      </w:pPr>
+      <w:r>
+        <w:t xml:space="preserve">The international provenance research community is in contact with many potential consumers of provenance patterns due</w:t>
+      </w:r>
+      <w:r>
+        <w:t xml:space="preserve"> </w:t>
+      </w:r>
+      <w:r>
+        <w:t xml:space="preserve">to their profile as experts on provenance. The potential consumers don't always receive the advice they are seeking due</w:t>
+      </w:r>
+      <w:r>
+        <w:t xml:space="preserve"> </w:t>
+      </w:r>
+      <w:r>
+        <w:t xml:space="preserve">to differences in their aims and that of the research community's. The research community needs to push the provenance</w:t>
+      </w:r>
+      <w:r>
+        <w:t xml:space="preserve"> </w:t>
+      </w:r>
+      <w:r>
+        <w:t xml:space="preserve">envelope forward and not dwell on previous work, even when that work may contain patterns perfectly suited to the</w:t>
+      </w:r>
+      <w:r>
+        <w:t xml:space="preserve"> </w:t>
+      </w:r>
+      <w:r>
+        <w:t xml:space="preserve">potential consumers' needs.</w:t>
+      </w:r>
+    </w:p>
+    <w:p>
+      <w:pPr>
+        <w:pStyle w:val="BodyText"/>
+      </w:pPr>
+      <w:r>
+        <w:t xml:space="preserve">The Provenance IG has and the WG will have, if membership proceeds as expected, good contacts with the international</w:t>
+      </w:r>
+      <w:r>
+        <w:t xml:space="preserve"> </w:t>
+      </w:r>
+      <w:r>
+        <w:t xml:space="preserve">provenance research community with several IG members having made substantial contributions to provenance research</w:t>
+      </w:r>
+      <w:r>
+        <w:t xml:space="preserve"> </w:t>
+      </w:r>
+      <w:r>
+        <w:t xml:space="preserve">initiatives such as the</w:t>
+      </w:r>
+      <w:r>
+        <w:t xml:space="preserve"> </w:t>
+      </w:r>
+      <w:hyperlink r:id="rId37">
+        <w:r>
+          <w:rPr>
+            <w:rStyle w:val="Hyperlink"/>
+          </w:rPr>
+          <w:t xml:space="preserve">Open Provenance Model</w:t>
+        </w:r>
+      </w:hyperlink>
+      <w:r>
+        <w:t xml:space="preserve">,</w:t>
+      </w:r>
+      <w:r>
+        <w:t xml:space="preserve"> </w:t>
+      </w:r>
+      <w:hyperlink r:id="rId38">
+        <w:r>
+          <w:rPr>
+            <w:rStyle w:val="Hyperlink"/>
+          </w:rPr>
+          <w:t xml:space="preserve">ProvONE</w:t>
+        </w:r>
+      </w:hyperlink>
+      <w:r>
+        <w:t xml:space="preserve">, the</w:t>
+      </w:r>
+      <w:r>
+        <w:t xml:space="preserve"> </w:t>
+      </w:r>
+      <w:hyperlink r:id="rId39">
+        <w:r>
+          <w:rPr>
+            <w:rStyle w:val="Hyperlink"/>
+          </w:rPr>
+          <w:t xml:space="preserve">PROV W3C standard</w:t>
+        </w:r>
+      </w:hyperlink>
+      <w:r>
+        <w:t xml:space="preserve"> </w:t>
+      </w:r>
+      <w:r>
+        <w:t xml:space="preserve">and having presented at many recent provenance conferences such as</w:t>
+      </w:r>
+      <w:r>
+        <w:t xml:space="preserve"> </w:t>
+      </w:r>
+      <w:hyperlink r:id="rId40">
+        <w:r>
+          <w:rPr>
+            <w:rStyle w:val="Hyperlink"/>
+          </w:rPr>
+          <w:t xml:space="preserve">IPAW 2014</w:t>
+        </w:r>
+      </w:hyperlink>
+      <w:r>
+        <w:t xml:space="preserve"> </w:t>
+      </w:r>
+      <w:r>
+        <w:t xml:space="preserve">&amp;</w:t>
+      </w:r>
+      <w:r>
+        <w:t xml:space="preserve"> </w:t>
+      </w:r>
+      <w:hyperlink r:id="rId41">
+        <w:r>
+          <w:rPr>
+            <w:rStyle w:val="Hyperlink"/>
+          </w:rPr>
+          <w:t xml:space="preserve">2016</w:t>
+        </w:r>
+      </w:hyperlink>
+      <w:r>
+        <w:t xml:space="preserve">,</w:t>
+      </w:r>
+      <w:r>
+        <w:t xml:space="preserve"> </w:t>
+      </w:r>
+      <w:hyperlink r:id="rId42">
+        <w:r>
+          <w:rPr>
+            <w:rStyle w:val="Hyperlink"/>
+          </w:rPr>
+          <w:t xml:space="preserve">TaPP 2015</w:t>
+        </w:r>
+      </w:hyperlink>
+      <w:r>
+        <w:t xml:space="preserve">,</w:t>
+      </w:r>
+      <w:r>
+        <w:t xml:space="preserve"> </w:t>
+      </w:r>
+      <w:hyperlink r:id="rId43">
+        <w:r>
+          <w:rPr>
+            <w:rStyle w:val="Hyperlink"/>
+          </w:rPr>
+          <w:t xml:space="preserve">TaPP 2017</w:t>
+        </w:r>
+      </w:hyperlink>
+      <w:r>
+        <w:t xml:space="preserve"> </w:t>
+      </w:r>
+      <w:r>
+        <w:rPr>
+          <w:i/>
+        </w:rPr>
+        <w:t xml:space="preserve">(coming)</w:t>
+      </w:r>
+      <w:r>
+        <w:t xml:space="preserve">,</w:t>
+      </w:r>
+      <w:r>
+        <w:t xml:space="preserve"> </w:t>
+      </w:r>
+      <w:hyperlink r:id="rId44">
+        <w:r>
+          <w:rPr>
+            <w:rStyle w:val="Hyperlink"/>
+          </w:rPr>
+          <w:t xml:space="preserve">Classification Soc 2017</w:t>
+        </w:r>
+      </w:hyperlink>
+      <w:r>
+        <w:t xml:space="preserve">,</w:t>
+      </w:r>
+      <w:r>
+        <w:t xml:space="preserve"> </w:t>
+      </w:r>
+      <w:hyperlink r:id="rId45">
+        <w:r>
+          <w:rPr>
+            <w:rStyle w:val="Hyperlink"/>
+          </w:rPr>
+          <w:t xml:space="preserve">ISWC 2016</w:t>
+        </w:r>
+      </w:hyperlink>
+      <w:r>
+        <w:t xml:space="preserve"> </w:t>
+      </w:r>
+      <w:r>
+        <w:t xml:space="preserve">and</w:t>
+      </w:r>
+      <w:r>
+        <w:t xml:space="preserve"> </w:t>
+      </w:r>
+      <w:hyperlink r:id="rId46">
+        <w:r>
+          <w:rPr>
+            <w:rStyle w:val="Hyperlink"/>
+          </w:rPr>
+          <w:t xml:space="preserve">IDCC 2017</w:t>
+        </w:r>
+      </w:hyperlink>
+      <w:r>
+        <w:t xml:space="preserve">.</w:t>
+      </w:r>
+    </w:p>
+    <w:p>
+      <w:pPr>
+        <w:pStyle w:val="BodyText"/>
+      </w:pPr>
+      <w:r>
+        <w:t xml:space="preserve">The full listing of the IG's involvement in provenance conferences is available on the RDA Prov IG wiki:</w:t>
+      </w:r>
+    </w:p>
+    <w:p>
+      <w:pPr>
+        <w:pStyle w:val="Compact"/>
+        <w:numPr>
+          <w:numId w:val="1015"/>
+          <w:ilvl w:val="0"/>
+        </w:numPr>
+      </w:pPr>
+      <w:hyperlink r:id="rId47">
+        <w:r>
+          <w:rPr>
+            <w:rStyle w:val="Hyperlink"/>
+          </w:rPr>
+          <w:t xml:space="preserve">https://www.rd-alliance.org/group/research-data-provenance/wiki/provenance-conferences</w:t>
+        </w:r>
+      </w:hyperlink>
+    </w:p>
+    <w:p>
+      <w:pPr>
+        <w:pStyle w:val="Heading2"/>
+      </w:pPr>
+      <w:bookmarkStart w:id="48" w:name="continued-adoption"/>
+      <w:bookmarkEnd w:id="48"/>
+      <w:r>
+        <w:t xml:space="preserve">Continued adoption</w:t>
+      </w:r>
+    </w:p>
+    <w:p>
+      <w:pPr>
+        <w:pStyle w:val="FirstParagraph"/>
+      </w:pPr>
+      <w:r>
+        <w:t xml:space="preserve">Some of the outputs from this WG are targeted at continued adoption over time. This proposal includes a deliverable for</w:t>
+      </w:r>
+      <w:r>
+        <w:t xml:space="preserve"> </w:t>
+      </w:r>
+      <w:r>
+        <w:t xml:space="preserve">a "sustainability plan for ongoing tool and data collection custodianship" after having initially established a</w:t>
+      </w:r>
+      <w:r>
+        <w:t xml:space="preserve"> </w:t>
+      </w:r>
+      <w:r>
+        <w:t xml:space="preserve">provenance use case database, listings of provenance tools and provenance datasets. Such a plan is currently missing</w:t>
+      </w:r>
+      <w:r>
+        <w:t xml:space="preserve"> </w:t>
+      </w:r>
+      <w:r>
+        <w:t xml:space="preserve">from the international provenance community despite widespread recognition that it would be useful. This was recognised</w:t>
+      </w:r>
+      <w:r>
+        <w:t xml:space="preserve"> </w:t>
+      </w:r>
+      <w:r>
+        <w:t xml:space="preserve">at IPAW 2016 independently of any RDA involvement.</w:t>
+      </w:r>
+    </w:p>
+    <w:p>
+      <w:pPr>
+        <w:pStyle w:val="BodyText"/>
+      </w:pPr>
+      <w:r>
+        <w:t xml:space="preserve">It is expected that at the conclusion of this WG, the current provenance IG will have some role in the custodianship of</w:t>
+      </w:r>
+      <w:r>
+        <w:t xml:space="preserve"> </w:t>
+      </w:r>
+      <w:r>
+        <w:t xml:space="preserve">its outputs.</w:t>
+      </w:r>
+      <w:r>
+        <w:t xml:space="preserve"> </w:t>
+      </w:r>
       <w:r>
         <w:t xml:space="preserve"/>
       </w:r>
@@ -1448,7 +1857,7 @@
     </w:lvl>
   </w:abstractNum>
   <w:abstractNum w:abstractNumId="990">
-    <w:nsid w:val="cd5fc059"/>
+    <w:nsid w:val="eb51b541"/>
     <w:multiLevelType w:val="multilevel"/>
     <w:lvl w:ilvl="0">
       <w:numFmt w:val="bullet"/>
@@ -1529,7 +1938,7 @@
     </w:lvl>
   </w:abstractNum>
   <w:abstractNum w:abstractNumId="99411">
-    <w:nsid w:val="fe4dc1f4"/>
+    <w:nsid w:val="6d3395ff"/>
     <w:multiLevelType w:val="multilevel"/>
     <w:lvl w:ilvl="0">
       <w:start w:val="1"/>
@@ -1617,7 +2026,7 @@
     </w:lvl>
   </w:abstractNum>
   <w:abstractNum w:abstractNumId="99418">
-    <w:nsid w:val="83d23baf"/>
+    <w:nsid w:val="f3acc657"/>
     <w:multiLevelType w:val="multilevel"/>
     <w:lvl w:ilvl="0">
       <w:start w:val="8"/>
@@ -1705,7 +2114,7 @@
     </w:lvl>
   </w:abstractNum>
   <w:abstractNum w:abstractNumId="994113">
-    <w:nsid w:val="5e2b20d6"/>
+    <w:nsid w:val="7d89cb13"/>
     <w:multiLevelType w:val="multilevel"/>
     <w:lvl w:ilvl="0">
       <w:start w:val="13"/>
@@ -1793,7 +2202,7 @@
     </w:lvl>
   </w:abstractNum>
   <w:abstractNum w:abstractNumId="991">
-    <w:nsid w:val="35907c6d"/>
+    <w:nsid w:val="da0191cd"/>
     <w:multiLevelType w:val="multilevel"/>
     <w:lvl w:ilvl="0">
       <w:numFmt w:val="bullet"/>
@@ -2021,6 +2430,12 @@
     <w:abstractNumId w:val="991"/>
   </w:num>
   <w:num w:numId="1013">
+    <w:abstractNumId w:val="991"/>
+  </w:num>
+  <w:num w:numId="1014">
+    <w:abstractNumId w:val="991"/>
+  </w:num>
+  <w:num w:numId="1015">
     <w:abstractNumId w:val="991"/>
   </w:num>
 </w:numbering>

</xml_diff>

<commit_message>
response to TAB critique on capacity
</commit_message>
<xml_diff>
--- a/ProvWGcase.docx
+++ b/ProvWGcase.docx
@@ -77,19 +77,37 @@
         <w:t xml:space="preserve"> </w:t>
       </w:r>
       <w:r>
-        <w:t xml:space="preserve">Fri</w:t>
-      </w:r>
-      <w:r>
-        <w:t xml:space="preserve"> </w:t>
-      </w:r>
-      <w:r>
-        <w:t xml:space="preserve">03/03/2017</w:t>
-      </w:r>
-      <w:r>
-        <w:t xml:space="preserve"> </w:t>
-      </w:r>
-      <w:r>
-        <w:t xml:space="preserve">13:44:28.27</w:t>
+        <w:t xml:space="preserve">Tue,</w:t>
+      </w:r>
+      <w:r>
+        <w:t xml:space="preserve"> </w:t>
+      </w:r>
+      <w:r>
+        <w:t xml:space="preserve">Aug</w:t>
+      </w:r>
+      <w:r>
+        <w:t xml:space="preserve"> </w:t>
+      </w:r>
+      <w:r>
+        <w:t xml:space="preserve">29,</w:t>
+      </w:r>
+      <w:r>
+        <w:t xml:space="preserve"> </w:t>
+      </w:r>
+      <w:r>
+        <w:t xml:space="preserve">2017</w:t>
+      </w:r>
+      <w:r>
+        <w:t xml:space="preserve"> </w:t>
+      </w:r>
+      <w:r>
+        <w:t xml:space="preserve">7:25:08</w:t>
+      </w:r>
+      <w:r>
+        <w:t xml:space="preserve"> </w:t>
+      </w:r>
+      <w:r>
+        <w:t xml:space="preserve">PM</w:t>
       </w:r>
     </w:p>
     <w:p>
@@ -141,7 +159,7 @@
         <w:pStyle w:val="BodyText"/>
       </w:pPr>
       <w:r>
-        <w:t xml:space="preserve">The six activity areas of the Working Group will be:</w:t>
+        <w:t xml:space="preserve">The two activity areas of the Working Group will be:</w:t>
       </w:r>
     </w:p>
     <w:p>
@@ -170,54 +188,6 @@
     </w:p>
     <w:p>
       <w:pPr>
-        <w:pStyle w:val="Compact"/>
-        <w:numPr>
-          <w:numId w:val="1001"/>
-          <w:ilvl w:val="0"/>
-        </w:numPr>
-      </w:pPr>
-      <w:r>
-        <w:t xml:space="preserve">Sharing provenance</w:t>
-      </w:r>
-    </w:p>
-    <w:p>
-      <w:pPr>
-        <w:pStyle w:val="Compact"/>
-        <w:numPr>
-          <w:numId w:val="1001"/>
-          <w:ilvl w:val="0"/>
-        </w:numPr>
-      </w:pPr>
-      <w:r>
-        <w:t xml:space="preserve">Strategies for enterprise provenance management</w:t>
-      </w:r>
-    </w:p>
-    <w:p>
-      <w:pPr>
-        <w:pStyle w:val="Compact"/>
-        <w:numPr>
-          <w:numId w:val="1001"/>
-          <w:ilvl w:val="0"/>
-        </w:numPr>
-      </w:pPr>
-      <w:r>
-        <w:t xml:space="preserve">Tools for provenance</w:t>
-      </w:r>
-    </w:p>
-    <w:p>
-      <w:pPr>
-        <w:pStyle w:val="Compact"/>
-        <w:numPr>
-          <w:numId w:val="1001"/>
-          <w:ilvl w:val="0"/>
-        </w:numPr>
-      </w:pPr>
-      <w:r>
-        <w:t xml:space="preserve">Provenance data collections</w:t>
-      </w:r>
-    </w:p>
-    <w:p>
-      <w:pPr>
         <w:pStyle w:val="Heading2"/>
       </w:pPr>
       <w:bookmarkStart w:id="23" w:name="deliverables"/>
@@ -231,7 +201,7 @@
         <w:pStyle w:val="FirstParagraph"/>
       </w:pPr>
       <w:r>
-        <w:t xml:space="preserve">The deliverables for this Working Group are separated into three time-based cohorts as below. Short-term goals are mostly about seeking existing practice. Medium-term about determining possible output forms for the activity areas. Long-term about delivering those outputs and After-term about ensuring continuation of output custodianship, where required.</w:t>
+        <w:t xml:space="preserve">The deliverables for this Working Group are separated into two time-based cohorts as below. Medium-term goals are mostly about seeking existing practice, and determining possible output forms for the activity areas. Long-term goals are about framing and delivering those outputs.</w:t>
       </w:r>
     </w:p>
     <w:p>
@@ -282,54 +252,6 @@
     </w:p>
     <w:p>
       <w:pPr>
-        <w:pStyle w:val="Compact"/>
-        <w:numPr>
-          <w:numId w:val="1002"/>
-          <w:ilvl w:val="0"/>
-        </w:numPr>
-      </w:pPr>
-      <w:r>
-        <w:t xml:space="preserve">A report on investigation of provenance sharing implementations.</w:t>
-      </w:r>
-    </w:p>
-    <w:p>
-      <w:pPr>
-        <w:pStyle w:val="Compact"/>
-        <w:numPr>
-          <w:numId w:val="1002"/>
-          <w:ilvl w:val="0"/>
-        </w:numPr>
-      </w:pPr>
-      <w:r>
-        <w:t xml:space="preserve">A review of existing enterprise provenance management implementations.</w:t>
-      </w:r>
-    </w:p>
-    <w:p>
-      <w:pPr>
-        <w:pStyle w:val="Compact"/>
-        <w:numPr>
-          <w:numId w:val="1002"/>
-          <w:ilvl w:val="0"/>
-        </w:numPr>
-      </w:pPr>
-      <w:r>
-        <w:t xml:space="preserve">A listings of provenance tools compiled from interviews with RDA members and the provenance research community.</w:t>
-      </w:r>
-    </w:p>
-    <w:p>
-      <w:pPr>
-        <w:pStyle w:val="Compact"/>
-        <w:numPr>
-          <w:numId w:val="1002"/>
-          <w:ilvl w:val="0"/>
-        </w:numPr>
-      </w:pPr>
-      <w:r>
-        <w:t xml:space="preserve">A directory of open and non-open provenance data collections.</w:t>
-      </w:r>
-    </w:p>
-    <w:p>
-      <w:pPr>
         <w:pStyle w:val="Heading3"/>
       </w:pPr>
       <w:bookmarkStart w:id="25" w:name="long-term-m18"/>
@@ -364,48 +286,40 @@
     </w:p>
     <w:p>
       <w:pPr>
-        <w:pStyle w:val="Compact"/>
-        <w:numPr>
-          <w:numId w:val="1003"/>
-          <w:ilvl w:val="0"/>
-        </w:numPr>
-      </w:pPr>
-      <w:r>
-        <w:t xml:space="preserve">Lessons for provenance sharing and enterprise management implementations.</w:t>
-      </w:r>
-    </w:p>
-    <w:p>
-      <w:pPr>
-        <w:pStyle w:val="Compact"/>
-        <w:numPr>
-          <w:numId w:val="1003"/>
-          <w:ilvl w:val="0"/>
-        </w:numPr>
-      </w:pPr>
-      <w:r>
-        <w:t xml:space="preserve">A synthesis and critical comparison of community recommendations for provenance tool custodianship.</w:t>
-      </w:r>
-    </w:p>
-    <w:p>
-      <w:pPr>
-        <w:pStyle w:val="Compact"/>
-        <w:numPr>
-          <w:numId w:val="1003"/>
-          <w:ilvl w:val="0"/>
-        </w:numPr>
-      </w:pPr>
-      <w:r>
-        <w:t xml:space="preserve">A summary of best practice principles for provenance data collection stewardship.</w:t>
-      </w:r>
-    </w:p>
-    <w:p>
-      <w:pPr>
-        <w:pStyle w:val="Heading3"/>
-      </w:pPr>
-      <w:bookmarkStart w:id="26" w:name="after-term-m18"/>
+        <w:pStyle w:val="Heading1"/>
+      </w:pPr>
+      <w:bookmarkStart w:id="26" w:name="value-proposition"/>
       <w:bookmarkEnd w:id="26"/>
       <w:r>
-        <w:t xml:space="preserve">After-term (M18+)</w:t>
+        <w:t xml:space="preserve">Value Proposition</w:t>
+      </w:r>
+    </w:p>
+    <w:p>
+      <w:pPr>
+        <w:pStyle w:val="FirstParagraph"/>
+      </w:pPr>
+      <w:r>
+        <w:t xml:space="preserve">Effective provenance management is sought by many members of the RDA and wider science data community. We propose a working group to help those members adopt existing provenance management practice. This help will be in the form of documenting provenance use cases: centralising a list of them and generalising them to reveal common features and structure.</w:t>
+      </w:r>
+    </w:p>
+    <w:p>
+      <w:pPr>
+        <w:pStyle w:val="BodyText"/>
+      </w:pPr>
+      <w:r>
+        <w:t xml:space="preserve">We propose a working group on</w:t>
+      </w:r>
+      <w:r>
+        <w:t xml:space="preserve"> </w:t>
+      </w:r>
+      <w:r>
+        <w:rPr>
+          <w:i/>
+        </w:rPr>
+        <w:t xml:space="preserve">provenance patterns</w:t>
+      </w:r>
+      <w:r>
+        <w:t xml:space="preserve">.</w:t>
       </w:r>
     </w:p>
     <w:p>
@@ -417,45 +331,65 @@
         </w:numPr>
       </w:pPr>
       <w:r>
-        <w:t xml:space="preserve">A sustainability plan for ongoing tool and data collection custodianship.</w:t>
-      </w:r>
-    </w:p>
-    <w:p>
-      <w:pPr>
-        <w:pStyle w:val="Heading1"/>
-      </w:pPr>
-      <w:bookmarkStart w:id="27" w:name="value-proposition"/>
+        <w:t xml:space="preserve">The patterns should relate to core RDA interests, perhaps data/data</w:t>
+      </w:r>
+      <w:r>
+        <w:t xml:space="preserve"> </w:t>
+      </w:r>
+      <w:r>
+        <w:t xml:space="preserve">and data/people relationships.</w:t>
+      </w:r>
+    </w:p>
+    <w:p>
+      <w:pPr>
+        <w:pStyle w:val="Compact"/>
+        <w:numPr>
+          <w:numId w:val="1004"/>
+          <w:ilvl w:val="0"/>
+        </w:numPr>
+      </w:pPr>
+      <w:r>
+        <w:t xml:space="preserve">Provenance vocabularies offer a level of generality/specificity that address</w:t>
+      </w:r>
+      <w:r>
+        <w:t xml:space="preserve"> </w:t>
+      </w:r>
+      <w:r>
+        <w:t xml:space="preserve">what we perceive to be implementation gaps.</w:t>
+      </w:r>
+    </w:p>
+    <w:p>
+      <w:pPr>
+        <w:pStyle w:val="Compact"/>
+        <w:numPr>
+          <w:numId w:val="1004"/>
+          <w:ilvl w:val="0"/>
+        </w:numPr>
+      </w:pPr>
+      <w:r>
+        <w:t xml:space="preserve">Our goal: alerting the RDA community to similarities and common</w:t>
+      </w:r>
+      <w:r>
+        <w:t xml:space="preserve"> </w:t>
+      </w:r>
+      <w:r>
+        <w:t xml:space="preserve">features across use cases in different working groups and interest</w:t>
+      </w:r>
+      <w:r>
+        <w:t xml:space="preserve"> </w:t>
+      </w:r>
+      <w:r>
+        <w:t xml:space="preserve">groups.</w:t>
+      </w:r>
+    </w:p>
+    <w:p>
+      <w:pPr>
+        <w:pStyle w:val="Heading3"/>
+      </w:pPr>
+      <w:bookmarkStart w:id="27" w:name="wg-activity-points"/>
       <w:bookmarkEnd w:id="27"/>
       <w:r>
-        <w:t xml:space="preserve">Value Proposition</w:t>
-      </w:r>
-    </w:p>
-    <w:p>
-      <w:pPr>
-        <w:pStyle w:val="FirstParagraph"/>
-      </w:pPr>
-      <w:r>
-        <w:t xml:space="preserve">Effective provenance management is sought by many members of the RDA and wider science data community. We propose a working group to help those members adopt existing provenance management practice. This help will be in the form of documenting provenance use cases: centralising a list of them and generalising them to reveal common ones; documenting existing technical and business processes for provenance management, assisting organisations with sharing provenance and listing existing sources of real provenance information.</w:t>
-      </w:r>
-    </w:p>
-    <w:p>
-      <w:pPr>
-        <w:pStyle w:val="BodyText"/>
-      </w:pPr>
-      <w:r>
-        <w:t xml:space="preserve">We propose a working group on</w:t>
-      </w:r>
-      <w:r>
-        <w:t xml:space="preserve"> </w:t>
-      </w:r>
-      <w:r>
-        <w:rPr>
-          <w:i/>
-        </w:rPr>
-        <w:t xml:space="preserve">provenance patterns</w:t>
-      </w:r>
-      <w:r>
-        <w:t xml:space="preserve">.</w:t>
+        <w:t xml:space="preserve">WG activity points</w:t>
       </w:r>
     </w:p>
     <w:p>
@@ -467,13 +401,76 @@
         </w:numPr>
       </w:pPr>
       <w:r>
-        <w:t xml:space="preserve">The patterns should relate to core RDA interests, perhaps data/data</w:t>
-      </w:r>
-      <w:r>
-        <w:t xml:space="preserve"> </w:t>
-      </w:r>
-      <w:r>
-        <w:t xml:space="preserve">and data/people relationships.</w:t>
+        <w:rPr>
+          <w:b/>
+        </w:rPr>
+        <w:t xml:space="preserve">Common provenance Use Cases</w:t>
+      </w:r>
+    </w:p>
+    <w:p>
+      <w:pPr>
+        <w:pStyle w:val="Compact"/>
+        <w:numPr>
+          <w:numId w:val="1006"/>
+          <w:ilvl w:val="1"/>
+        </w:numPr>
+      </w:pPr>
+      <w:r>
+        <w:t xml:space="preserve">Use Cases for provenance data or systems are often articulated in terms</w:t>
+      </w:r>
+      <w:r>
+        <w:t xml:space="preserve"> </w:t>
+      </w:r>
+      <w:r>
+        <w:t xml:space="preserve">understood by a particular community however in our group's experience,</w:t>
+      </w:r>
+      <w:r>
+        <w:t xml:space="preserve"> </w:t>
+      </w:r>
+      <w:r>
+        <w:t xml:space="preserve">many provenance Use Cases are differently worded instances of general</w:t>
+      </w:r>
+      <w:r>
+        <w:t xml:space="preserve"> </w:t>
+      </w:r>
+      <w:r>
+        <w:t xml:space="preserve">Cases.</w:t>
+      </w:r>
+    </w:p>
+    <w:p>
+      <w:pPr>
+        <w:pStyle w:val="Compact"/>
+        <w:numPr>
+          <w:numId w:val="1006"/>
+          <w:ilvl w:val="1"/>
+        </w:numPr>
+      </w:pPr>
+      <w:r>
+        <w:t xml:space="preserve">The establishment of a published set of UCs would allow people to</w:t>
+      </w:r>
+      <w:r>
+        <w:t xml:space="preserve"> </w:t>
+      </w:r>
+      <w:r>
+        <w:t xml:space="preserve">compare their UCs with known UCs for which recommended implementations</w:t>
+      </w:r>
+      <w:r>
+        <w:t xml:space="preserve"> </w:t>
+      </w:r>
+      <w:r>
+        <w:t xml:space="preserve">and other patterns may already be known. It will also allow people to</w:t>
+      </w:r>
+      <w:r>
+        <w:t xml:space="preserve"> </w:t>
+      </w:r>
+      <w:r>
+        <w:t xml:space="preserve">consider provenance UCs posed by others that may be of future interest</w:t>
+      </w:r>
+      <w:r>
+        <w:t xml:space="preserve"> </w:t>
+      </w:r>
+      <w:r>
+        <w:t xml:space="preserve">to them.</w:t>
       </w:r>
     </w:p>
     <w:p>
@@ -485,50 +482,10 @@
         </w:numPr>
       </w:pPr>
       <w:r>
-        <w:t xml:space="preserve">Provenance vocabularies offer a level of generality/specificity that address</w:t>
-      </w:r>
-      <w:r>
-        <w:t xml:space="preserve"> </w:t>
-      </w:r>
-      <w:r>
-        <w:t xml:space="preserve">what we perceive to be implementation gaps.</w:t>
-      </w:r>
-    </w:p>
-    <w:p>
-      <w:pPr>
-        <w:pStyle w:val="Compact"/>
-        <w:numPr>
-          <w:numId w:val="1005"/>
-          <w:ilvl w:val="0"/>
-        </w:numPr>
-      </w:pPr>
-      <w:r>
-        <w:t xml:space="preserve">Our goal: constructive engagement with and response to published RDA recommendations.</w:t>
-      </w:r>
-    </w:p>
-    <w:p>
-      <w:pPr>
-        <w:pStyle w:val="Heading3"/>
-      </w:pPr>
-      <w:bookmarkStart w:id="28" w:name="wg-activity-points"/>
-      <w:bookmarkEnd w:id="28"/>
-      <w:r>
-        <w:t xml:space="preserve">WG activity points</w:t>
-      </w:r>
-    </w:p>
-    <w:p>
-      <w:pPr>
-        <w:pStyle w:val="Compact"/>
-        <w:numPr>
-          <w:numId w:val="1006"/>
-          <w:ilvl w:val="0"/>
-        </w:numPr>
-      </w:pPr>
-      <w:r>
         <w:rPr>
           <w:b/>
         </w:rPr>
-        <w:t xml:space="preserve">Common provenance Use Cases</w:t>
+        <w:t xml:space="preserve">Provenance design patterns</w:t>
       </w:r>
     </w:p>
     <w:p>
@@ -540,25 +497,31 @@
         </w:numPr>
       </w:pPr>
       <w:r>
-        <w:t xml:space="preserve">Use Cases for provenance data or systems are often articulated in terms</w:t>
-      </w:r>
-      <w:r>
-        <w:t xml:space="preserve"> </w:t>
-      </w:r>
-      <w:r>
-        <w:t xml:space="preserve">understood by a particular community however in our group's experience,</w:t>
-      </w:r>
-      <w:r>
-        <w:t xml:space="preserve"> </w:t>
-      </w:r>
-      <w:r>
-        <w:t xml:space="preserve">many provenance Use Cases are differently worded instances of general</w:t>
-      </w:r>
-      <w:r>
-        <w:t xml:space="preserve"> </w:t>
-      </w:r>
-      <w:r>
-        <w:t xml:space="preserve">Cases.</w:t>
+        <w:t xml:space="preserve">Some ways of doing things in provenance are better than others. This</w:t>
+      </w:r>
+      <w:r>
+        <w:t xml:space="preserve"> </w:t>
+      </w:r>
+      <w:r>
+        <w:t xml:space="preserve">activity is to generate provenance design patterns (for any</w:t>
+      </w:r>
+      <w:r>
+        <w:t xml:space="preserve"> </w:t>
+      </w:r>
+      <w:r>
+        <w:t xml:space="preserve">provenance task such as representation, transmission, use etc.)</w:t>
+      </w:r>
+      <w:r>
+        <w:t xml:space="preserve"> </w:t>
+      </w:r>
+      <w:r>
+        <w:t xml:space="preserve">perhaps in response to a series of provenance use cases that we</w:t>
+      </w:r>
+      <w:r>
+        <w:t xml:space="preserve"> </w:t>
+      </w:r>
+      <w:r>
+        <w:t xml:space="preserve">would generate.</w:t>
       </w:r>
     </w:p>
     <w:p>
@@ -570,46 +533,191 @@
         </w:numPr>
       </w:pPr>
       <w:r>
-        <w:t xml:space="preserve">The establishment of a published set of UCs would allow people to</w:t>
-      </w:r>
-      <w:r>
-        <w:t xml:space="preserve"> </w:t>
-      </w:r>
-      <w:r>
-        <w:t xml:space="preserve">compare their UCs with known UCs for which recommended implementations</w:t>
-      </w:r>
-      <w:r>
-        <w:t xml:space="preserve"> </w:t>
-      </w:r>
-      <w:r>
-        <w:t xml:space="preserve">and other patterns may already be known. It will also allow people to</w:t>
-      </w:r>
-      <w:r>
-        <w:t xml:space="preserve"> </w:t>
-      </w:r>
-      <w:r>
-        <w:t xml:space="preserve">consider provenance UCs posed by others that may be of future iterest</w:t>
-      </w:r>
-      <w:r>
-        <w:t xml:space="preserve"> </w:t>
-      </w:r>
-      <w:r>
-        <w:t xml:space="preserve">to them.</w:t>
-      </w:r>
-    </w:p>
-    <w:p>
-      <w:pPr>
-        <w:pStyle w:val="Compact"/>
-        <w:numPr>
-          <w:numId w:val="1006"/>
-          <w:ilvl w:val="0"/>
-        </w:numPr>
-      </w:pPr>
-      <w:r>
-        <w:rPr>
-          <w:b/>
-        </w:rPr>
-        <w:t xml:space="preserve">Provenance design patterns</w:t>
+        <w:t xml:space="preserve">The patterns should relate to core</w:t>
+      </w:r>
+      <w:r>
+        <w:t xml:space="preserve"> </w:t>
+      </w:r>
+      <w:r>
+        <w:t xml:space="preserve">RDA interests, perhaps data/data and data/people</w:t>
+      </w:r>
+      <w:r>
+        <w:t xml:space="preserve"> </w:t>
+      </w:r>
+      <w:r>
+        <w:t xml:space="preserve">relationships.</w:t>
+      </w:r>
+    </w:p>
+    <w:p>
+      <w:pPr>
+        <w:pStyle w:val="Heading1"/>
+      </w:pPr>
+      <w:bookmarkStart w:id="28" w:name="engagement"/>
+      <w:bookmarkEnd w:id="28"/>
+      <w:r>
+        <w:t xml:space="preserve">Engagement</w:t>
+      </w:r>
+    </w:p>
+    <w:p>
+      <w:pPr>
+        <w:pStyle w:val="FirstParagraph"/>
+      </w:pPr>
+      <w:r>
+        <w:t xml:space="preserve">In addition to serving the RDA community directly, this Working Group aims to serve the immediate interests of existing RDA groups. Provenance is foundational to many other RDA groups' activity and thus maximal impact on the RDA community can be achieved by aligning and assisting work in existing groups. Therefore this working group will engage heavily with other groups and source its primary requirements and exemplars from other groups. Examples of intersections we believe will</w:t>
+      </w:r>
+      <w:r>
+        <w:t xml:space="preserve"> </w:t>
+      </w:r>
+      <w:r>
+        <w:t xml:space="preserve">be productive include the following:</w:t>
+      </w:r>
+    </w:p>
+    <w:p>
+      <w:pPr>
+        <w:pStyle w:val="DefinitionTerm"/>
+      </w:pPr>
+      <w:r>
+        <w:t xml:space="preserve">Publishing Data Workflows WG:</w:t>
+      </w:r>
+    </w:p>
+    <w:p>
+      <w:pPr>
+        <w:pStyle w:val="Definition"/>
+      </w:pPr>
+      <w:r>
+        <w:t xml:space="preserve">Interest in workflow persistence and quality control, data deposit and citation, reference models and implementation.</w:t>
+      </w:r>
+    </w:p>
+    <w:p>
+      <w:pPr>
+        <w:pStyle w:val="DefinitionTerm"/>
+      </w:pPr>
+      <w:r>
+        <w:t xml:space="preserve">Dynamic Data Citation WG:</w:t>
+      </w:r>
+    </w:p>
+    <w:p>
+      <w:pPr>
+        <w:pStyle w:val="Definition"/>
+      </w:pPr>
+      <w:r>
+        <w:t xml:space="preserve">Interest in a conceptual model for citation fidelity despite changes over time.</w:t>
+      </w:r>
+    </w:p>
+    <w:p>
+      <w:pPr>
+        <w:pStyle w:val="DefinitionTerm"/>
+      </w:pPr>
+      <w:r>
+        <w:t xml:space="preserve">PID Information Types:</w:t>
+      </w:r>
+    </w:p>
+    <w:p>
+      <w:pPr>
+        <w:pStyle w:val="Definition"/>
+      </w:pPr>
+      <w:r>
+        <w:t xml:space="preserve">The Use Case "A.10 Provenance tracing."</w:t>
+      </w:r>
+    </w:p>
+    <w:p>
+      <w:pPr>
+        <w:pStyle w:val="DefinitionTerm"/>
+      </w:pPr>
+      <w:r>
+        <w:t xml:space="preserve">Reproducibility IG:</w:t>
+      </w:r>
+    </w:p>
+    <w:p>
+      <w:pPr>
+        <w:pStyle w:val="Definition"/>
+      </w:pPr>
+      <w:r>
+        <w:t xml:space="preserve">The role of provenance models in support of replication.</w:t>
+      </w:r>
+    </w:p>
+    <w:p>
+      <w:pPr>
+        <w:pStyle w:val="DefinitionTerm"/>
+      </w:pPr>
+      <w:r>
+        <w:t xml:space="preserve">PID IG:</w:t>
+      </w:r>
+    </w:p>
+    <w:p>
+      <w:pPr>
+        <w:pStyle w:val="Definition"/>
+      </w:pPr>
+      <w:r>
+        <w:t xml:space="preserve">Requirements for PIDs to maintain provenance content.</w:t>
+      </w:r>
+    </w:p>
+    <w:p>
+      <w:pPr>
+        <w:pStyle w:val="DefinitionTerm"/>
+      </w:pPr>
+      <w:r>
+        <w:t xml:space="preserve">Archives and Records Professionals for Research Data IG:</w:t>
+      </w:r>
+    </w:p>
+    <w:p>
+      <w:pPr>
+        <w:pStyle w:val="Definition"/>
+      </w:pPr>
+      <w:r>
+        <w:t xml:space="preserve">Need for semantic understanding of archived material.</w:t>
+      </w:r>
+    </w:p>
+    <w:p>
+      <w:pPr>
+        <w:pStyle w:val="DefinitionTerm"/>
+      </w:pPr>
+      <w:r>
+        <w:t xml:space="preserve">Data Discovery IG:</w:t>
+      </w:r>
+    </w:p>
+    <w:p>
+      <w:pPr>
+        <w:pStyle w:val="Definition"/>
+      </w:pPr>
+      <w:r>
+        <w:t xml:space="preserve">Upper ontology elements relevant to data discovery.</w:t>
+      </w:r>
+    </w:p>
+    <w:p>
+      <w:pPr>
+        <w:pStyle w:val="DefinitionTerm"/>
+      </w:pPr>
+      <w:r>
+        <w:t xml:space="preserve">Preservation e-Infrastructure IG:</w:t>
+      </w:r>
+    </w:p>
+    <w:p>
+      <w:pPr>
+        <w:pStyle w:val="Definition"/>
+      </w:pPr>
+      <w:r>
+        <w:t xml:space="preserve">Semantic content of preserved data holdings.</w:t>
+      </w:r>
+    </w:p>
+    <w:p>
+      <w:pPr>
+        <w:pStyle w:val="Heading1"/>
+      </w:pPr>
+      <w:bookmarkStart w:id="29" w:name="work-plan"/>
+      <w:bookmarkEnd w:id="29"/>
+      <w:r>
+        <w:t xml:space="preserve">Work Plan</w:t>
+      </w:r>
+    </w:p>
+    <w:p>
+      <w:pPr>
+        <w:pStyle w:val="Heading3"/>
+      </w:pPr>
+      <w:bookmarkStart w:id="30" w:name="timeline"/>
+      <w:bookmarkEnd w:id="30"/>
+      <w:r>
+        <w:t xml:space="preserve">Timeline</w:t>
       </w:r>
     </w:p>
     <w:p>
@@ -617,592 +725,6 @@
         <w:pStyle w:val="Compact"/>
         <w:numPr>
           <w:numId w:val="1008"/>
-          <w:ilvl w:val="1"/>
-        </w:numPr>
-      </w:pPr>
-      <w:r>
-        <w:t xml:space="preserve">Some ways of doing things in provenance are better than others. This</w:t>
-      </w:r>
-      <w:r>
-        <w:t xml:space="preserve"> </w:t>
-      </w:r>
-      <w:r>
-        <w:t xml:space="preserve">activity is to generate provenance design patterns (for any</w:t>
-      </w:r>
-      <w:r>
-        <w:t xml:space="preserve"> </w:t>
-      </w:r>
-      <w:r>
-        <w:t xml:space="preserve">provenance task such as representation, transmission, use etc.)</w:t>
-      </w:r>
-      <w:r>
-        <w:t xml:space="preserve"> </w:t>
-      </w:r>
-      <w:r>
-        <w:t xml:space="preserve">perhaps in response to a series of provenance use cases that we</w:t>
-      </w:r>
-      <w:r>
-        <w:t xml:space="preserve"> </w:t>
-      </w:r>
-      <w:r>
-        <w:t xml:space="preserve">would generate.</w:t>
-      </w:r>
-    </w:p>
-    <w:p>
-      <w:pPr>
-        <w:pStyle w:val="Compact"/>
-        <w:numPr>
-          <w:numId w:val="1008"/>
-          <w:ilvl w:val="1"/>
-        </w:numPr>
-      </w:pPr>
-      <w:r>
-        <w:t xml:space="preserve">The patterns should relate to core</w:t>
-      </w:r>
-      <w:r>
-        <w:t xml:space="preserve"> </w:t>
-      </w:r>
-      <w:r>
-        <w:t xml:space="preserve">RDA interests, perhaps data/data and data/people</w:t>
-      </w:r>
-      <w:r>
-        <w:t xml:space="preserve"> </w:t>
-      </w:r>
-      <w:r>
-        <w:t xml:space="preserve">relationships.</w:t>
-      </w:r>
-    </w:p>
-    <w:p>
-      <w:pPr>
-        <w:pStyle w:val="Compact"/>
-        <w:numPr>
-          <w:numId w:val="1006"/>
-          <w:ilvl w:val="0"/>
-        </w:numPr>
-      </w:pPr>
-      <w:r>
-        <w:rPr>
-          <w:b/>
-        </w:rPr>
-        <w:t xml:space="preserve">Sharing provenance</w:t>
-      </w:r>
-    </w:p>
-    <w:p>
-      <w:pPr>
-        <w:pStyle w:val="Compact"/>
-        <w:numPr>
-          <w:numId w:val="1009"/>
-          <w:ilvl w:val="1"/>
-        </w:numPr>
-      </w:pPr>
-      <w:r>
-        <w:t xml:space="preserve">This may only be a single class of</w:t>
-      </w:r>
-      <w:r>
-        <w:t xml:space="preserve"> </w:t>
-      </w:r>
-      <w:r>
-        <w:t xml:space="preserve">provenance Use Cases but it is one that is less maturely</w:t>
-      </w:r>
-      <w:r>
-        <w:t xml:space="preserve"> </w:t>
-      </w:r>
-      <w:r>
-        <w:t xml:space="preserve">answered by the provenance research community than, say,</w:t>
-      </w:r>
-      <w:r>
-        <w:t xml:space="preserve"> </w:t>
-      </w:r>
-      <w:r>
-        <w:t xml:space="preserve">provenance representation. This activity might be to generate</w:t>
-      </w:r>
-      <w:r>
-        <w:t xml:space="preserve"> </w:t>
-      </w:r>
-      <w:r>
-        <w:t xml:space="preserve">requirements for the research community to answer or perhaps</w:t>
-      </w:r>
-      <w:r>
-        <w:t xml:space="preserve"> </w:t>
-      </w:r>
-      <w:r>
-        <w:t xml:space="preserve">find that no more research is needed for sensible</w:t>
-      </w:r>
-      <w:r>
-        <w:t xml:space="preserve"> </w:t>
-      </w:r>
-      <w:r>
-        <w:t xml:space="preserve">recommendations for provenance sharing.</w:t>
-      </w:r>
-    </w:p>
-    <w:p>
-      <w:pPr>
-        <w:pStyle w:val="Compact"/>
-        <w:numPr>
-          <w:numId w:val="1006"/>
-          <w:ilvl w:val="0"/>
-        </w:numPr>
-      </w:pPr>
-      <w:r>
-        <w:rPr>
-          <w:b/>
-        </w:rPr>
-        <w:t xml:space="preserve">Strategies for enterprise provenance management</w:t>
-      </w:r>
-    </w:p>
-    <w:p>
-      <w:pPr>
-        <w:pStyle w:val="Compact"/>
-        <w:numPr>
-          <w:numId w:val="1010"/>
-          <w:ilvl w:val="1"/>
-        </w:numPr>
-      </w:pPr>
-      <w:r>
-        <w:t xml:space="preserve">Some provenance use cases apply</w:t>
-      </w:r>
-      <w:r>
-        <w:t xml:space="preserve"> </w:t>
-      </w:r>
-      <w:r>
-        <w:t xml:space="preserve">to whole organisations (or consortia) and some organisations</w:t>
-      </w:r>
-      <w:r>
-        <w:t xml:space="preserve"> </w:t>
-      </w:r>
-      <w:r>
-        <w:t xml:space="preserve">(or consortia) may already have experience in implementing</w:t>
-      </w:r>
-      <w:r>
-        <w:t xml:space="preserve"> </w:t>
-      </w:r>
-      <w:r>
-        <w:t xml:space="preserve">solutions to them. This activity will list such Use Cases and</w:t>
-      </w:r>
-      <w:r>
-        <w:t xml:space="preserve"> </w:t>
-      </w:r>
-      <w:r>
-        <w:t xml:space="preserve">seek descriptions of implemented or proposed solutions from</w:t>
-      </w:r>
-      <w:r>
-        <w:t xml:space="preserve"> </w:t>
-      </w:r>
-      <w:r>
-        <w:t xml:space="preserve">members.</w:t>
-      </w:r>
-    </w:p>
-    <w:p>
-      <w:pPr>
-        <w:pStyle w:val="Compact"/>
-        <w:numPr>
-          <w:numId w:val="1006"/>
-          <w:ilvl w:val="0"/>
-        </w:numPr>
-      </w:pPr>
-      <w:r>
-        <w:rPr>
-          <w:b/>
-        </w:rPr>
-        <w:t xml:space="preserve">Tools for provenance</w:t>
-      </w:r>
-    </w:p>
-    <w:p>
-      <w:pPr>
-        <w:pStyle w:val="Compact"/>
-        <w:numPr>
-          <w:numId w:val="1011"/>
-          <w:ilvl w:val="1"/>
-        </w:numPr>
-      </w:pPr>
-      <w:r>
-        <w:t xml:space="preserve">In addition to several well-known provenance conceptual models,</w:t>
-      </w:r>
-      <w:r>
-        <w:t xml:space="preserve"> </w:t>
-      </w:r>
-      <w:r>
-        <w:t xml:space="preserve">there are tools to assist with the management of provenance. We</w:t>
-      </w:r>
-      <w:r>
-        <w:t xml:space="preserve"> </w:t>
-      </w:r>
-      <w:r>
-        <w:t xml:space="preserve">will list those tools with comparisons in relation to RDA</w:t>
-      </w:r>
-      <w:r>
-        <w:t xml:space="preserve"> </w:t>
-      </w:r>
-      <w:r>
-        <w:t xml:space="preserve">interests (perhaps taken from IG and other WG members).</w:t>
-      </w:r>
-    </w:p>
-    <w:p>
-      <w:pPr>
-        <w:pStyle w:val="Compact"/>
-        <w:numPr>
-          <w:numId w:val="1011"/>
-          <w:ilvl w:val="1"/>
-        </w:numPr>
-      </w:pPr>
-      <w:r>
-        <w:t xml:space="preserve">We will also seek to establish a mechanism to keep these tool</w:t>
-      </w:r>
-      <w:r>
-        <w:t xml:space="preserve"> </w:t>
-      </w:r>
-      <w:r>
-        <w:t xml:space="preserve">lists up-to-date beyond the life of the WG.</w:t>
-      </w:r>
-    </w:p>
-    <w:p>
-      <w:pPr>
-        <w:pStyle w:val="Compact"/>
-        <w:numPr>
-          <w:numId w:val="1006"/>
-          <w:ilvl w:val="0"/>
-        </w:numPr>
-      </w:pPr>
-      <w:r>
-        <w:rPr>
-          <w:b/>
-        </w:rPr>
-        <w:t xml:space="preserve">Provenance data collections</w:t>
-      </w:r>
-    </w:p>
-    <w:p>
-      <w:pPr>
-        <w:pStyle w:val="Compact"/>
-        <w:numPr>
-          <w:numId w:val="1012"/>
-          <w:ilvl w:val="1"/>
-        </w:numPr>
-      </w:pPr>
-      <w:r>
-        <w:t xml:space="preserve">The provenance research community knows that provenance</w:t>
-      </w:r>
-      <w:r>
-        <w:t xml:space="preserve"> </w:t>
-      </w:r>
-      <w:r>
-        <w:t xml:space="preserve">ontologies and tools are used due to communication with them and research papers but are only anecdotally aware of</w:t>
-      </w:r>
-      <w:r>
-        <w:t xml:space="preserve"> </w:t>
-      </w:r>
-      <w:r>
-        <w:t xml:space="preserve">many current provenance datasets (i.e. whole datasets of provenance information) and have not yet counted datasets linking to standardised provenance information. In order to know the state of</w:t>
-      </w:r>
-      <w:r>
-        <w:t xml:space="preserve"> </w:t>
-      </w:r>
-      <w:r>
-        <w:t xml:space="preserve">operational system's adoption of provenance models and in order</w:t>
-      </w:r>
-      <w:r>
-        <w:t xml:space="preserve"> </w:t>
-      </w:r>
-      <w:r>
-        <w:t xml:space="preserve">to provide access to public provenance data for both</w:t>
-      </w:r>
-      <w:r>
-        <w:t xml:space="preserve"> </w:t>
-      </w:r>
-      <w:r>
-        <w:t xml:space="preserve">education and actual use, we will list as many current provenance</w:t>
-      </w:r>
-      <w:r>
-        <w:t xml:space="preserve"> </w:t>
-      </w:r>
-      <w:r>
-        <w:t xml:space="preserve">datasets as we can find owned by RDA members and others and catalogues of datasets linking to standardised provenance information.</w:t>
-      </w:r>
-    </w:p>
-    <w:p>
-      <w:pPr>
-        <w:pStyle w:val="Compact"/>
-        <w:numPr>
-          <w:numId w:val="1012"/>
-          <w:ilvl w:val="1"/>
-        </w:numPr>
-      </w:pPr>
-      <w:r>
-        <w:t xml:space="preserve">We will also seek to establish a mechanism to keep this listing</w:t>
-      </w:r>
-      <w:r>
-        <w:t xml:space="preserve"> </w:t>
-      </w:r>
-      <w:r>
-        <w:t xml:space="preserve">up-to-date beyond the life of the WG.</w:t>
-      </w:r>
-    </w:p>
-    <w:p>
-      <w:pPr>
-        <w:pStyle w:val="Heading1"/>
-      </w:pPr>
-      <w:bookmarkStart w:id="29" w:name="engagement"/>
-      <w:bookmarkEnd w:id="29"/>
-      <w:r>
-        <w:t xml:space="preserve">Engagement</w:t>
-      </w:r>
-    </w:p>
-    <w:p>
-      <w:pPr>
-        <w:pStyle w:val="FirstParagraph"/>
-      </w:pPr>
-      <w:r>
-        <w:t xml:space="preserve">In addition to serving the RDA community directly, this Working Group aims to serve the immediate interests of existing RDA groups. Provenance is foundational to many other RDA groups' activity and thus maximal impact on the RDA community can be achieved by aligning and assisting work in existing groups. Therefore this working group will engage heavily with other groups and source its primary requirements and exemplars from other groups. Examples of intersections we believe will</w:t>
-      </w:r>
-      <w:r>
-        <w:t xml:space="preserve"> </w:t>
-      </w:r>
-      <w:r>
-        <w:t xml:space="preserve">be productive include the following:</w:t>
-      </w:r>
-    </w:p>
-    <w:p>
-      <w:pPr>
-        <w:pStyle w:val="DefinitionTerm"/>
-      </w:pPr>
-      <w:r>
-        <w:t xml:space="preserve">Publishing Data Workflows WG:</w:t>
-      </w:r>
-    </w:p>
-    <w:p>
-      <w:pPr>
-        <w:pStyle w:val="Definition"/>
-      </w:pPr>
-      <w:r>
-        <w:t xml:space="preserve">Interest in workflow persistence and quality control, data deposit and citation, reference models and implementation.</w:t>
-      </w:r>
-    </w:p>
-    <w:p>
-      <w:pPr>
-        <w:pStyle w:val="DefinitionTerm"/>
-      </w:pPr>
-      <w:r>
-        <w:t xml:space="preserve">Dynamic Data Citation WG:</w:t>
-      </w:r>
-    </w:p>
-    <w:p>
-      <w:pPr>
-        <w:pStyle w:val="Definition"/>
-      </w:pPr>
-      <w:r>
-        <w:t xml:space="preserve">Interest in a conceptual model for citation fidelity despite changes over time.</w:t>
-      </w:r>
-    </w:p>
-    <w:p>
-      <w:pPr>
-        <w:pStyle w:val="DefinitionTerm"/>
-      </w:pPr>
-      <w:r>
-        <w:t xml:space="preserve">PID Information Types:</w:t>
-      </w:r>
-    </w:p>
-    <w:p>
-      <w:pPr>
-        <w:pStyle w:val="Definition"/>
-      </w:pPr>
-      <w:r>
-        <w:t xml:space="preserve">The Use Case "A.10 Provenance tracing."</w:t>
-      </w:r>
-    </w:p>
-    <w:p>
-      <w:pPr>
-        <w:pStyle w:val="DefinitionTerm"/>
-      </w:pPr>
-      <w:r>
-        <w:t xml:space="preserve">Reproducibility IG:</w:t>
-      </w:r>
-    </w:p>
-    <w:p>
-      <w:pPr>
-        <w:pStyle w:val="Definition"/>
-      </w:pPr>
-      <w:r>
-        <w:t xml:space="preserve">The role of provenance models in support of replication.</w:t>
-      </w:r>
-    </w:p>
-    <w:p>
-      <w:pPr>
-        <w:pStyle w:val="DefinitionTerm"/>
-      </w:pPr>
-      <w:r>
-        <w:t xml:space="preserve">PID IG:</w:t>
-      </w:r>
-    </w:p>
-    <w:p>
-      <w:pPr>
-        <w:pStyle w:val="Definition"/>
-      </w:pPr>
-      <w:r>
-        <w:t xml:space="preserve">Requirements for PIDs to maintain provenance content.</w:t>
-      </w:r>
-    </w:p>
-    <w:p>
-      <w:pPr>
-        <w:pStyle w:val="DefinitionTerm"/>
-      </w:pPr>
-      <w:r>
-        <w:t xml:space="preserve">Archives and Records Professionals for Research Data IG:</w:t>
-      </w:r>
-    </w:p>
-    <w:p>
-      <w:pPr>
-        <w:pStyle w:val="Definition"/>
-      </w:pPr>
-      <w:r>
-        <w:t xml:space="preserve">Need for semantic understanding of archived material.</w:t>
-      </w:r>
-    </w:p>
-    <w:p>
-      <w:pPr>
-        <w:pStyle w:val="DefinitionTerm"/>
-      </w:pPr>
-      <w:r>
-        <w:t xml:space="preserve">Data Discovery IG:</w:t>
-      </w:r>
-    </w:p>
-    <w:p>
-      <w:pPr>
-        <w:pStyle w:val="Definition"/>
-      </w:pPr>
-      <w:r>
-        <w:t xml:space="preserve">Upper ontology elements relevant to data discovery.</w:t>
-      </w:r>
-    </w:p>
-    <w:p>
-      <w:pPr>
-        <w:pStyle w:val="DefinitionTerm"/>
-      </w:pPr>
-      <w:r>
-        <w:t xml:space="preserve">Preservation e-Infrastructure IG:</w:t>
-      </w:r>
-    </w:p>
-    <w:p>
-      <w:pPr>
-        <w:pStyle w:val="Definition"/>
-      </w:pPr>
-      <w:r>
-        <w:t xml:space="preserve">Semantic content of preserved data holdings.</w:t>
-      </w:r>
-    </w:p>
-    <w:p>
-      <w:pPr>
-        <w:pStyle w:val="Heading1"/>
-      </w:pPr>
-      <w:bookmarkStart w:id="30" w:name="work-plan"/>
-      <w:bookmarkEnd w:id="30"/>
-      <w:r>
-        <w:t xml:space="preserve">Work Plan</w:t>
-      </w:r>
-    </w:p>
-    <w:p>
-      <w:pPr>
-        <w:pStyle w:val="Heading3"/>
-      </w:pPr>
-      <w:bookmarkStart w:id="31" w:name="timeline"/>
-      <w:bookmarkEnd w:id="31"/>
-      <w:r>
-        <w:t xml:space="preserve">Timeline</w:t>
-      </w:r>
-    </w:p>
-    <w:p>
-      <w:pPr>
-        <w:pStyle w:val="Compact"/>
-        <w:numPr>
-          <w:numId w:val="1013"/>
-          <w:ilvl w:val="0"/>
-        </w:numPr>
-      </w:pPr>
-      <w:r>
-        <w:rPr>
-          <w:b/>
-        </w:rPr>
-        <w:t xml:space="preserve">Dec 16</w:t>
-      </w:r>
-      <w:r>
-        <w:t xml:space="preserve">: Identify initial set of focus areas and discuss.</w:t>
-      </w:r>
-    </w:p>
-    <w:p>
-      <w:pPr>
-        <w:pStyle w:val="Compact"/>
-        <w:numPr>
-          <w:numId w:val="1013"/>
-          <w:ilvl w:val="0"/>
-        </w:numPr>
-      </w:pPr>
-      <w:r>
-        <w:rPr>
-          <w:b/>
-        </w:rPr>
-        <w:t xml:space="preserve">Feb 17</w:t>
-      </w:r>
-      <w:r>
-        <w:t xml:space="preserve">: Draft case statements distributed.</w:t>
-      </w:r>
-    </w:p>
-    <w:p>
-      <w:pPr>
-        <w:pStyle w:val="Compact"/>
-        <w:numPr>
-          <w:numId w:val="1013"/>
-          <w:ilvl w:val="0"/>
-        </w:numPr>
-      </w:pPr>
-      <w:r>
-        <w:rPr>
-          <w:b/>
-        </w:rPr>
-        <w:t xml:space="preserve">Apr 17</w:t>
-      </w:r>
-      <w:r>
-        <w:t xml:space="preserve">: Discuss draft case statements and formation of WGs at Plenary 9.</w:t>
-      </w:r>
-    </w:p>
-    <w:p>
-      <w:pPr>
-        <w:pStyle w:val="Compact"/>
-        <w:numPr>
-          <w:numId w:val="1013"/>
-          <w:ilvl w:val="0"/>
-        </w:numPr>
-      </w:pPr>
-      <w:r>
-        <w:rPr>
-          <w:b/>
-        </w:rPr>
-        <w:t xml:space="preserve">May 17</w:t>
-      </w:r>
-      <w:r>
-        <w:t xml:space="preserve">: Finalize and circulate case statements for WGs.</w:t>
-      </w:r>
-    </w:p>
-    <w:p>
-      <w:pPr>
-        <w:pStyle w:val="Compact"/>
-        <w:numPr>
-          <w:numId w:val="1013"/>
-          <w:ilvl w:val="0"/>
-        </w:numPr>
-      </w:pPr>
-      <w:r>
-        <w:rPr>
-          <w:b/>
-        </w:rPr>
-        <w:t xml:space="preserve">May - Oct 17</w:t>
-      </w:r>
-      <w:r>
-        <w:t xml:space="preserve">: Short-term goals.</w:t>
-      </w:r>
-    </w:p>
-    <w:p>
-      <w:pPr>
-        <w:pStyle w:val="Compact"/>
-        <w:numPr>
-          <w:numId w:val="1013"/>
           <w:ilvl w:val="0"/>
         </w:numPr>
       </w:pPr>
@@ -1220,7 +742,7 @@
       <w:pPr>
         <w:pStyle w:val="Compact"/>
         <w:numPr>
-          <w:numId w:val="1013"/>
+          <w:numId w:val="1008"/>
           <w:ilvl w:val="0"/>
         </w:numPr>
       </w:pPr>
@@ -1238,7 +760,7 @@
       <w:pPr>
         <w:pStyle w:val="Compact"/>
         <w:numPr>
-          <w:numId w:val="1013"/>
+          <w:numId w:val="1008"/>
           <w:ilvl w:val="0"/>
         </w:numPr>
       </w:pPr>
@@ -1246,17 +768,17 @@
         <w:rPr>
           <w:b/>
         </w:rPr>
-        <w:t xml:space="preserve">Apr 18</w:t>
-      </w:r>
-      <w:r>
-        <w:t xml:space="preserve">: Group health check Plenary 11.</w:t>
+        <w:t xml:space="preserve">Mar 18</w:t>
+      </w:r>
+      <w:r>
+        <w:t xml:space="preserve">: Progress report presentation at Plenary 11.</w:t>
       </w:r>
     </w:p>
     <w:p>
       <w:pPr>
         <w:pStyle w:val="Compact"/>
         <w:numPr>
-          <w:numId w:val="1013"/>
+          <w:numId w:val="1008"/>
           <w:ilvl w:val="0"/>
         </w:numPr>
       </w:pPr>
@@ -1274,7 +796,7 @@
       <w:pPr>
         <w:pStyle w:val="Compact"/>
         <w:numPr>
-          <w:numId w:val="1013"/>
+          <w:numId w:val="1008"/>
           <w:ilvl w:val="0"/>
         </w:numPr>
       </w:pPr>
@@ -1282,17 +804,17 @@
         <w:rPr>
           <w:b/>
         </w:rPr>
-        <w:t xml:space="preserve">Sep 17</w:t>
-      </w:r>
-      <w:r>
-        <w:t xml:space="preserve">: Final group Plenary 12.</w:t>
+        <w:t xml:space="preserve">Sep 18</w:t>
+      </w:r>
+      <w:r>
+        <w:t xml:space="preserve">: Draft deliverables at Plenary 12.</w:t>
       </w:r>
     </w:p>
     <w:p>
       <w:pPr>
         <w:pStyle w:val="Compact"/>
         <w:numPr>
-          <w:numId w:val="1013"/>
+          <w:numId w:val="1008"/>
           <w:ilvl w:val="0"/>
         </w:numPr>
       </w:pPr>
@@ -1300,18 +822,18 @@
         <w:rPr>
           <w:b/>
         </w:rPr>
-        <w:t xml:space="preserve">October 18+</w:t>
-      </w:r>
-      <w:r>
-        <w:t xml:space="preserve">: After-term goals.</w:t>
+        <w:t xml:space="preserve">Mar 19</w:t>
+      </w:r>
+      <w:r>
+        <w:t xml:space="preserve">: Presentation of final reports at Plenary 13.</w:t>
       </w:r>
     </w:p>
     <w:p>
       <w:pPr>
         <w:pStyle w:val="Heading1"/>
       </w:pPr>
-      <w:bookmarkStart w:id="32" w:name="initial-membership"/>
-      <w:bookmarkEnd w:id="32"/>
+      <w:bookmarkStart w:id="31" w:name="initial-membership"/>
+      <w:bookmarkEnd w:id="31"/>
       <w:r>
         <w:t xml:space="preserve">Initial Membership</w:t>
       </w:r>
@@ -1321,23 +843,59 @@
         <w:pStyle w:val="FirstParagraph"/>
       </w:pPr>
       <w:r>
-        <w:t xml:space="preserve">Membership will be sought from the Provenance IG and supplemented with a call to both other RDA groups and known non-RDA provenance communities, such as the provenance research community.</w:t>
-      </w:r>
-    </w:p>
-    <w:p>
-      <w:pPr>
-        <w:pStyle w:val="BodyText"/>
-      </w:pPr>
-      <w:r>
-        <w:t xml:space="preserve">Since this group's work is likely to be highly relevant to, or even directed by, other WGs, it may be sensible to have other WG members attend this group's meetings either in a liaison role or as members in their own right.</w:t>
+        <w:t xml:space="preserve">A list of 26 initial members</w:t>
+      </w:r>
+      <w:r>
+        <w:rPr>
+          <w:rStyle w:val="FootnoteReference"/>
+        </w:rPr>
+        <w:footnoteReference w:id="32"/>
+      </w:r>
+      <w:r>
+        <w:t xml:space="preserve"> </w:t>
+      </w:r>
+      <w:r>
+        <w:t xml:space="preserve">is online at</w:t>
+      </w:r>
+      <w:r>
+        <w:t xml:space="preserve"> </w:t>
+      </w:r>
+      <w:hyperlink r:id="rId33">
+        <w:r>
+          <w:rPr>
+            <w:rStyle w:val="Hyperlink"/>
+          </w:rPr>
+          <w:t xml:space="preserve">https://www.rd-alliance.org/groups/provenance-patterns-wg</w:t>
+        </w:r>
+      </w:hyperlink>
+      <w:r>
+        <w:t xml:space="preserve">.</w:t>
+      </w:r>
+      <w:r>
+        <w:t xml:space="preserve"> </w:t>
+      </w:r>
+      <w:r>
+        <w:t xml:space="preserve">Since this group's work is highly relevant to other WGs, we will WG</w:t>
+      </w:r>
+      <w:r>
+        <w:t xml:space="preserve"> </w:t>
+      </w:r>
+      <w:r>
+        <w:t xml:space="preserve">members attend this group's meetings either in a liaison role or as</w:t>
+      </w:r>
+      <w:r>
+        <w:t xml:space="preserve"> </w:t>
+      </w:r>
+      <w:r>
+        <w:t xml:space="preserve">members in their own right.</w:t>
       </w:r>
     </w:p>
     <w:p>
       <w:pPr>
         <w:pStyle w:val="Heading1"/>
       </w:pPr>
-      <w:bookmarkStart w:id="33" w:name="adoption"/>
-      <w:bookmarkEnd w:id="33"/>
+      <w:bookmarkStart w:id="34" w:name="adoption"/>
+      <w:bookmarkEnd w:id="34"/>
       <w:r>
         <w:t xml:space="preserve">Adoption</w:t>
       </w:r>
@@ -1346,8 +904,8 @@
       <w:pPr>
         <w:pStyle w:val="Heading2"/>
       </w:pPr>
-      <w:bookmarkStart w:id="34" w:name="other-rda-groups"/>
-      <w:bookmarkEnd w:id="34"/>
+      <w:bookmarkStart w:id="35" w:name="other-rda-groups"/>
+      <w:bookmarkEnd w:id="35"/>
       <w:r>
         <w:t xml:space="preserve">Other RDA groups</w:t>
       </w:r>
@@ -1378,7 +936,7 @@
       <w:pPr>
         <w:pStyle w:val="Compact"/>
         <w:numPr>
-          <w:numId w:val="1014"/>
+          <w:numId w:val="1009"/>
           <w:ilvl w:val="0"/>
         </w:numPr>
       </w:pPr>
@@ -1390,7 +948,7 @@
       <w:pPr>
         <w:pStyle w:val="Compact"/>
         <w:numPr>
-          <w:numId w:val="1014"/>
+          <w:numId w:val="1009"/>
           <w:ilvl w:val="0"/>
         </w:numPr>
       </w:pPr>
@@ -1410,8 +968,8 @@
       <w:pPr>
         <w:pStyle w:val="Heading2"/>
       </w:pPr>
-      <w:bookmarkStart w:id="35" w:name="prov-wg-member-institutions"/>
-      <w:bookmarkEnd w:id="35"/>
+      <w:bookmarkStart w:id="36" w:name="prov-wg-member-institutions"/>
+      <w:bookmarkEnd w:id="36"/>
       <w:r>
         <w:t xml:space="preserve">Prov WG member institutions</w:t>
       </w:r>
@@ -1446,8 +1004,8 @@
       <w:pPr>
         <w:pStyle w:val="Heading2"/>
       </w:pPr>
-      <w:bookmarkStart w:id="36" w:name="non-rda-groups"/>
-      <w:bookmarkEnd w:id="36"/>
+      <w:bookmarkStart w:id="37" w:name="non-rda-groups"/>
+      <w:bookmarkEnd w:id="37"/>
       <w:r>
         <w:t xml:space="preserve">Non-RDA groups</w:t>
       </w:r>
@@ -1506,7 +1064,7 @@
       <w:r>
         <w:t xml:space="preserve"> </w:t>
       </w:r>
-      <w:hyperlink r:id="rId37">
+      <w:hyperlink r:id="rId38">
         <w:r>
           <w:rPr>
             <w:rStyle w:val="Hyperlink"/>
@@ -1520,7 +1078,7 @@
       <w:r>
         <w:t xml:space="preserve"> </w:t>
       </w:r>
-      <w:hyperlink r:id="rId38">
+      <w:hyperlink r:id="rId39">
         <w:r>
           <w:rPr>
             <w:rStyle w:val="Hyperlink"/>
@@ -1534,7 +1092,7 @@
       <w:r>
         <w:t xml:space="preserve"> </w:t>
       </w:r>
-      <w:hyperlink r:id="rId39">
+      <w:hyperlink r:id="rId40">
         <w:r>
           <w:rPr>
             <w:rStyle w:val="Hyperlink"/>
@@ -1551,7 +1109,7 @@
       <w:r>
         <w:t xml:space="preserve"> </w:t>
       </w:r>
-      <w:hyperlink r:id="rId40">
+      <w:hyperlink r:id="rId41">
         <w:r>
           <w:rPr>
             <w:rStyle w:val="Hyperlink"/>
@@ -1568,7 +1126,7 @@
       <w:r>
         <w:t xml:space="preserve"> </w:t>
       </w:r>
-      <w:hyperlink r:id="rId41">
+      <w:hyperlink r:id="rId42">
         <w:r>
           <w:rPr>
             <w:rStyle w:val="Hyperlink"/>
@@ -1582,7 +1140,7 @@
       <w:r>
         <w:t xml:space="preserve"> </w:t>
       </w:r>
-      <w:hyperlink r:id="rId42">
+      <w:hyperlink r:id="rId43">
         <w:r>
           <w:rPr>
             <w:rStyle w:val="Hyperlink"/>
@@ -1596,7 +1154,7 @@
       <w:r>
         <w:t xml:space="preserve"> </w:t>
       </w:r>
-      <w:hyperlink r:id="rId43">
+      <w:hyperlink r:id="rId44">
         <w:r>
           <w:rPr>
             <w:rStyle w:val="Hyperlink"/>
@@ -1619,7 +1177,7 @@
       <w:r>
         <w:t xml:space="preserve"> </w:t>
       </w:r>
-      <w:hyperlink r:id="rId44">
+      <w:hyperlink r:id="rId45">
         <w:r>
           <w:rPr>
             <w:rStyle w:val="Hyperlink"/>
@@ -1633,7 +1191,7 @@
       <w:r>
         <w:t xml:space="preserve"> </w:t>
       </w:r>
-      <w:hyperlink r:id="rId45">
+      <w:hyperlink r:id="rId46">
         <w:r>
           <w:rPr>
             <w:rStyle w:val="Hyperlink"/>
@@ -1650,7 +1208,7 @@
       <w:r>
         <w:t xml:space="preserve"> </w:t>
       </w:r>
-      <w:hyperlink r:id="rId46">
+      <w:hyperlink r:id="rId47">
         <w:r>
           <w:rPr>
             <w:rStyle w:val="Hyperlink"/>
@@ -1674,11 +1232,11 @@
       <w:pPr>
         <w:pStyle w:val="Compact"/>
         <w:numPr>
-          <w:numId w:val="1015"/>
+          <w:numId w:val="1010"/>
           <w:ilvl w:val="0"/>
         </w:numPr>
       </w:pPr>
-      <w:hyperlink r:id="rId47">
+      <w:hyperlink r:id="rId48">
         <w:r>
           <w:rPr>
             <w:rStyle w:val="Hyperlink"/>
@@ -1691,8 +1249,8 @@
       <w:pPr>
         <w:pStyle w:val="Heading2"/>
       </w:pPr>
-      <w:bookmarkStart w:id="48" w:name="continued-adoption"/>
-      <w:bookmarkEnd w:id="48"/>
+      <w:bookmarkStart w:id="49" w:name="continued-adoption"/>
+      <w:bookmarkEnd w:id="49"/>
       <w:r>
         <w:t xml:space="preserve">Continued adoption</w:t>
       </w:r>
@@ -1741,12 +1299,6 @@
       </w:r>
       <w:r>
         <w:t xml:space="preserve">its outputs.</w:t>
-      </w:r>
-      <w:r>
-        <w:t xml:space="preserve"> </w:t>
-      </w:r>
-      <w:r>
-        <w:t xml:space="preserve"/>
       </w:r>
     </w:p>
     <w:sectPr/>
@@ -1767,6 +1319,25 @@
     <w:p>
       <w:r>
         <w:separator/>
+      </w:r>
+    </w:p>
+  </w:footnote>
+  <w:footnote w:id="32">
+    <w:p>
+      <w:pPr>
+        <w:pStyle w:val="FootnoteText"/>
+      </w:pPr>
+      <w:r>
+        <w:rPr>
+          <w:rStyle w:val="FootnoteReference"/>
+        </w:rPr>
+        <w:footnoteRef/>
+      </w:r>
+      <w:r>
+        <w:t xml:space="preserve"> </w:t>
+      </w:r>
+      <w:r>
+        <w:t xml:space="preserve">August 2017.</w:t>
       </w:r>
     </w:p>
   </w:footnote>
@@ -1857,7 +1428,7 @@
     </w:lvl>
   </w:abstractNum>
   <w:abstractNum w:abstractNumId="990">
-    <w:nsid w:val="eb51b541"/>
+    <w:nsid w:val="1519bedf"/>
     <w:multiLevelType w:val="multilevel"/>
     <w:lvl w:ilvl="0">
       <w:numFmt w:val="bullet"/>
@@ -1938,7 +1509,7 @@
     </w:lvl>
   </w:abstractNum>
   <w:abstractNum w:abstractNumId="99411">
-    <w:nsid w:val="6d3395ff"/>
+    <w:nsid w:val="df9cdf25"/>
     <w:multiLevelType w:val="multilevel"/>
     <w:lvl w:ilvl="0">
       <w:start w:val="1"/>
@@ -2025,11 +1596,11 @@
       </w:pPr>
     </w:lvl>
   </w:abstractNum>
-  <w:abstractNum w:abstractNumId="99418">
-    <w:nsid w:val="f3acc657"/>
+  <w:abstractNum w:abstractNumId="99414">
+    <w:nsid w:val="a983ba92"/>
     <w:multiLevelType w:val="multilevel"/>
     <w:lvl w:ilvl="0">
-      <w:start w:val="8"/>
+      <w:start w:val="4"/>
       <w:numFmt w:val="decimal"/>
       <w:lvlText w:val="%1."/>
       <w:lvlJc w:val="left"/>
@@ -2041,7 +1612,7 @@
       </w:pPr>
     </w:lvl>
     <w:lvl w:ilvl="1">
-      <w:start w:val="8"/>
+      <w:start w:val="4"/>
       <w:numFmt w:val="decimal"/>
       <w:lvlText w:val="%2."/>
       <w:lvlJc w:val="left"/>
@@ -2053,7 +1624,7 @@
       </w:pPr>
     </w:lvl>
     <w:lvl w:ilvl="2">
-      <w:start w:val="8"/>
+      <w:start w:val="4"/>
       <w:numFmt w:val="decimal"/>
       <w:lvlText w:val="%3."/>
       <w:lvlJc w:val="left"/>
@@ -2065,7 +1636,7 @@
       </w:pPr>
     </w:lvl>
     <w:lvl w:ilvl="3">
-      <w:start w:val="8"/>
+      <w:start w:val="4"/>
       <w:numFmt w:val="decimal"/>
       <w:lvlText w:val="%4."/>
       <w:lvlJc w:val="left"/>
@@ -2077,7 +1648,7 @@
       </w:pPr>
     </w:lvl>
     <w:lvl w:ilvl="4">
-      <w:start w:val="8"/>
+      <w:start w:val="4"/>
       <w:numFmt w:val="decimal"/>
       <w:lvlText w:val="%5."/>
       <w:lvlJc w:val="left"/>
@@ -2089,7 +1660,7 @@
       </w:pPr>
     </w:lvl>
     <w:lvl w:ilvl="5">
-      <w:start w:val="8"/>
+      <w:start w:val="4"/>
       <w:numFmt w:val="decimal"/>
       <w:lvlText w:val="%6."/>
       <w:lvlJc w:val="left"/>
@@ -2101,7 +1672,7 @@
       </w:pPr>
     </w:lvl>
     <w:lvl w:ilvl="6">
-      <w:start w:val="8"/>
+      <w:start w:val="4"/>
       <w:numFmt w:val="decimal"/>
       <w:lvlText w:val="%7."/>
       <w:lvlJc w:val="left"/>
@@ -2113,96 +1684,8 @@
       </w:pPr>
     </w:lvl>
   </w:abstractNum>
-  <w:abstractNum w:abstractNumId="994113">
-    <w:nsid w:val="7d89cb13"/>
-    <w:multiLevelType w:val="multilevel"/>
-    <w:lvl w:ilvl="0">
-      <w:start w:val="13"/>
-      <w:numFmt w:val="decimal"/>
-      <w:lvlText w:val="%1."/>
-      <w:lvlJc w:val="left"/>
-      <w:pPr>
-        <w:tabs>
-          <w:tab w:val="num" w:pos="0"/>
-        </w:tabs>
-        <w:ind w:left="480" w:hanging="480"/>
-      </w:pPr>
-    </w:lvl>
-    <w:lvl w:ilvl="1">
-      <w:start w:val="13"/>
-      <w:numFmt w:val="decimal"/>
-      <w:lvlText w:val="%2."/>
-      <w:lvlJc w:val="left"/>
-      <w:pPr>
-        <w:tabs>
-          <w:tab w:val="num" w:pos="720"/>
-        </w:tabs>
-        <w:ind w:left="1200" w:hanging="480"/>
-      </w:pPr>
-    </w:lvl>
-    <w:lvl w:ilvl="2">
-      <w:start w:val="13"/>
-      <w:numFmt w:val="decimal"/>
-      <w:lvlText w:val="%3."/>
-      <w:lvlJc w:val="left"/>
-      <w:pPr>
-        <w:tabs>
-          <w:tab w:val="num" w:pos="1440"/>
-        </w:tabs>
-        <w:ind w:left="1920" w:hanging="480"/>
-      </w:pPr>
-    </w:lvl>
-    <w:lvl w:ilvl="3">
-      <w:start w:val="13"/>
-      <w:numFmt w:val="decimal"/>
-      <w:lvlText w:val="%4."/>
-      <w:lvlJc w:val="left"/>
-      <w:pPr>
-        <w:tabs>
-          <w:tab w:val="num" w:pos="2160"/>
-        </w:tabs>
-        <w:ind w:left="2640" w:hanging="480"/>
-      </w:pPr>
-    </w:lvl>
-    <w:lvl w:ilvl="4">
-      <w:start w:val="13"/>
-      <w:numFmt w:val="decimal"/>
-      <w:lvlText w:val="%5."/>
-      <w:lvlJc w:val="left"/>
-      <w:pPr>
-        <w:tabs>
-          <w:tab w:val="num" w:pos="2880"/>
-        </w:tabs>
-        <w:ind w:left="3360" w:hanging="480"/>
-      </w:pPr>
-    </w:lvl>
-    <w:lvl w:ilvl="5">
-      <w:start w:val="13"/>
-      <w:numFmt w:val="decimal"/>
-      <w:lvlText w:val="%6."/>
-      <w:lvlJc w:val="left"/>
-      <w:pPr>
-        <w:tabs>
-          <w:tab w:val="num" w:pos="3600"/>
-        </w:tabs>
-        <w:ind w:left="4080" w:hanging="480"/>
-      </w:pPr>
-    </w:lvl>
-    <w:lvl w:ilvl="6">
-      <w:start w:val="13"/>
-      <w:numFmt w:val="decimal"/>
-      <w:lvlText w:val="%7."/>
-      <w:lvlJc w:val="left"/>
-      <w:pPr>
-        <w:tabs>
-          <w:tab w:val="num" w:pos="4320"/>
-        </w:tabs>
-        <w:ind w:left="4800" w:hanging="480"/>
-      </w:pPr>
-    </w:lvl>
-  </w:abstractNum>
   <w:abstractNum w:abstractNumId="991">
-    <w:nsid w:val="da0191cd"/>
+    <w:nsid w:val="f394b106"/>
     <w:multiLevelType w:val="multilevel"/>
     <w:lvl w:ilvl="0">
       <w:numFmt w:val="bullet"/>
@@ -2337,57 +1820,33 @@
     </w:lvlOverride>
   </w:num>
   <w:num w:numId="1003">
-    <w:abstractNumId w:val="99418"/>
+    <w:abstractNumId w:val="99414"/>
     <w:lvlOverride w:ilvl="0">
-      <w:startOverride w:val="8"/>
+      <w:startOverride w:val="4"/>
     </w:lvlOverride>
     <w:lvlOverride w:ilvl="1">
-      <w:startOverride w:val="8"/>
+      <w:startOverride w:val="4"/>
     </w:lvlOverride>
     <w:lvlOverride w:ilvl="2">
-      <w:startOverride w:val="8"/>
+      <w:startOverride w:val="4"/>
     </w:lvlOverride>
     <w:lvlOverride w:ilvl="3">
-      <w:startOverride w:val="8"/>
+      <w:startOverride w:val="4"/>
     </w:lvlOverride>
     <w:lvlOverride w:ilvl="4">
-      <w:startOverride w:val="8"/>
+      <w:startOverride w:val="4"/>
     </w:lvlOverride>
     <w:lvlOverride w:ilvl="5">
-      <w:startOverride w:val="8"/>
+      <w:startOverride w:val="4"/>
     </w:lvlOverride>
     <w:lvlOverride w:ilvl="6">
-      <w:startOverride w:val="8"/>
+      <w:startOverride w:val="4"/>
     </w:lvlOverride>
   </w:num>
   <w:num w:numId="1004">
-    <w:abstractNumId w:val="994113"/>
-    <w:lvlOverride w:ilvl="0">
-      <w:startOverride w:val="13"/>
-    </w:lvlOverride>
-    <w:lvlOverride w:ilvl="1">
-      <w:startOverride w:val="13"/>
-    </w:lvlOverride>
-    <w:lvlOverride w:ilvl="2">
-      <w:startOverride w:val="13"/>
-    </w:lvlOverride>
-    <w:lvlOverride w:ilvl="3">
-      <w:startOverride w:val="13"/>
-    </w:lvlOverride>
-    <w:lvlOverride w:ilvl="4">
-      <w:startOverride w:val="13"/>
-    </w:lvlOverride>
-    <w:lvlOverride w:ilvl="5">
-      <w:startOverride w:val="13"/>
-    </w:lvlOverride>
-    <w:lvlOverride w:ilvl="6">
-      <w:startOverride w:val="13"/>
-    </w:lvlOverride>
+    <w:abstractNumId w:val="991"/>
   </w:num>
   <w:num w:numId="1005">
-    <w:abstractNumId w:val="991"/>
-  </w:num>
-  <w:num w:numId="1006">
     <w:abstractNumId w:val="99411"/>
     <w:lvlOverride w:ilvl="0">
       <w:startOverride w:val="1"/>
@@ -2411,6 +1870,9 @@
       <w:startOverride w:val="1"/>
     </w:lvlOverride>
   </w:num>
+  <w:num w:numId="1006">
+    <w:abstractNumId w:val="991"/>
+  </w:num>
   <w:num w:numId="1007">
     <w:abstractNumId w:val="991"/>
   </w:num>
@@ -2421,21 +1883,6 @@
     <w:abstractNumId w:val="991"/>
   </w:num>
   <w:num w:numId="1010">
-    <w:abstractNumId w:val="991"/>
-  </w:num>
-  <w:num w:numId="1011">
-    <w:abstractNumId w:val="991"/>
-  </w:num>
-  <w:num w:numId="1012">
-    <w:abstractNumId w:val="991"/>
-  </w:num>
-  <w:num w:numId="1013">
-    <w:abstractNumId w:val="991"/>
-  </w:num>
-  <w:num w:numId="1014">
-    <w:abstractNumId w:val="991"/>
-  </w:num>
-  <w:num w:numId="1015">
     <w:abstractNumId w:val="991"/>
   </w:num>
 </w:numbering>

</xml_diff>

<commit_message>
Word version of case statement modified
</commit_message>
<xml_diff>
--- a/ProvWGcase.docx
+++ b/ProvWGcase.docx
@@ -77,19 +77,37 @@
         <w:t xml:space="preserve"> </w:t>
       </w:r>
       <w:r>
-        <w:t xml:space="preserve">Fri</w:t>
-      </w:r>
-      <w:r>
-        <w:t xml:space="preserve"> </w:t>
-      </w:r>
-      <w:r>
-        <w:t xml:space="preserve">03/03/2017</w:t>
-      </w:r>
-      <w:r>
-        <w:t xml:space="preserve"> </w:t>
-      </w:r>
-      <w:r>
-        <w:t xml:space="preserve">13:44:28.27</w:t>
+        <w:t xml:space="preserve">Tue,</w:t>
+      </w:r>
+      <w:r>
+        <w:t xml:space="preserve"> </w:t>
+      </w:r>
+      <w:r>
+        <w:t xml:space="preserve">Aug</w:t>
+      </w:r>
+      <w:r>
+        <w:t xml:space="preserve"> </w:t>
+      </w:r>
+      <w:r>
+        <w:t xml:space="preserve">29,</w:t>
+      </w:r>
+      <w:r>
+        <w:t xml:space="preserve"> </w:t>
+      </w:r>
+      <w:r>
+        <w:t xml:space="preserve">2017</w:t>
+      </w:r>
+      <w:r>
+        <w:t xml:space="preserve"> </w:t>
+      </w:r>
+      <w:r>
+        <w:t xml:space="preserve">7:25:08</w:t>
+      </w:r>
+      <w:r>
+        <w:t xml:space="preserve"> </w:t>
+      </w:r>
+      <w:r>
+        <w:t xml:space="preserve">PM</w:t>
       </w:r>
     </w:p>
     <w:p>
@@ -141,7 +159,7 @@
         <w:pStyle w:val="BodyText"/>
       </w:pPr>
       <w:r>
-        <w:t xml:space="preserve">The six activity areas of the Working Group will be:</w:t>
+        <w:t xml:space="preserve">The two activity areas of the Working Group will be:</w:t>
       </w:r>
     </w:p>
     <w:p>
@@ -170,54 +188,6 @@
     </w:p>
     <w:p>
       <w:pPr>
-        <w:pStyle w:val="Compact"/>
-        <w:numPr>
-          <w:numId w:val="1001"/>
-          <w:ilvl w:val="0"/>
-        </w:numPr>
-      </w:pPr>
-      <w:r>
-        <w:t xml:space="preserve">Sharing provenance</w:t>
-      </w:r>
-    </w:p>
-    <w:p>
-      <w:pPr>
-        <w:pStyle w:val="Compact"/>
-        <w:numPr>
-          <w:numId w:val="1001"/>
-          <w:ilvl w:val="0"/>
-        </w:numPr>
-      </w:pPr>
-      <w:r>
-        <w:t xml:space="preserve">Strategies for enterprise provenance management</w:t>
-      </w:r>
-    </w:p>
-    <w:p>
-      <w:pPr>
-        <w:pStyle w:val="Compact"/>
-        <w:numPr>
-          <w:numId w:val="1001"/>
-          <w:ilvl w:val="0"/>
-        </w:numPr>
-      </w:pPr>
-      <w:r>
-        <w:t xml:space="preserve">Tools for provenance</w:t>
-      </w:r>
-    </w:p>
-    <w:p>
-      <w:pPr>
-        <w:pStyle w:val="Compact"/>
-        <w:numPr>
-          <w:numId w:val="1001"/>
-          <w:ilvl w:val="0"/>
-        </w:numPr>
-      </w:pPr>
-      <w:r>
-        <w:t xml:space="preserve">Provenance data collections</w:t>
-      </w:r>
-    </w:p>
-    <w:p>
-      <w:pPr>
         <w:pStyle w:val="Heading2"/>
       </w:pPr>
       <w:bookmarkStart w:id="23" w:name="deliverables"/>
@@ -231,7 +201,7 @@
         <w:pStyle w:val="FirstParagraph"/>
       </w:pPr>
       <w:r>
-        <w:t xml:space="preserve">The deliverables for this Working Group are separated into three time-based cohorts as below. Short-term goals are mostly about seeking existing practice. Medium-term about determining possible output forms for the activity areas. Long-term about delivering those outputs and After-term about ensuring continuation of output custodianship, where required.</w:t>
+        <w:t xml:space="preserve">The deliverables for this Working Group are separated into two time-based cohorts as below. Medium-term goals are mostly about seeking existing practice, and determining possible output forms for the activity areas. Long-term goals are about framing and delivering those outputs.</w:t>
       </w:r>
     </w:p>
     <w:p>
@@ -282,54 +252,6 @@
     </w:p>
     <w:p>
       <w:pPr>
-        <w:pStyle w:val="Compact"/>
-        <w:numPr>
-          <w:numId w:val="1002"/>
-          <w:ilvl w:val="0"/>
-        </w:numPr>
-      </w:pPr>
-      <w:r>
-        <w:t xml:space="preserve">A report on investigation of provenance sharing implementations.</w:t>
-      </w:r>
-    </w:p>
-    <w:p>
-      <w:pPr>
-        <w:pStyle w:val="Compact"/>
-        <w:numPr>
-          <w:numId w:val="1002"/>
-          <w:ilvl w:val="0"/>
-        </w:numPr>
-      </w:pPr>
-      <w:r>
-        <w:t xml:space="preserve">A review of existing enterprise provenance management implementations.</w:t>
-      </w:r>
-    </w:p>
-    <w:p>
-      <w:pPr>
-        <w:pStyle w:val="Compact"/>
-        <w:numPr>
-          <w:numId w:val="1002"/>
-          <w:ilvl w:val="0"/>
-        </w:numPr>
-      </w:pPr>
-      <w:r>
-        <w:t xml:space="preserve">A listings of provenance tools compiled from interviews with RDA members and the provenance research community.</w:t>
-      </w:r>
-    </w:p>
-    <w:p>
-      <w:pPr>
-        <w:pStyle w:val="Compact"/>
-        <w:numPr>
-          <w:numId w:val="1002"/>
-          <w:ilvl w:val="0"/>
-        </w:numPr>
-      </w:pPr>
-      <w:r>
-        <w:t xml:space="preserve">A directory of open and non-open provenance data collections.</w:t>
-      </w:r>
-    </w:p>
-    <w:p>
-      <w:pPr>
         <w:pStyle w:val="Heading3"/>
       </w:pPr>
       <w:bookmarkStart w:id="25" w:name="long-term-m18"/>
@@ -364,48 +286,40 @@
     </w:p>
     <w:p>
       <w:pPr>
-        <w:pStyle w:val="Compact"/>
-        <w:numPr>
-          <w:numId w:val="1003"/>
-          <w:ilvl w:val="0"/>
-        </w:numPr>
-      </w:pPr>
-      <w:r>
-        <w:t xml:space="preserve">Lessons for provenance sharing and enterprise management implementations.</w:t>
-      </w:r>
-    </w:p>
-    <w:p>
-      <w:pPr>
-        <w:pStyle w:val="Compact"/>
-        <w:numPr>
-          <w:numId w:val="1003"/>
-          <w:ilvl w:val="0"/>
-        </w:numPr>
-      </w:pPr>
-      <w:r>
-        <w:t xml:space="preserve">A synthesis and critical comparison of community recommendations for provenance tool custodianship.</w:t>
-      </w:r>
-    </w:p>
-    <w:p>
-      <w:pPr>
-        <w:pStyle w:val="Compact"/>
-        <w:numPr>
-          <w:numId w:val="1003"/>
-          <w:ilvl w:val="0"/>
-        </w:numPr>
-      </w:pPr>
-      <w:r>
-        <w:t xml:space="preserve">A summary of best practice principles for provenance data collection stewardship.</w:t>
-      </w:r>
-    </w:p>
-    <w:p>
-      <w:pPr>
-        <w:pStyle w:val="Heading3"/>
-      </w:pPr>
-      <w:bookmarkStart w:id="26" w:name="after-term-m18"/>
+        <w:pStyle w:val="Heading1"/>
+      </w:pPr>
+      <w:bookmarkStart w:id="26" w:name="value-proposition"/>
       <w:bookmarkEnd w:id="26"/>
       <w:r>
-        <w:t xml:space="preserve">After-term (M18+)</w:t>
+        <w:t xml:space="preserve">Value Proposition</w:t>
+      </w:r>
+    </w:p>
+    <w:p>
+      <w:pPr>
+        <w:pStyle w:val="FirstParagraph"/>
+      </w:pPr>
+      <w:r>
+        <w:t xml:space="preserve">Effective provenance management is sought by many members of the RDA and wider science data community. We propose a working group to help those members adopt existing provenance management practice. This help will be in the form of documenting provenance use cases: centralising a list of them and generalising them to reveal common features and structure.</w:t>
+      </w:r>
+    </w:p>
+    <w:p>
+      <w:pPr>
+        <w:pStyle w:val="BodyText"/>
+      </w:pPr>
+      <w:r>
+        <w:t xml:space="preserve">We propose a working group on</w:t>
+      </w:r>
+      <w:r>
+        <w:t xml:space="preserve"> </w:t>
+      </w:r>
+      <w:r>
+        <w:rPr>
+          <w:i/>
+        </w:rPr>
+        <w:t xml:space="preserve">provenance patterns</w:t>
+      </w:r>
+      <w:r>
+        <w:t xml:space="preserve">.</w:t>
       </w:r>
     </w:p>
     <w:p>
@@ -417,45 +331,65 @@
         </w:numPr>
       </w:pPr>
       <w:r>
-        <w:t xml:space="preserve">A sustainability plan for ongoing tool and data collection custodianship.</w:t>
-      </w:r>
-    </w:p>
-    <w:p>
-      <w:pPr>
-        <w:pStyle w:val="Heading1"/>
-      </w:pPr>
-      <w:bookmarkStart w:id="27" w:name="value-proposition"/>
+        <w:t xml:space="preserve">The patterns should relate to core RDA interests, perhaps data/data</w:t>
+      </w:r>
+      <w:r>
+        <w:t xml:space="preserve"> </w:t>
+      </w:r>
+      <w:r>
+        <w:t xml:space="preserve">and data/people relationships.</w:t>
+      </w:r>
+    </w:p>
+    <w:p>
+      <w:pPr>
+        <w:pStyle w:val="Compact"/>
+        <w:numPr>
+          <w:numId w:val="1004"/>
+          <w:ilvl w:val="0"/>
+        </w:numPr>
+      </w:pPr>
+      <w:r>
+        <w:t xml:space="preserve">Provenance vocabularies offer a level of generality/specificity that address</w:t>
+      </w:r>
+      <w:r>
+        <w:t xml:space="preserve"> </w:t>
+      </w:r>
+      <w:r>
+        <w:t xml:space="preserve">what we perceive to be implementation gaps.</w:t>
+      </w:r>
+    </w:p>
+    <w:p>
+      <w:pPr>
+        <w:pStyle w:val="Compact"/>
+        <w:numPr>
+          <w:numId w:val="1004"/>
+          <w:ilvl w:val="0"/>
+        </w:numPr>
+      </w:pPr>
+      <w:r>
+        <w:t xml:space="preserve">Our goal: alerting the RDA community to similarities and common</w:t>
+      </w:r>
+      <w:r>
+        <w:t xml:space="preserve"> </w:t>
+      </w:r>
+      <w:r>
+        <w:t xml:space="preserve">features across use cases in different working groups and interest</w:t>
+      </w:r>
+      <w:r>
+        <w:t xml:space="preserve"> </w:t>
+      </w:r>
+      <w:r>
+        <w:t xml:space="preserve">groups.</w:t>
+      </w:r>
+    </w:p>
+    <w:p>
+      <w:pPr>
+        <w:pStyle w:val="Heading3"/>
+      </w:pPr>
+      <w:bookmarkStart w:id="27" w:name="wg-activity-points"/>
       <w:bookmarkEnd w:id="27"/>
       <w:r>
-        <w:t xml:space="preserve">Value Proposition</w:t>
-      </w:r>
-    </w:p>
-    <w:p>
-      <w:pPr>
-        <w:pStyle w:val="FirstParagraph"/>
-      </w:pPr>
-      <w:r>
-        <w:t xml:space="preserve">Effective provenance management is sought by many members of the RDA and wider science data community. We propose a working group to help those members adopt existing provenance management practice. This help will be in the form of documenting provenance use cases: centralising a list of them and generalising them to reveal common ones; documenting existing technical and business processes for provenance management, assisting organisations with sharing provenance and listing existing sources of real provenance information.</w:t>
-      </w:r>
-    </w:p>
-    <w:p>
-      <w:pPr>
-        <w:pStyle w:val="BodyText"/>
-      </w:pPr>
-      <w:r>
-        <w:t xml:space="preserve">We propose a working group on</w:t>
-      </w:r>
-      <w:r>
-        <w:t xml:space="preserve"> </w:t>
-      </w:r>
-      <w:r>
-        <w:rPr>
-          <w:i/>
-        </w:rPr>
-        <w:t xml:space="preserve">provenance patterns</w:t>
-      </w:r>
-      <w:r>
-        <w:t xml:space="preserve">.</w:t>
+        <w:t xml:space="preserve">WG activity points</w:t>
       </w:r>
     </w:p>
     <w:p>
@@ -467,13 +401,76 @@
         </w:numPr>
       </w:pPr>
       <w:r>
-        <w:t xml:space="preserve">The patterns should relate to core RDA interests, perhaps data/data</w:t>
-      </w:r>
-      <w:r>
-        <w:t xml:space="preserve"> </w:t>
-      </w:r>
-      <w:r>
-        <w:t xml:space="preserve">and data/people relationships.</w:t>
+        <w:rPr>
+          <w:b/>
+        </w:rPr>
+        <w:t xml:space="preserve">Common provenance Use Cases</w:t>
+      </w:r>
+    </w:p>
+    <w:p>
+      <w:pPr>
+        <w:pStyle w:val="Compact"/>
+        <w:numPr>
+          <w:numId w:val="1006"/>
+          <w:ilvl w:val="1"/>
+        </w:numPr>
+      </w:pPr>
+      <w:r>
+        <w:t xml:space="preserve">Use Cases for provenance data or systems are often articulated in terms</w:t>
+      </w:r>
+      <w:r>
+        <w:t xml:space="preserve"> </w:t>
+      </w:r>
+      <w:r>
+        <w:t xml:space="preserve">understood by a particular community however in our group's experience,</w:t>
+      </w:r>
+      <w:r>
+        <w:t xml:space="preserve"> </w:t>
+      </w:r>
+      <w:r>
+        <w:t xml:space="preserve">many provenance Use Cases are differently worded instances of general</w:t>
+      </w:r>
+      <w:r>
+        <w:t xml:space="preserve"> </w:t>
+      </w:r>
+      <w:r>
+        <w:t xml:space="preserve">Cases.</w:t>
+      </w:r>
+    </w:p>
+    <w:p>
+      <w:pPr>
+        <w:pStyle w:val="Compact"/>
+        <w:numPr>
+          <w:numId w:val="1006"/>
+          <w:ilvl w:val="1"/>
+        </w:numPr>
+      </w:pPr>
+      <w:r>
+        <w:t xml:space="preserve">The establishment of a published set of UCs would allow people to</w:t>
+      </w:r>
+      <w:r>
+        <w:t xml:space="preserve"> </w:t>
+      </w:r>
+      <w:r>
+        <w:t xml:space="preserve">compare their UCs with known UCs for which recommended implementations</w:t>
+      </w:r>
+      <w:r>
+        <w:t xml:space="preserve"> </w:t>
+      </w:r>
+      <w:r>
+        <w:t xml:space="preserve">and other patterns may already be known. It will also allow people to</w:t>
+      </w:r>
+      <w:r>
+        <w:t xml:space="preserve"> </w:t>
+      </w:r>
+      <w:r>
+        <w:t xml:space="preserve">consider provenance UCs posed by others that may be of future interest</w:t>
+      </w:r>
+      <w:r>
+        <w:t xml:space="preserve"> </w:t>
+      </w:r>
+      <w:r>
+        <w:t xml:space="preserve">to them.</w:t>
       </w:r>
     </w:p>
     <w:p>
@@ -485,50 +482,10 @@
         </w:numPr>
       </w:pPr>
       <w:r>
-        <w:t xml:space="preserve">Provenance vocabularies offer a level of generality/specificity that address</w:t>
-      </w:r>
-      <w:r>
-        <w:t xml:space="preserve"> </w:t>
-      </w:r>
-      <w:r>
-        <w:t xml:space="preserve">what we perceive to be implementation gaps.</w:t>
-      </w:r>
-    </w:p>
-    <w:p>
-      <w:pPr>
-        <w:pStyle w:val="Compact"/>
-        <w:numPr>
-          <w:numId w:val="1005"/>
-          <w:ilvl w:val="0"/>
-        </w:numPr>
-      </w:pPr>
-      <w:r>
-        <w:t xml:space="preserve">Our goal: constructive engagement with and response to published RDA recommendations.</w:t>
-      </w:r>
-    </w:p>
-    <w:p>
-      <w:pPr>
-        <w:pStyle w:val="Heading3"/>
-      </w:pPr>
-      <w:bookmarkStart w:id="28" w:name="wg-activity-points"/>
-      <w:bookmarkEnd w:id="28"/>
-      <w:r>
-        <w:t xml:space="preserve">WG activity points</w:t>
-      </w:r>
-    </w:p>
-    <w:p>
-      <w:pPr>
-        <w:pStyle w:val="Compact"/>
-        <w:numPr>
-          <w:numId w:val="1006"/>
-          <w:ilvl w:val="0"/>
-        </w:numPr>
-      </w:pPr>
-      <w:r>
         <w:rPr>
           <w:b/>
         </w:rPr>
-        <w:t xml:space="preserve">Common provenance Use Cases</w:t>
+        <w:t xml:space="preserve">Provenance design patterns</w:t>
       </w:r>
     </w:p>
     <w:p>
@@ -540,25 +497,31 @@
         </w:numPr>
       </w:pPr>
       <w:r>
-        <w:t xml:space="preserve">Use Cases for provenance data or systems are often articulated in terms</w:t>
-      </w:r>
-      <w:r>
-        <w:t xml:space="preserve"> </w:t>
-      </w:r>
-      <w:r>
-        <w:t xml:space="preserve">understood by a particular community however in our group's experience,</w:t>
-      </w:r>
-      <w:r>
-        <w:t xml:space="preserve"> </w:t>
-      </w:r>
-      <w:r>
-        <w:t xml:space="preserve">many provenance Use Cases are differently worded instances of general</w:t>
-      </w:r>
-      <w:r>
-        <w:t xml:space="preserve"> </w:t>
-      </w:r>
-      <w:r>
-        <w:t xml:space="preserve">Cases.</w:t>
+        <w:t xml:space="preserve">Some ways of doing things in provenance are better than others. This</w:t>
+      </w:r>
+      <w:r>
+        <w:t xml:space="preserve"> </w:t>
+      </w:r>
+      <w:r>
+        <w:t xml:space="preserve">activity is to generate provenance design patterns (for any</w:t>
+      </w:r>
+      <w:r>
+        <w:t xml:space="preserve"> </w:t>
+      </w:r>
+      <w:r>
+        <w:t xml:space="preserve">provenance task such as representation, transmission, use etc.)</w:t>
+      </w:r>
+      <w:r>
+        <w:t xml:space="preserve"> </w:t>
+      </w:r>
+      <w:r>
+        <w:t xml:space="preserve">perhaps in response to a series of provenance use cases that we</w:t>
+      </w:r>
+      <w:r>
+        <w:t xml:space="preserve"> </w:t>
+      </w:r>
+      <w:r>
+        <w:t xml:space="preserve">would generate.</w:t>
       </w:r>
     </w:p>
     <w:p>
@@ -570,46 +533,191 @@
         </w:numPr>
       </w:pPr>
       <w:r>
-        <w:t xml:space="preserve">The establishment of a published set of UCs would allow people to</w:t>
-      </w:r>
-      <w:r>
-        <w:t xml:space="preserve"> </w:t>
-      </w:r>
-      <w:r>
-        <w:t xml:space="preserve">compare their UCs with known UCs for which recommended implementations</w:t>
-      </w:r>
-      <w:r>
-        <w:t xml:space="preserve"> </w:t>
-      </w:r>
-      <w:r>
-        <w:t xml:space="preserve">and other patterns may already be known. It will also allow people to</w:t>
-      </w:r>
-      <w:r>
-        <w:t xml:space="preserve"> </w:t>
-      </w:r>
-      <w:r>
-        <w:t xml:space="preserve">consider provenance UCs posed by others that may be of future iterest</w:t>
-      </w:r>
-      <w:r>
-        <w:t xml:space="preserve"> </w:t>
-      </w:r>
-      <w:r>
-        <w:t xml:space="preserve">to them.</w:t>
-      </w:r>
-    </w:p>
-    <w:p>
-      <w:pPr>
-        <w:pStyle w:val="Compact"/>
-        <w:numPr>
-          <w:numId w:val="1006"/>
-          <w:ilvl w:val="0"/>
-        </w:numPr>
-      </w:pPr>
-      <w:r>
-        <w:rPr>
-          <w:b/>
-        </w:rPr>
-        <w:t xml:space="preserve">Provenance design patterns</w:t>
+        <w:t xml:space="preserve">The patterns should relate to core</w:t>
+      </w:r>
+      <w:r>
+        <w:t xml:space="preserve"> </w:t>
+      </w:r>
+      <w:r>
+        <w:t xml:space="preserve">RDA interests, perhaps data/data and data/people</w:t>
+      </w:r>
+      <w:r>
+        <w:t xml:space="preserve"> </w:t>
+      </w:r>
+      <w:r>
+        <w:t xml:space="preserve">relationships.</w:t>
+      </w:r>
+    </w:p>
+    <w:p>
+      <w:pPr>
+        <w:pStyle w:val="Heading1"/>
+      </w:pPr>
+      <w:bookmarkStart w:id="28" w:name="engagement"/>
+      <w:bookmarkEnd w:id="28"/>
+      <w:r>
+        <w:t xml:space="preserve">Engagement</w:t>
+      </w:r>
+    </w:p>
+    <w:p>
+      <w:pPr>
+        <w:pStyle w:val="FirstParagraph"/>
+      </w:pPr>
+      <w:r>
+        <w:t xml:space="preserve">In addition to serving the RDA community directly, this Working Group aims to serve the immediate interests of existing RDA groups. Provenance is foundational to many other RDA groups' activity and thus maximal impact on the RDA community can be achieved by aligning and assisting work in existing groups. Therefore this working group will engage heavily with other groups and source its primary requirements and exemplars from other groups. Examples of intersections we believe will</w:t>
+      </w:r>
+      <w:r>
+        <w:t xml:space="preserve"> </w:t>
+      </w:r>
+      <w:r>
+        <w:t xml:space="preserve">be productive include the following:</w:t>
+      </w:r>
+    </w:p>
+    <w:p>
+      <w:pPr>
+        <w:pStyle w:val="DefinitionTerm"/>
+      </w:pPr>
+      <w:r>
+        <w:t xml:space="preserve">Publishing Data Workflows WG:</w:t>
+      </w:r>
+    </w:p>
+    <w:p>
+      <w:pPr>
+        <w:pStyle w:val="Definition"/>
+      </w:pPr>
+      <w:r>
+        <w:t xml:space="preserve">Interest in workflow persistence and quality control, data deposit and citation, reference models and implementation.</w:t>
+      </w:r>
+    </w:p>
+    <w:p>
+      <w:pPr>
+        <w:pStyle w:val="DefinitionTerm"/>
+      </w:pPr>
+      <w:r>
+        <w:t xml:space="preserve">Dynamic Data Citation WG:</w:t>
+      </w:r>
+    </w:p>
+    <w:p>
+      <w:pPr>
+        <w:pStyle w:val="Definition"/>
+      </w:pPr>
+      <w:r>
+        <w:t xml:space="preserve">Interest in a conceptual model for citation fidelity despite changes over time.</w:t>
+      </w:r>
+    </w:p>
+    <w:p>
+      <w:pPr>
+        <w:pStyle w:val="DefinitionTerm"/>
+      </w:pPr>
+      <w:r>
+        <w:t xml:space="preserve">PID Information Types:</w:t>
+      </w:r>
+    </w:p>
+    <w:p>
+      <w:pPr>
+        <w:pStyle w:val="Definition"/>
+      </w:pPr>
+      <w:r>
+        <w:t xml:space="preserve">The Use Case "A.10 Provenance tracing."</w:t>
+      </w:r>
+    </w:p>
+    <w:p>
+      <w:pPr>
+        <w:pStyle w:val="DefinitionTerm"/>
+      </w:pPr>
+      <w:r>
+        <w:t xml:space="preserve">Reproducibility IG:</w:t>
+      </w:r>
+    </w:p>
+    <w:p>
+      <w:pPr>
+        <w:pStyle w:val="Definition"/>
+      </w:pPr>
+      <w:r>
+        <w:t xml:space="preserve">The role of provenance models in support of replication.</w:t>
+      </w:r>
+    </w:p>
+    <w:p>
+      <w:pPr>
+        <w:pStyle w:val="DefinitionTerm"/>
+      </w:pPr>
+      <w:r>
+        <w:t xml:space="preserve">PID IG:</w:t>
+      </w:r>
+    </w:p>
+    <w:p>
+      <w:pPr>
+        <w:pStyle w:val="Definition"/>
+      </w:pPr>
+      <w:r>
+        <w:t xml:space="preserve">Requirements for PIDs to maintain provenance content.</w:t>
+      </w:r>
+    </w:p>
+    <w:p>
+      <w:pPr>
+        <w:pStyle w:val="DefinitionTerm"/>
+      </w:pPr>
+      <w:r>
+        <w:t xml:space="preserve">Archives and Records Professionals for Research Data IG:</w:t>
+      </w:r>
+    </w:p>
+    <w:p>
+      <w:pPr>
+        <w:pStyle w:val="Definition"/>
+      </w:pPr>
+      <w:r>
+        <w:t xml:space="preserve">Need for semantic understanding of archived material.</w:t>
+      </w:r>
+    </w:p>
+    <w:p>
+      <w:pPr>
+        <w:pStyle w:val="DefinitionTerm"/>
+      </w:pPr>
+      <w:r>
+        <w:t xml:space="preserve">Data Discovery IG:</w:t>
+      </w:r>
+    </w:p>
+    <w:p>
+      <w:pPr>
+        <w:pStyle w:val="Definition"/>
+      </w:pPr>
+      <w:r>
+        <w:t xml:space="preserve">Upper ontology elements relevant to data discovery.</w:t>
+      </w:r>
+    </w:p>
+    <w:p>
+      <w:pPr>
+        <w:pStyle w:val="DefinitionTerm"/>
+      </w:pPr>
+      <w:r>
+        <w:t xml:space="preserve">Preservation e-Infrastructure IG:</w:t>
+      </w:r>
+    </w:p>
+    <w:p>
+      <w:pPr>
+        <w:pStyle w:val="Definition"/>
+      </w:pPr>
+      <w:r>
+        <w:t xml:space="preserve">Semantic content of preserved data holdings.</w:t>
+      </w:r>
+    </w:p>
+    <w:p>
+      <w:pPr>
+        <w:pStyle w:val="Heading1"/>
+      </w:pPr>
+      <w:bookmarkStart w:id="29" w:name="work-plan"/>
+      <w:bookmarkEnd w:id="29"/>
+      <w:r>
+        <w:t xml:space="preserve">Work Plan</w:t>
+      </w:r>
+    </w:p>
+    <w:p>
+      <w:pPr>
+        <w:pStyle w:val="Heading3"/>
+      </w:pPr>
+      <w:bookmarkStart w:id="30" w:name="timeline"/>
+      <w:bookmarkEnd w:id="30"/>
+      <w:r>
+        <w:t xml:space="preserve">Timeline</w:t>
       </w:r>
     </w:p>
     <w:p>
@@ -617,592 +725,6 @@
         <w:pStyle w:val="Compact"/>
         <w:numPr>
           <w:numId w:val="1008"/>
-          <w:ilvl w:val="1"/>
-        </w:numPr>
-      </w:pPr>
-      <w:r>
-        <w:t xml:space="preserve">Some ways of doing things in provenance are better than others. This</w:t>
-      </w:r>
-      <w:r>
-        <w:t xml:space="preserve"> </w:t>
-      </w:r>
-      <w:r>
-        <w:t xml:space="preserve">activity is to generate provenance design patterns (for any</w:t>
-      </w:r>
-      <w:r>
-        <w:t xml:space="preserve"> </w:t>
-      </w:r>
-      <w:r>
-        <w:t xml:space="preserve">provenance task such as representation, transmission, use etc.)</w:t>
-      </w:r>
-      <w:r>
-        <w:t xml:space="preserve"> </w:t>
-      </w:r>
-      <w:r>
-        <w:t xml:space="preserve">perhaps in response to a series of provenance use cases that we</w:t>
-      </w:r>
-      <w:r>
-        <w:t xml:space="preserve"> </w:t>
-      </w:r>
-      <w:r>
-        <w:t xml:space="preserve">would generate.</w:t>
-      </w:r>
-    </w:p>
-    <w:p>
-      <w:pPr>
-        <w:pStyle w:val="Compact"/>
-        <w:numPr>
-          <w:numId w:val="1008"/>
-          <w:ilvl w:val="1"/>
-        </w:numPr>
-      </w:pPr>
-      <w:r>
-        <w:t xml:space="preserve">The patterns should relate to core</w:t>
-      </w:r>
-      <w:r>
-        <w:t xml:space="preserve"> </w:t>
-      </w:r>
-      <w:r>
-        <w:t xml:space="preserve">RDA interests, perhaps data/data and data/people</w:t>
-      </w:r>
-      <w:r>
-        <w:t xml:space="preserve"> </w:t>
-      </w:r>
-      <w:r>
-        <w:t xml:space="preserve">relationships.</w:t>
-      </w:r>
-    </w:p>
-    <w:p>
-      <w:pPr>
-        <w:pStyle w:val="Compact"/>
-        <w:numPr>
-          <w:numId w:val="1006"/>
-          <w:ilvl w:val="0"/>
-        </w:numPr>
-      </w:pPr>
-      <w:r>
-        <w:rPr>
-          <w:b/>
-        </w:rPr>
-        <w:t xml:space="preserve">Sharing provenance</w:t>
-      </w:r>
-    </w:p>
-    <w:p>
-      <w:pPr>
-        <w:pStyle w:val="Compact"/>
-        <w:numPr>
-          <w:numId w:val="1009"/>
-          <w:ilvl w:val="1"/>
-        </w:numPr>
-      </w:pPr>
-      <w:r>
-        <w:t xml:space="preserve">This may only be a single class of</w:t>
-      </w:r>
-      <w:r>
-        <w:t xml:space="preserve"> </w:t>
-      </w:r>
-      <w:r>
-        <w:t xml:space="preserve">provenance Use Cases but it is one that is less maturely</w:t>
-      </w:r>
-      <w:r>
-        <w:t xml:space="preserve"> </w:t>
-      </w:r>
-      <w:r>
-        <w:t xml:space="preserve">answered by the provenance research community than, say,</w:t>
-      </w:r>
-      <w:r>
-        <w:t xml:space="preserve"> </w:t>
-      </w:r>
-      <w:r>
-        <w:t xml:space="preserve">provenance representation. This activity might be to generate</w:t>
-      </w:r>
-      <w:r>
-        <w:t xml:space="preserve"> </w:t>
-      </w:r>
-      <w:r>
-        <w:t xml:space="preserve">requirements for the research community to answer or perhaps</w:t>
-      </w:r>
-      <w:r>
-        <w:t xml:space="preserve"> </w:t>
-      </w:r>
-      <w:r>
-        <w:t xml:space="preserve">find that no more research is needed for sensible</w:t>
-      </w:r>
-      <w:r>
-        <w:t xml:space="preserve"> </w:t>
-      </w:r>
-      <w:r>
-        <w:t xml:space="preserve">recommendations for provenance sharing.</w:t>
-      </w:r>
-    </w:p>
-    <w:p>
-      <w:pPr>
-        <w:pStyle w:val="Compact"/>
-        <w:numPr>
-          <w:numId w:val="1006"/>
-          <w:ilvl w:val="0"/>
-        </w:numPr>
-      </w:pPr>
-      <w:r>
-        <w:rPr>
-          <w:b/>
-        </w:rPr>
-        <w:t xml:space="preserve">Strategies for enterprise provenance management</w:t>
-      </w:r>
-    </w:p>
-    <w:p>
-      <w:pPr>
-        <w:pStyle w:val="Compact"/>
-        <w:numPr>
-          <w:numId w:val="1010"/>
-          <w:ilvl w:val="1"/>
-        </w:numPr>
-      </w:pPr>
-      <w:r>
-        <w:t xml:space="preserve">Some provenance use cases apply</w:t>
-      </w:r>
-      <w:r>
-        <w:t xml:space="preserve"> </w:t>
-      </w:r>
-      <w:r>
-        <w:t xml:space="preserve">to whole organisations (or consortia) and some organisations</w:t>
-      </w:r>
-      <w:r>
-        <w:t xml:space="preserve"> </w:t>
-      </w:r>
-      <w:r>
-        <w:t xml:space="preserve">(or consortia) may already have experience in implementing</w:t>
-      </w:r>
-      <w:r>
-        <w:t xml:space="preserve"> </w:t>
-      </w:r>
-      <w:r>
-        <w:t xml:space="preserve">solutions to them. This activity will list such Use Cases and</w:t>
-      </w:r>
-      <w:r>
-        <w:t xml:space="preserve"> </w:t>
-      </w:r>
-      <w:r>
-        <w:t xml:space="preserve">seek descriptions of implemented or proposed solutions from</w:t>
-      </w:r>
-      <w:r>
-        <w:t xml:space="preserve"> </w:t>
-      </w:r>
-      <w:r>
-        <w:t xml:space="preserve">members.</w:t>
-      </w:r>
-    </w:p>
-    <w:p>
-      <w:pPr>
-        <w:pStyle w:val="Compact"/>
-        <w:numPr>
-          <w:numId w:val="1006"/>
-          <w:ilvl w:val="0"/>
-        </w:numPr>
-      </w:pPr>
-      <w:r>
-        <w:rPr>
-          <w:b/>
-        </w:rPr>
-        <w:t xml:space="preserve">Tools for provenance</w:t>
-      </w:r>
-    </w:p>
-    <w:p>
-      <w:pPr>
-        <w:pStyle w:val="Compact"/>
-        <w:numPr>
-          <w:numId w:val="1011"/>
-          <w:ilvl w:val="1"/>
-        </w:numPr>
-      </w:pPr>
-      <w:r>
-        <w:t xml:space="preserve">In addition to several well-known provenance conceptual models,</w:t>
-      </w:r>
-      <w:r>
-        <w:t xml:space="preserve"> </w:t>
-      </w:r>
-      <w:r>
-        <w:t xml:space="preserve">there are tools to assist with the management of provenance. We</w:t>
-      </w:r>
-      <w:r>
-        <w:t xml:space="preserve"> </w:t>
-      </w:r>
-      <w:r>
-        <w:t xml:space="preserve">will list those tools with comparisons in relation to RDA</w:t>
-      </w:r>
-      <w:r>
-        <w:t xml:space="preserve"> </w:t>
-      </w:r>
-      <w:r>
-        <w:t xml:space="preserve">interests (perhaps taken from IG and other WG members).</w:t>
-      </w:r>
-    </w:p>
-    <w:p>
-      <w:pPr>
-        <w:pStyle w:val="Compact"/>
-        <w:numPr>
-          <w:numId w:val="1011"/>
-          <w:ilvl w:val="1"/>
-        </w:numPr>
-      </w:pPr>
-      <w:r>
-        <w:t xml:space="preserve">We will also seek to establish a mechanism to keep these tool</w:t>
-      </w:r>
-      <w:r>
-        <w:t xml:space="preserve"> </w:t>
-      </w:r>
-      <w:r>
-        <w:t xml:space="preserve">lists up-to-date beyond the life of the WG.</w:t>
-      </w:r>
-    </w:p>
-    <w:p>
-      <w:pPr>
-        <w:pStyle w:val="Compact"/>
-        <w:numPr>
-          <w:numId w:val="1006"/>
-          <w:ilvl w:val="0"/>
-        </w:numPr>
-      </w:pPr>
-      <w:r>
-        <w:rPr>
-          <w:b/>
-        </w:rPr>
-        <w:t xml:space="preserve">Provenance data collections</w:t>
-      </w:r>
-    </w:p>
-    <w:p>
-      <w:pPr>
-        <w:pStyle w:val="Compact"/>
-        <w:numPr>
-          <w:numId w:val="1012"/>
-          <w:ilvl w:val="1"/>
-        </w:numPr>
-      </w:pPr>
-      <w:r>
-        <w:t xml:space="preserve">The provenance research community knows that provenance</w:t>
-      </w:r>
-      <w:r>
-        <w:t xml:space="preserve"> </w:t>
-      </w:r>
-      <w:r>
-        <w:t xml:space="preserve">ontologies and tools are used due to communication with them and research papers but are only anecdotally aware of</w:t>
-      </w:r>
-      <w:r>
-        <w:t xml:space="preserve"> </w:t>
-      </w:r>
-      <w:r>
-        <w:t xml:space="preserve">many current provenance datasets (i.e. whole datasets of provenance information) and have not yet counted datasets linking to standardised provenance information. In order to know the state of</w:t>
-      </w:r>
-      <w:r>
-        <w:t xml:space="preserve"> </w:t>
-      </w:r>
-      <w:r>
-        <w:t xml:space="preserve">operational system's adoption of provenance models and in order</w:t>
-      </w:r>
-      <w:r>
-        <w:t xml:space="preserve"> </w:t>
-      </w:r>
-      <w:r>
-        <w:t xml:space="preserve">to provide access to public provenance data for both</w:t>
-      </w:r>
-      <w:r>
-        <w:t xml:space="preserve"> </w:t>
-      </w:r>
-      <w:r>
-        <w:t xml:space="preserve">education and actual use, we will list as many current provenance</w:t>
-      </w:r>
-      <w:r>
-        <w:t xml:space="preserve"> </w:t>
-      </w:r>
-      <w:r>
-        <w:t xml:space="preserve">datasets as we can find owned by RDA members and others and catalogues of datasets linking to standardised provenance information.</w:t>
-      </w:r>
-    </w:p>
-    <w:p>
-      <w:pPr>
-        <w:pStyle w:val="Compact"/>
-        <w:numPr>
-          <w:numId w:val="1012"/>
-          <w:ilvl w:val="1"/>
-        </w:numPr>
-      </w:pPr>
-      <w:r>
-        <w:t xml:space="preserve">We will also seek to establish a mechanism to keep this listing</w:t>
-      </w:r>
-      <w:r>
-        <w:t xml:space="preserve"> </w:t>
-      </w:r>
-      <w:r>
-        <w:t xml:space="preserve">up-to-date beyond the life of the WG.</w:t>
-      </w:r>
-    </w:p>
-    <w:p>
-      <w:pPr>
-        <w:pStyle w:val="Heading1"/>
-      </w:pPr>
-      <w:bookmarkStart w:id="29" w:name="engagement"/>
-      <w:bookmarkEnd w:id="29"/>
-      <w:r>
-        <w:t xml:space="preserve">Engagement</w:t>
-      </w:r>
-    </w:p>
-    <w:p>
-      <w:pPr>
-        <w:pStyle w:val="FirstParagraph"/>
-      </w:pPr>
-      <w:r>
-        <w:t xml:space="preserve">In addition to serving the RDA community directly, this Working Group aims to serve the immediate interests of existing RDA groups. Provenance is foundational to many other RDA groups' activity and thus maximal impact on the RDA community can be achieved by aligning and assisting work in existing groups. Therefore this working group will engage heavily with other groups and source its primary requirements and exemplars from other groups. Examples of intersections we believe will</w:t>
-      </w:r>
-      <w:r>
-        <w:t xml:space="preserve"> </w:t>
-      </w:r>
-      <w:r>
-        <w:t xml:space="preserve">be productive include the following:</w:t>
-      </w:r>
-    </w:p>
-    <w:p>
-      <w:pPr>
-        <w:pStyle w:val="DefinitionTerm"/>
-      </w:pPr>
-      <w:r>
-        <w:t xml:space="preserve">Publishing Data Workflows WG:</w:t>
-      </w:r>
-    </w:p>
-    <w:p>
-      <w:pPr>
-        <w:pStyle w:val="Definition"/>
-      </w:pPr>
-      <w:r>
-        <w:t xml:space="preserve">Interest in workflow persistence and quality control, data deposit and citation, reference models and implementation.</w:t>
-      </w:r>
-    </w:p>
-    <w:p>
-      <w:pPr>
-        <w:pStyle w:val="DefinitionTerm"/>
-      </w:pPr>
-      <w:r>
-        <w:t xml:space="preserve">Dynamic Data Citation WG:</w:t>
-      </w:r>
-    </w:p>
-    <w:p>
-      <w:pPr>
-        <w:pStyle w:val="Definition"/>
-      </w:pPr>
-      <w:r>
-        <w:t xml:space="preserve">Interest in a conceptual model for citation fidelity despite changes over time.</w:t>
-      </w:r>
-    </w:p>
-    <w:p>
-      <w:pPr>
-        <w:pStyle w:val="DefinitionTerm"/>
-      </w:pPr>
-      <w:r>
-        <w:t xml:space="preserve">PID Information Types:</w:t>
-      </w:r>
-    </w:p>
-    <w:p>
-      <w:pPr>
-        <w:pStyle w:val="Definition"/>
-      </w:pPr>
-      <w:r>
-        <w:t xml:space="preserve">The Use Case "A.10 Provenance tracing."</w:t>
-      </w:r>
-    </w:p>
-    <w:p>
-      <w:pPr>
-        <w:pStyle w:val="DefinitionTerm"/>
-      </w:pPr>
-      <w:r>
-        <w:t xml:space="preserve">Reproducibility IG:</w:t>
-      </w:r>
-    </w:p>
-    <w:p>
-      <w:pPr>
-        <w:pStyle w:val="Definition"/>
-      </w:pPr>
-      <w:r>
-        <w:t xml:space="preserve">The role of provenance models in support of replication.</w:t>
-      </w:r>
-    </w:p>
-    <w:p>
-      <w:pPr>
-        <w:pStyle w:val="DefinitionTerm"/>
-      </w:pPr>
-      <w:r>
-        <w:t xml:space="preserve">PID IG:</w:t>
-      </w:r>
-    </w:p>
-    <w:p>
-      <w:pPr>
-        <w:pStyle w:val="Definition"/>
-      </w:pPr>
-      <w:r>
-        <w:t xml:space="preserve">Requirements for PIDs to maintain provenance content.</w:t>
-      </w:r>
-    </w:p>
-    <w:p>
-      <w:pPr>
-        <w:pStyle w:val="DefinitionTerm"/>
-      </w:pPr>
-      <w:r>
-        <w:t xml:space="preserve">Archives and Records Professionals for Research Data IG:</w:t>
-      </w:r>
-    </w:p>
-    <w:p>
-      <w:pPr>
-        <w:pStyle w:val="Definition"/>
-      </w:pPr>
-      <w:r>
-        <w:t xml:space="preserve">Need for semantic understanding of archived material.</w:t>
-      </w:r>
-    </w:p>
-    <w:p>
-      <w:pPr>
-        <w:pStyle w:val="DefinitionTerm"/>
-      </w:pPr>
-      <w:r>
-        <w:t xml:space="preserve">Data Discovery IG:</w:t>
-      </w:r>
-    </w:p>
-    <w:p>
-      <w:pPr>
-        <w:pStyle w:val="Definition"/>
-      </w:pPr>
-      <w:r>
-        <w:t xml:space="preserve">Upper ontology elements relevant to data discovery.</w:t>
-      </w:r>
-    </w:p>
-    <w:p>
-      <w:pPr>
-        <w:pStyle w:val="DefinitionTerm"/>
-      </w:pPr>
-      <w:r>
-        <w:t xml:space="preserve">Preservation e-Infrastructure IG:</w:t>
-      </w:r>
-    </w:p>
-    <w:p>
-      <w:pPr>
-        <w:pStyle w:val="Definition"/>
-      </w:pPr>
-      <w:r>
-        <w:t xml:space="preserve">Semantic content of preserved data holdings.</w:t>
-      </w:r>
-    </w:p>
-    <w:p>
-      <w:pPr>
-        <w:pStyle w:val="Heading1"/>
-      </w:pPr>
-      <w:bookmarkStart w:id="30" w:name="work-plan"/>
-      <w:bookmarkEnd w:id="30"/>
-      <w:r>
-        <w:t xml:space="preserve">Work Plan</w:t>
-      </w:r>
-    </w:p>
-    <w:p>
-      <w:pPr>
-        <w:pStyle w:val="Heading3"/>
-      </w:pPr>
-      <w:bookmarkStart w:id="31" w:name="timeline"/>
-      <w:bookmarkEnd w:id="31"/>
-      <w:r>
-        <w:t xml:space="preserve">Timeline</w:t>
-      </w:r>
-    </w:p>
-    <w:p>
-      <w:pPr>
-        <w:pStyle w:val="Compact"/>
-        <w:numPr>
-          <w:numId w:val="1013"/>
-          <w:ilvl w:val="0"/>
-        </w:numPr>
-      </w:pPr>
-      <w:r>
-        <w:rPr>
-          <w:b/>
-        </w:rPr>
-        <w:t xml:space="preserve">Dec 16</w:t>
-      </w:r>
-      <w:r>
-        <w:t xml:space="preserve">: Identify initial set of focus areas and discuss.</w:t>
-      </w:r>
-    </w:p>
-    <w:p>
-      <w:pPr>
-        <w:pStyle w:val="Compact"/>
-        <w:numPr>
-          <w:numId w:val="1013"/>
-          <w:ilvl w:val="0"/>
-        </w:numPr>
-      </w:pPr>
-      <w:r>
-        <w:rPr>
-          <w:b/>
-        </w:rPr>
-        <w:t xml:space="preserve">Feb 17</w:t>
-      </w:r>
-      <w:r>
-        <w:t xml:space="preserve">: Draft case statements distributed.</w:t>
-      </w:r>
-    </w:p>
-    <w:p>
-      <w:pPr>
-        <w:pStyle w:val="Compact"/>
-        <w:numPr>
-          <w:numId w:val="1013"/>
-          <w:ilvl w:val="0"/>
-        </w:numPr>
-      </w:pPr>
-      <w:r>
-        <w:rPr>
-          <w:b/>
-        </w:rPr>
-        <w:t xml:space="preserve">Apr 17</w:t>
-      </w:r>
-      <w:r>
-        <w:t xml:space="preserve">: Discuss draft case statements and formation of WGs at Plenary 9.</w:t>
-      </w:r>
-    </w:p>
-    <w:p>
-      <w:pPr>
-        <w:pStyle w:val="Compact"/>
-        <w:numPr>
-          <w:numId w:val="1013"/>
-          <w:ilvl w:val="0"/>
-        </w:numPr>
-      </w:pPr>
-      <w:r>
-        <w:rPr>
-          <w:b/>
-        </w:rPr>
-        <w:t xml:space="preserve">May 17</w:t>
-      </w:r>
-      <w:r>
-        <w:t xml:space="preserve">: Finalize and circulate case statements for WGs.</w:t>
-      </w:r>
-    </w:p>
-    <w:p>
-      <w:pPr>
-        <w:pStyle w:val="Compact"/>
-        <w:numPr>
-          <w:numId w:val="1013"/>
-          <w:ilvl w:val="0"/>
-        </w:numPr>
-      </w:pPr>
-      <w:r>
-        <w:rPr>
-          <w:b/>
-        </w:rPr>
-        <w:t xml:space="preserve">May - Oct 17</w:t>
-      </w:r>
-      <w:r>
-        <w:t xml:space="preserve">: Short-term goals.</w:t>
-      </w:r>
-    </w:p>
-    <w:p>
-      <w:pPr>
-        <w:pStyle w:val="Compact"/>
-        <w:numPr>
-          <w:numId w:val="1013"/>
           <w:ilvl w:val="0"/>
         </w:numPr>
       </w:pPr>
@@ -1220,7 +742,7 @@
       <w:pPr>
         <w:pStyle w:val="Compact"/>
         <w:numPr>
-          <w:numId w:val="1013"/>
+          <w:numId w:val="1008"/>
           <w:ilvl w:val="0"/>
         </w:numPr>
       </w:pPr>
@@ -1238,7 +760,7 @@
       <w:pPr>
         <w:pStyle w:val="Compact"/>
         <w:numPr>
-          <w:numId w:val="1013"/>
+          <w:numId w:val="1008"/>
           <w:ilvl w:val="0"/>
         </w:numPr>
       </w:pPr>
@@ -1246,17 +768,17 @@
         <w:rPr>
           <w:b/>
         </w:rPr>
-        <w:t xml:space="preserve">Apr 18</w:t>
-      </w:r>
-      <w:r>
-        <w:t xml:space="preserve">: Group health check Plenary 11.</w:t>
+        <w:t xml:space="preserve">Mar 18</w:t>
+      </w:r>
+      <w:r>
+        <w:t xml:space="preserve">: Progress report presentation at Plenary 11.</w:t>
       </w:r>
     </w:p>
     <w:p>
       <w:pPr>
         <w:pStyle w:val="Compact"/>
         <w:numPr>
-          <w:numId w:val="1013"/>
+          <w:numId w:val="1008"/>
           <w:ilvl w:val="0"/>
         </w:numPr>
       </w:pPr>
@@ -1274,7 +796,7 @@
       <w:pPr>
         <w:pStyle w:val="Compact"/>
         <w:numPr>
-          <w:numId w:val="1013"/>
+          <w:numId w:val="1008"/>
           <w:ilvl w:val="0"/>
         </w:numPr>
       </w:pPr>
@@ -1282,17 +804,17 @@
         <w:rPr>
           <w:b/>
         </w:rPr>
-        <w:t xml:space="preserve">Sep 17</w:t>
-      </w:r>
-      <w:r>
-        <w:t xml:space="preserve">: Final group Plenary 12.</w:t>
+        <w:t xml:space="preserve">Sep 18</w:t>
+      </w:r>
+      <w:r>
+        <w:t xml:space="preserve">: Draft deliverables at Plenary 12.</w:t>
       </w:r>
     </w:p>
     <w:p>
       <w:pPr>
         <w:pStyle w:val="Compact"/>
         <w:numPr>
-          <w:numId w:val="1013"/>
+          <w:numId w:val="1008"/>
           <w:ilvl w:val="0"/>
         </w:numPr>
       </w:pPr>
@@ -1300,18 +822,18 @@
         <w:rPr>
           <w:b/>
         </w:rPr>
-        <w:t xml:space="preserve">October 18+</w:t>
-      </w:r>
-      <w:r>
-        <w:t xml:space="preserve">: After-term goals.</w:t>
+        <w:t xml:space="preserve">Mar 19</w:t>
+      </w:r>
+      <w:r>
+        <w:t xml:space="preserve">: Presentation of final reports at Plenary 13.</w:t>
       </w:r>
     </w:p>
     <w:p>
       <w:pPr>
         <w:pStyle w:val="Heading1"/>
       </w:pPr>
-      <w:bookmarkStart w:id="32" w:name="initial-membership"/>
-      <w:bookmarkEnd w:id="32"/>
+      <w:bookmarkStart w:id="31" w:name="initial-membership"/>
+      <w:bookmarkEnd w:id="31"/>
       <w:r>
         <w:t xml:space="preserve">Initial Membership</w:t>
       </w:r>
@@ -1321,23 +843,59 @@
         <w:pStyle w:val="FirstParagraph"/>
       </w:pPr>
       <w:r>
-        <w:t xml:space="preserve">Membership will be sought from the Provenance IG and supplemented with a call to both other RDA groups and known non-RDA provenance communities, such as the provenance research community.</w:t>
-      </w:r>
-    </w:p>
-    <w:p>
-      <w:pPr>
-        <w:pStyle w:val="BodyText"/>
-      </w:pPr>
-      <w:r>
-        <w:t xml:space="preserve">Since this group's work is likely to be highly relevant to, or even directed by, other WGs, it may be sensible to have other WG members attend this group's meetings either in a liaison role or as members in their own right.</w:t>
+        <w:t xml:space="preserve">A list of 26 initial members</w:t>
+      </w:r>
+      <w:r>
+        <w:rPr>
+          <w:rStyle w:val="FootnoteReference"/>
+        </w:rPr>
+        <w:footnoteReference w:id="32"/>
+      </w:r>
+      <w:r>
+        <w:t xml:space="preserve"> </w:t>
+      </w:r>
+      <w:r>
+        <w:t xml:space="preserve">is online at</w:t>
+      </w:r>
+      <w:r>
+        <w:t xml:space="preserve"> </w:t>
+      </w:r>
+      <w:hyperlink r:id="rId33">
+        <w:r>
+          <w:rPr>
+            <w:rStyle w:val="Hyperlink"/>
+          </w:rPr>
+          <w:t xml:space="preserve">https://www.rd-alliance.org/groups/provenance-patterns-wg</w:t>
+        </w:r>
+      </w:hyperlink>
+      <w:r>
+        <w:t xml:space="preserve">.</w:t>
+      </w:r>
+      <w:r>
+        <w:t xml:space="preserve"> </w:t>
+      </w:r>
+      <w:r>
+        <w:t xml:space="preserve">Since this group's work is highly relevant to other WGs, we will WG</w:t>
+      </w:r>
+      <w:r>
+        <w:t xml:space="preserve"> </w:t>
+      </w:r>
+      <w:r>
+        <w:t xml:space="preserve">members attend this group's meetings either in a liaison role or as</w:t>
+      </w:r>
+      <w:r>
+        <w:t xml:space="preserve"> </w:t>
+      </w:r>
+      <w:r>
+        <w:t xml:space="preserve">members in their own right.</w:t>
       </w:r>
     </w:p>
     <w:p>
       <w:pPr>
         <w:pStyle w:val="Heading1"/>
       </w:pPr>
-      <w:bookmarkStart w:id="33" w:name="adoption"/>
-      <w:bookmarkEnd w:id="33"/>
+      <w:bookmarkStart w:id="34" w:name="adoption"/>
+      <w:bookmarkEnd w:id="34"/>
       <w:r>
         <w:t xml:space="preserve">Adoption</w:t>
       </w:r>
@@ -1346,8 +904,8 @@
       <w:pPr>
         <w:pStyle w:val="Heading2"/>
       </w:pPr>
-      <w:bookmarkStart w:id="34" w:name="other-rda-groups"/>
-      <w:bookmarkEnd w:id="34"/>
+      <w:bookmarkStart w:id="35" w:name="other-rda-groups"/>
+      <w:bookmarkEnd w:id="35"/>
       <w:r>
         <w:t xml:space="preserve">Other RDA groups</w:t>
       </w:r>
@@ -1378,7 +936,7 @@
       <w:pPr>
         <w:pStyle w:val="Compact"/>
         <w:numPr>
-          <w:numId w:val="1014"/>
+          <w:numId w:val="1009"/>
           <w:ilvl w:val="0"/>
         </w:numPr>
       </w:pPr>
@@ -1390,7 +948,7 @@
       <w:pPr>
         <w:pStyle w:val="Compact"/>
         <w:numPr>
-          <w:numId w:val="1014"/>
+          <w:numId w:val="1009"/>
           <w:ilvl w:val="0"/>
         </w:numPr>
       </w:pPr>
@@ -1410,8 +968,8 @@
       <w:pPr>
         <w:pStyle w:val="Heading2"/>
       </w:pPr>
-      <w:bookmarkStart w:id="35" w:name="prov-wg-member-institutions"/>
-      <w:bookmarkEnd w:id="35"/>
+      <w:bookmarkStart w:id="36" w:name="prov-wg-member-institutions"/>
+      <w:bookmarkEnd w:id="36"/>
       <w:r>
         <w:t xml:space="preserve">Prov WG member institutions</w:t>
       </w:r>
@@ -1446,8 +1004,8 @@
       <w:pPr>
         <w:pStyle w:val="Heading2"/>
       </w:pPr>
-      <w:bookmarkStart w:id="36" w:name="non-rda-groups"/>
-      <w:bookmarkEnd w:id="36"/>
+      <w:bookmarkStart w:id="37" w:name="non-rda-groups"/>
+      <w:bookmarkEnd w:id="37"/>
       <w:r>
         <w:t xml:space="preserve">Non-RDA groups</w:t>
       </w:r>
@@ -1506,7 +1064,7 @@
       <w:r>
         <w:t xml:space="preserve"> </w:t>
       </w:r>
-      <w:hyperlink r:id="rId37">
+      <w:hyperlink r:id="rId38">
         <w:r>
           <w:rPr>
             <w:rStyle w:val="Hyperlink"/>
@@ -1520,7 +1078,7 @@
       <w:r>
         <w:t xml:space="preserve"> </w:t>
       </w:r>
-      <w:hyperlink r:id="rId38">
+      <w:hyperlink r:id="rId39">
         <w:r>
           <w:rPr>
             <w:rStyle w:val="Hyperlink"/>
@@ -1534,7 +1092,7 @@
       <w:r>
         <w:t xml:space="preserve"> </w:t>
       </w:r>
-      <w:hyperlink r:id="rId39">
+      <w:hyperlink r:id="rId40">
         <w:r>
           <w:rPr>
             <w:rStyle w:val="Hyperlink"/>
@@ -1551,7 +1109,7 @@
       <w:r>
         <w:t xml:space="preserve"> </w:t>
       </w:r>
-      <w:hyperlink r:id="rId40">
+      <w:hyperlink r:id="rId41">
         <w:r>
           <w:rPr>
             <w:rStyle w:val="Hyperlink"/>
@@ -1568,7 +1126,7 @@
       <w:r>
         <w:t xml:space="preserve"> </w:t>
       </w:r>
-      <w:hyperlink r:id="rId41">
+      <w:hyperlink r:id="rId42">
         <w:r>
           <w:rPr>
             <w:rStyle w:val="Hyperlink"/>
@@ -1582,7 +1140,7 @@
       <w:r>
         <w:t xml:space="preserve"> </w:t>
       </w:r>
-      <w:hyperlink r:id="rId42">
+      <w:hyperlink r:id="rId43">
         <w:r>
           <w:rPr>
             <w:rStyle w:val="Hyperlink"/>
@@ -1596,7 +1154,7 @@
       <w:r>
         <w:t xml:space="preserve"> </w:t>
       </w:r>
-      <w:hyperlink r:id="rId43">
+      <w:hyperlink r:id="rId44">
         <w:r>
           <w:rPr>
             <w:rStyle w:val="Hyperlink"/>
@@ -1619,7 +1177,7 @@
       <w:r>
         <w:t xml:space="preserve"> </w:t>
       </w:r>
-      <w:hyperlink r:id="rId44">
+      <w:hyperlink r:id="rId45">
         <w:r>
           <w:rPr>
             <w:rStyle w:val="Hyperlink"/>
@@ -1633,7 +1191,7 @@
       <w:r>
         <w:t xml:space="preserve"> </w:t>
       </w:r>
-      <w:hyperlink r:id="rId45">
+      <w:hyperlink r:id="rId46">
         <w:r>
           <w:rPr>
             <w:rStyle w:val="Hyperlink"/>
@@ -1650,7 +1208,7 @@
       <w:r>
         <w:t xml:space="preserve"> </w:t>
       </w:r>
-      <w:hyperlink r:id="rId46">
+      <w:hyperlink r:id="rId47">
         <w:r>
           <w:rPr>
             <w:rStyle w:val="Hyperlink"/>
@@ -1674,11 +1232,11 @@
       <w:pPr>
         <w:pStyle w:val="Compact"/>
         <w:numPr>
-          <w:numId w:val="1015"/>
+          <w:numId w:val="1010"/>
           <w:ilvl w:val="0"/>
         </w:numPr>
       </w:pPr>
-      <w:hyperlink r:id="rId47">
+      <w:hyperlink r:id="rId48">
         <w:r>
           <w:rPr>
             <w:rStyle w:val="Hyperlink"/>
@@ -1691,8 +1249,8 @@
       <w:pPr>
         <w:pStyle w:val="Heading2"/>
       </w:pPr>
-      <w:bookmarkStart w:id="48" w:name="continued-adoption"/>
-      <w:bookmarkEnd w:id="48"/>
+      <w:bookmarkStart w:id="49" w:name="continued-adoption"/>
+      <w:bookmarkEnd w:id="49"/>
       <w:r>
         <w:t xml:space="preserve">Continued adoption</w:t>
       </w:r>
@@ -1741,12 +1299,6 @@
       </w:r>
       <w:r>
         <w:t xml:space="preserve">its outputs.</w:t>
-      </w:r>
-      <w:r>
-        <w:t xml:space="preserve"> </w:t>
-      </w:r>
-      <w:r>
-        <w:t xml:space="preserve"/>
       </w:r>
     </w:p>
     <w:sectPr/>
@@ -1767,6 +1319,25 @@
     <w:p>
       <w:r>
         <w:separator/>
+      </w:r>
+    </w:p>
+  </w:footnote>
+  <w:footnote w:id="32">
+    <w:p>
+      <w:pPr>
+        <w:pStyle w:val="FootnoteText"/>
+      </w:pPr>
+      <w:r>
+        <w:rPr>
+          <w:rStyle w:val="FootnoteReference"/>
+        </w:rPr>
+        <w:footnoteRef/>
+      </w:r>
+      <w:r>
+        <w:t xml:space="preserve"> </w:t>
+      </w:r>
+      <w:r>
+        <w:t xml:space="preserve">August 2017.</w:t>
       </w:r>
     </w:p>
   </w:footnote>
@@ -1857,7 +1428,7 @@
     </w:lvl>
   </w:abstractNum>
   <w:abstractNum w:abstractNumId="990">
-    <w:nsid w:val="eb51b541"/>
+    <w:nsid w:val="1519bedf"/>
     <w:multiLevelType w:val="multilevel"/>
     <w:lvl w:ilvl="0">
       <w:numFmt w:val="bullet"/>
@@ -1938,7 +1509,7 @@
     </w:lvl>
   </w:abstractNum>
   <w:abstractNum w:abstractNumId="99411">
-    <w:nsid w:val="6d3395ff"/>
+    <w:nsid w:val="df9cdf25"/>
     <w:multiLevelType w:val="multilevel"/>
     <w:lvl w:ilvl="0">
       <w:start w:val="1"/>
@@ -2025,11 +1596,11 @@
       </w:pPr>
     </w:lvl>
   </w:abstractNum>
-  <w:abstractNum w:abstractNumId="99418">
-    <w:nsid w:val="f3acc657"/>
+  <w:abstractNum w:abstractNumId="99414">
+    <w:nsid w:val="a983ba92"/>
     <w:multiLevelType w:val="multilevel"/>
     <w:lvl w:ilvl="0">
-      <w:start w:val="8"/>
+      <w:start w:val="4"/>
       <w:numFmt w:val="decimal"/>
       <w:lvlText w:val="%1."/>
       <w:lvlJc w:val="left"/>
@@ -2041,7 +1612,7 @@
       </w:pPr>
     </w:lvl>
     <w:lvl w:ilvl="1">
-      <w:start w:val="8"/>
+      <w:start w:val="4"/>
       <w:numFmt w:val="decimal"/>
       <w:lvlText w:val="%2."/>
       <w:lvlJc w:val="left"/>
@@ -2053,7 +1624,7 @@
       </w:pPr>
     </w:lvl>
     <w:lvl w:ilvl="2">
-      <w:start w:val="8"/>
+      <w:start w:val="4"/>
       <w:numFmt w:val="decimal"/>
       <w:lvlText w:val="%3."/>
       <w:lvlJc w:val="left"/>
@@ -2065,7 +1636,7 @@
       </w:pPr>
     </w:lvl>
     <w:lvl w:ilvl="3">
-      <w:start w:val="8"/>
+      <w:start w:val="4"/>
       <w:numFmt w:val="decimal"/>
       <w:lvlText w:val="%4."/>
       <w:lvlJc w:val="left"/>
@@ -2077,7 +1648,7 @@
       </w:pPr>
     </w:lvl>
     <w:lvl w:ilvl="4">
-      <w:start w:val="8"/>
+      <w:start w:val="4"/>
       <w:numFmt w:val="decimal"/>
       <w:lvlText w:val="%5."/>
       <w:lvlJc w:val="left"/>
@@ -2089,7 +1660,7 @@
       </w:pPr>
     </w:lvl>
     <w:lvl w:ilvl="5">
-      <w:start w:val="8"/>
+      <w:start w:val="4"/>
       <w:numFmt w:val="decimal"/>
       <w:lvlText w:val="%6."/>
       <w:lvlJc w:val="left"/>
@@ -2101,7 +1672,7 @@
       </w:pPr>
     </w:lvl>
     <w:lvl w:ilvl="6">
-      <w:start w:val="8"/>
+      <w:start w:val="4"/>
       <w:numFmt w:val="decimal"/>
       <w:lvlText w:val="%7."/>
       <w:lvlJc w:val="left"/>
@@ -2113,96 +1684,8 @@
       </w:pPr>
     </w:lvl>
   </w:abstractNum>
-  <w:abstractNum w:abstractNumId="994113">
-    <w:nsid w:val="7d89cb13"/>
-    <w:multiLevelType w:val="multilevel"/>
-    <w:lvl w:ilvl="0">
-      <w:start w:val="13"/>
-      <w:numFmt w:val="decimal"/>
-      <w:lvlText w:val="%1."/>
-      <w:lvlJc w:val="left"/>
-      <w:pPr>
-        <w:tabs>
-          <w:tab w:val="num" w:pos="0"/>
-        </w:tabs>
-        <w:ind w:left="480" w:hanging="480"/>
-      </w:pPr>
-    </w:lvl>
-    <w:lvl w:ilvl="1">
-      <w:start w:val="13"/>
-      <w:numFmt w:val="decimal"/>
-      <w:lvlText w:val="%2."/>
-      <w:lvlJc w:val="left"/>
-      <w:pPr>
-        <w:tabs>
-          <w:tab w:val="num" w:pos="720"/>
-        </w:tabs>
-        <w:ind w:left="1200" w:hanging="480"/>
-      </w:pPr>
-    </w:lvl>
-    <w:lvl w:ilvl="2">
-      <w:start w:val="13"/>
-      <w:numFmt w:val="decimal"/>
-      <w:lvlText w:val="%3."/>
-      <w:lvlJc w:val="left"/>
-      <w:pPr>
-        <w:tabs>
-          <w:tab w:val="num" w:pos="1440"/>
-        </w:tabs>
-        <w:ind w:left="1920" w:hanging="480"/>
-      </w:pPr>
-    </w:lvl>
-    <w:lvl w:ilvl="3">
-      <w:start w:val="13"/>
-      <w:numFmt w:val="decimal"/>
-      <w:lvlText w:val="%4."/>
-      <w:lvlJc w:val="left"/>
-      <w:pPr>
-        <w:tabs>
-          <w:tab w:val="num" w:pos="2160"/>
-        </w:tabs>
-        <w:ind w:left="2640" w:hanging="480"/>
-      </w:pPr>
-    </w:lvl>
-    <w:lvl w:ilvl="4">
-      <w:start w:val="13"/>
-      <w:numFmt w:val="decimal"/>
-      <w:lvlText w:val="%5."/>
-      <w:lvlJc w:val="left"/>
-      <w:pPr>
-        <w:tabs>
-          <w:tab w:val="num" w:pos="2880"/>
-        </w:tabs>
-        <w:ind w:left="3360" w:hanging="480"/>
-      </w:pPr>
-    </w:lvl>
-    <w:lvl w:ilvl="5">
-      <w:start w:val="13"/>
-      <w:numFmt w:val="decimal"/>
-      <w:lvlText w:val="%6."/>
-      <w:lvlJc w:val="left"/>
-      <w:pPr>
-        <w:tabs>
-          <w:tab w:val="num" w:pos="3600"/>
-        </w:tabs>
-        <w:ind w:left="4080" w:hanging="480"/>
-      </w:pPr>
-    </w:lvl>
-    <w:lvl w:ilvl="6">
-      <w:start w:val="13"/>
-      <w:numFmt w:val="decimal"/>
-      <w:lvlText w:val="%7."/>
-      <w:lvlJc w:val="left"/>
-      <w:pPr>
-        <w:tabs>
-          <w:tab w:val="num" w:pos="4320"/>
-        </w:tabs>
-        <w:ind w:left="4800" w:hanging="480"/>
-      </w:pPr>
-    </w:lvl>
-  </w:abstractNum>
   <w:abstractNum w:abstractNumId="991">
-    <w:nsid w:val="da0191cd"/>
+    <w:nsid w:val="f394b106"/>
     <w:multiLevelType w:val="multilevel"/>
     <w:lvl w:ilvl="0">
       <w:numFmt w:val="bullet"/>
@@ -2337,57 +1820,33 @@
     </w:lvlOverride>
   </w:num>
   <w:num w:numId="1003">
-    <w:abstractNumId w:val="99418"/>
+    <w:abstractNumId w:val="99414"/>
     <w:lvlOverride w:ilvl="0">
-      <w:startOverride w:val="8"/>
+      <w:startOverride w:val="4"/>
     </w:lvlOverride>
     <w:lvlOverride w:ilvl="1">
-      <w:startOverride w:val="8"/>
+      <w:startOverride w:val="4"/>
     </w:lvlOverride>
     <w:lvlOverride w:ilvl="2">
-      <w:startOverride w:val="8"/>
+      <w:startOverride w:val="4"/>
     </w:lvlOverride>
     <w:lvlOverride w:ilvl="3">
-      <w:startOverride w:val="8"/>
+      <w:startOverride w:val="4"/>
     </w:lvlOverride>
     <w:lvlOverride w:ilvl="4">
-      <w:startOverride w:val="8"/>
+      <w:startOverride w:val="4"/>
     </w:lvlOverride>
     <w:lvlOverride w:ilvl="5">
-      <w:startOverride w:val="8"/>
+      <w:startOverride w:val="4"/>
     </w:lvlOverride>
     <w:lvlOverride w:ilvl="6">
-      <w:startOverride w:val="8"/>
+      <w:startOverride w:val="4"/>
     </w:lvlOverride>
   </w:num>
   <w:num w:numId="1004">
-    <w:abstractNumId w:val="994113"/>
-    <w:lvlOverride w:ilvl="0">
-      <w:startOverride w:val="13"/>
-    </w:lvlOverride>
-    <w:lvlOverride w:ilvl="1">
-      <w:startOverride w:val="13"/>
-    </w:lvlOverride>
-    <w:lvlOverride w:ilvl="2">
-      <w:startOverride w:val="13"/>
-    </w:lvlOverride>
-    <w:lvlOverride w:ilvl="3">
-      <w:startOverride w:val="13"/>
-    </w:lvlOverride>
-    <w:lvlOverride w:ilvl="4">
-      <w:startOverride w:val="13"/>
-    </w:lvlOverride>
-    <w:lvlOverride w:ilvl="5">
-      <w:startOverride w:val="13"/>
-    </w:lvlOverride>
-    <w:lvlOverride w:ilvl="6">
-      <w:startOverride w:val="13"/>
-    </w:lvlOverride>
+    <w:abstractNumId w:val="991"/>
   </w:num>
   <w:num w:numId="1005">
-    <w:abstractNumId w:val="991"/>
-  </w:num>
-  <w:num w:numId="1006">
     <w:abstractNumId w:val="99411"/>
     <w:lvlOverride w:ilvl="0">
       <w:startOverride w:val="1"/>
@@ -2411,6 +1870,9 @@
       <w:startOverride w:val="1"/>
     </w:lvlOverride>
   </w:num>
+  <w:num w:numId="1006">
+    <w:abstractNumId w:val="991"/>
+  </w:num>
   <w:num w:numId="1007">
     <w:abstractNumId w:val="991"/>
   </w:num>
@@ -2421,21 +1883,6 @@
     <w:abstractNumId w:val="991"/>
   </w:num>
   <w:num w:numId="1010">
-    <w:abstractNumId w:val="991"/>
-  </w:num>
-  <w:num w:numId="1011">
-    <w:abstractNumId w:val="991"/>
-  </w:num>
-  <w:num w:numId="1012">
-    <w:abstractNumId w:val="991"/>
-  </w:num>
-  <w:num w:numId="1013">
-    <w:abstractNumId w:val="991"/>
-  </w:num>
-  <w:num w:numId="1014">
-    <w:abstractNumId w:val="991"/>
-  </w:num>
-  <w:num w:numId="1015">
     <w:abstractNumId w:val="991"/>
   </w:num>
 </w:numbering>

</xml_diff>

<commit_message>
URL link for database
</commit_message>
<xml_diff>
--- a/ProvWGcase.docx
+++ b/ProvWGcase.docx
@@ -77,19 +77,19 @@
         <w:t xml:space="preserve"> </w:t>
       </w:r>
       <w:r>
-        <w:t xml:space="preserve">Tue,</w:t>
-      </w:r>
-      <w:r>
-        <w:t xml:space="preserve"> </w:t>
-      </w:r>
-      <w:r>
-        <w:t xml:space="preserve">Aug</w:t>
-      </w:r>
-      <w:r>
-        <w:t xml:space="preserve"> </w:t>
-      </w:r>
-      <w:r>
-        <w:t xml:space="preserve">29,</w:t>
+        <w:t xml:space="preserve">Fri,</w:t>
+      </w:r>
+      <w:r>
+        <w:t xml:space="preserve"> </w:t>
+      </w:r>
+      <w:r>
+        <w:t xml:space="preserve">Nov</w:t>
+      </w:r>
+      <w:r>
+        <w:t xml:space="preserve"> </w:t>
+      </w:r>
+      <w:r>
+        <w:t xml:space="preserve">24,</w:t>
       </w:r>
       <w:r>
         <w:t xml:space="preserve"> </w:t>
@@ -101,7 +101,7 @@
         <w:t xml:space="preserve"> </w:t>
       </w:r>
       <w:r>
-        <w:t xml:space="preserve">7:25:08</w:t>
+        <w:t xml:space="preserve">1:50:59</w:t>
       </w:r>
       <w:r>
         <w:t xml:space="preserve"> </w:t>
@@ -223,7 +223,16 @@
         </w:numPr>
       </w:pPr>
       <w:r>
-        <w:t xml:space="preserve">A provenance use case recording system.</w:t>
+        <w:t xml:space="preserve">A provenance use case recording system</w:t>
+      </w:r>
+      <w:r>
+        <w:rPr>
+          <w:rStyle w:val="FootnoteReference"/>
+        </w:rPr>
+        <w:footnoteReference w:id="25"/>
+      </w:r>
+      <w:r>
+        <w:t xml:space="preserve">.</w:t>
       </w:r>
     </w:p>
     <w:p>
@@ -254,8 +263,8 @@
       <w:pPr>
         <w:pStyle w:val="Heading3"/>
       </w:pPr>
-      <w:bookmarkStart w:id="25" w:name="long-term-m18"/>
-      <w:bookmarkEnd w:id="25"/>
+      <w:bookmarkStart w:id="27" w:name="long-term-m18"/>
+      <w:bookmarkEnd w:id="27"/>
       <w:r>
         <w:t xml:space="preserve">Long-term (M18)</w:t>
       </w:r>
@@ -288,8 +297,8 @@
       <w:pPr>
         <w:pStyle w:val="Heading1"/>
       </w:pPr>
-      <w:bookmarkStart w:id="26" w:name="value-proposition"/>
-      <w:bookmarkEnd w:id="26"/>
+      <w:bookmarkStart w:id="28" w:name="value-proposition"/>
+      <w:bookmarkEnd w:id="28"/>
       <w:r>
         <w:t xml:space="preserve">Value Proposition</w:t>
       </w:r>
@@ -386,8 +395,8 @@
       <w:pPr>
         <w:pStyle w:val="Heading3"/>
       </w:pPr>
-      <w:bookmarkStart w:id="27" w:name="wg-activity-points"/>
-      <w:bookmarkEnd w:id="27"/>
+      <w:bookmarkStart w:id="29" w:name="wg-activity-points"/>
+      <w:bookmarkEnd w:id="29"/>
       <w:r>
         <w:t xml:space="preserve">WG activity points</w:t>
       </w:r>
@@ -552,8 +561,8 @@
       <w:pPr>
         <w:pStyle w:val="Heading1"/>
       </w:pPr>
-      <w:bookmarkStart w:id="28" w:name="engagement"/>
-      <w:bookmarkEnd w:id="28"/>
+      <w:bookmarkStart w:id="30" w:name="engagement"/>
+      <w:bookmarkEnd w:id="30"/>
       <w:r>
         <w:t xml:space="preserve">Engagement</w:t>
       </w:r>
@@ -563,13 +572,49 @@
         <w:pStyle w:val="FirstParagraph"/>
       </w:pPr>
       <w:r>
-        <w:t xml:space="preserve">In addition to serving the RDA community directly, this Working Group aims to serve the immediate interests of existing RDA groups. Provenance is foundational to many other RDA groups' activity and thus maximal impact on the RDA community can be achieved by aligning and assisting work in existing groups. Therefore this working group will engage heavily with other groups and source its primary requirements and exemplars from other groups. Examples of intersections we believe will</w:t>
-      </w:r>
-      <w:r>
-        <w:t xml:space="preserve"> </w:t>
-      </w:r>
-      <w:r>
-        <w:t xml:space="preserve">be productive include the following:</w:t>
+        <w:t xml:space="preserve">In addition to serving the RDA community directly, this Working Group</w:t>
+      </w:r>
+      <w:r>
+        <w:t xml:space="preserve"> </w:t>
+      </w:r>
+      <w:r>
+        <w:t xml:space="preserve">aims to serve the immediate interests of existing RDA</w:t>
+      </w:r>
+      <w:r>
+        <w:t xml:space="preserve"> </w:t>
+      </w:r>
+      <w:r>
+        <w:t xml:space="preserve">groups. Provenance is foundational to many other RDA groups' activity</w:t>
+      </w:r>
+      <w:r>
+        <w:t xml:space="preserve"> </w:t>
+      </w:r>
+      <w:r>
+        <w:t xml:space="preserve">and thus maximal impact on the RDA community can be achieved by</w:t>
+      </w:r>
+      <w:r>
+        <w:t xml:space="preserve"> </w:t>
+      </w:r>
+      <w:r>
+        <w:t xml:space="preserve">aligning and assisting work in existing groups. Therefore this working</w:t>
+      </w:r>
+      <w:r>
+        <w:t xml:space="preserve"> </w:t>
+      </w:r>
+      <w:r>
+        <w:t xml:space="preserve">group will engage heavily with other groups and source its primary</w:t>
+      </w:r>
+      <w:r>
+        <w:t xml:space="preserve"> </w:t>
+      </w:r>
+      <w:r>
+        <w:t xml:space="preserve">requirements and exemplars from other groups. Examples of</w:t>
+      </w:r>
+      <w:r>
+        <w:t xml:space="preserve"> </w:t>
+      </w:r>
+      <w:r>
+        <w:t xml:space="preserve">intersections we believe will be productive include the following:</w:t>
       </w:r>
     </w:p>
     <w:p>
@@ -585,7 +630,13 @@
         <w:pStyle w:val="Definition"/>
       </w:pPr>
       <w:r>
-        <w:t xml:space="preserve">Interest in workflow persistence and quality control, data deposit and citation, reference models and implementation.</w:t>
+        <w:t xml:space="preserve">Interest in workflow persistence and quality control, data deposit</w:t>
+      </w:r>
+      <w:r>
+        <w:t xml:space="preserve"> </w:t>
+      </w:r>
+      <w:r>
+        <w:t xml:space="preserve">and citation, reference models and implementation.</w:t>
       </w:r>
     </w:p>
     <w:p>
@@ -601,7 +652,13 @@
         <w:pStyle w:val="Definition"/>
       </w:pPr>
       <w:r>
-        <w:t xml:space="preserve">Interest in a conceptual model for citation fidelity despite changes over time.</w:t>
+        <w:t xml:space="preserve">Interest in a conceptual model for citation fidelity despite changes</w:t>
+      </w:r>
+      <w:r>
+        <w:t xml:space="preserve"> </w:t>
+      </w:r>
+      <w:r>
+        <w:t xml:space="preserve">over time.</w:t>
       </w:r>
     </w:p>
     <w:p>
@@ -704,8 +761,8 @@
       <w:pPr>
         <w:pStyle w:val="Heading1"/>
       </w:pPr>
-      <w:bookmarkStart w:id="29" w:name="work-plan"/>
-      <w:bookmarkEnd w:id="29"/>
+      <w:bookmarkStart w:id="31" w:name="work-plan"/>
+      <w:bookmarkEnd w:id="31"/>
       <w:r>
         <w:t xml:space="preserve">Work Plan</w:t>
       </w:r>
@@ -714,8 +771,8 @@
       <w:pPr>
         <w:pStyle w:val="Heading3"/>
       </w:pPr>
-      <w:bookmarkStart w:id="30" w:name="timeline"/>
-      <w:bookmarkEnd w:id="30"/>
+      <w:bookmarkStart w:id="32" w:name="timeline"/>
+      <w:bookmarkEnd w:id="32"/>
       <w:r>
         <w:t xml:space="preserve">Timeline</w:t>
       </w:r>
@@ -832,8 +889,8 @@
       <w:pPr>
         <w:pStyle w:val="Heading1"/>
       </w:pPr>
-      <w:bookmarkStart w:id="31" w:name="initial-membership"/>
-      <w:bookmarkEnd w:id="31"/>
+      <w:bookmarkStart w:id="33" w:name="initial-membership"/>
+      <w:bookmarkEnd w:id="33"/>
       <w:r>
         <w:t xml:space="preserve">Initial Membership</w:t>
       </w:r>
@@ -843,13 +900,13 @@
         <w:pStyle w:val="FirstParagraph"/>
       </w:pPr>
       <w:r>
-        <w:t xml:space="preserve">A list of 26 initial members</w:t>
+        <w:t xml:space="preserve">A list of 39 initial members</w:t>
       </w:r>
       <w:r>
         <w:rPr>
           <w:rStyle w:val="FootnoteReference"/>
         </w:rPr>
-        <w:footnoteReference w:id="32"/>
+        <w:footnoteReference w:id="34"/>
       </w:r>
       <w:r>
         <w:t xml:space="preserve"> </w:t>
@@ -860,7 +917,7 @@
       <w:r>
         <w:t xml:space="preserve"> </w:t>
       </w:r>
-      <w:hyperlink r:id="rId33">
+      <w:hyperlink r:id="rId35">
         <w:r>
           <w:rPr>
             <w:rStyle w:val="Hyperlink"/>
@@ -894,8 +951,8 @@
       <w:pPr>
         <w:pStyle w:val="Heading1"/>
       </w:pPr>
-      <w:bookmarkStart w:id="34" w:name="adoption"/>
-      <w:bookmarkEnd w:id="34"/>
+      <w:bookmarkStart w:id="36" w:name="adoption"/>
+      <w:bookmarkEnd w:id="36"/>
       <w:r>
         <w:t xml:space="preserve">Adoption</w:t>
       </w:r>
@@ -904,8 +961,8 @@
       <w:pPr>
         <w:pStyle w:val="Heading2"/>
       </w:pPr>
-      <w:bookmarkStart w:id="35" w:name="other-rda-groups"/>
-      <w:bookmarkEnd w:id="35"/>
+      <w:bookmarkStart w:id="37" w:name="other-rda-groups"/>
+      <w:bookmarkEnd w:id="37"/>
       <w:r>
         <w:t xml:space="preserve">Other RDA groups</w:t>
       </w:r>
@@ -968,8 +1025,8 @@
       <w:pPr>
         <w:pStyle w:val="Heading2"/>
       </w:pPr>
-      <w:bookmarkStart w:id="36" w:name="prov-wg-member-institutions"/>
-      <w:bookmarkEnd w:id="36"/>
+      <w:bookmarkStart w:id="38" w:name="prov-wg-member-institutions"/>
+      <w:bookmarkEnd w:id="38"/>
       <w:r>
         <w:t xml:space="preserve">Prov WG member institutions</w:t>
       </w:r>
@@ -1004,8 +1061,8 @@
       <w:pPr>
         <w:pStyle w:val="Heading2"/>
       </w:pPr>
-      <w:bookmarkStart w:id="37" w:name="non-rda-groups"/>
-      <w:bookmarkEnd w:id="37"/>
+      <w:bookmarkStart w:id="39" w:name="non-rda-groups"/>
+      <w:bookmarkEnd w:id="39"/>
       <w:r>
         <w:t xml:space="preserve">Non-RDA groups</w:t>
       </w:r>
@@ -1064,7 +1121,7 @@
       <w:r>
         <w:t xml:space="preserve"> </w:t>
       </w:r>
-      <w:hyperlink r:id="rId38">
+      <w:hyperlink r:id="rId40">
         <w:r>
           <w:rPr>
             <w:rStyle w:val="Hyperlink"/>
@@ -1078,7 +1135,7 @@
       <w:r>
         <w:t xml:space="preserve"> </w:t>
       </w:r>
-      <w:hyperlink r:id="rId39">
+      <w:hyperlink r:id="rId41">
         <w:r>
           <w:rPr>
             <w:rStyle w:val="Hyperlink"/>
@@ -1092,7 +1149,7 @@
       <w:r>
         <w:t xml:space="preserve"> </w:t>
       </w:r>
-      <w:hyperlink r:id="rId40">
+      <w:hyperlink r:id="rId42">
         <w:r>
           <w:rPr>
             <w:rStyle w:val="Hyperlink"/>
@@ -1109,7 +1166,7 @@
       <w:r>
         <w:t xml:space="preserve"> </w:t>
       </w:r>
-      <w:hyperlink r:id="rId41">
+      <w:hyperlink r:id="rId43">
         <w:r>
           <w:rPr>
             <w:rStyle w:val="Hyperlink"/>
@@ -1126,7 +1183,7 @@
       <w:r>
         <w:t xml:space="preserve"> </w:t>
       </w:r>
-      <w:hyperlink r:id="rId42">
+      <w:hyperlink r:id="rId44">
         <w:r>
           <w:rPr>
             <w:rStyle w:val="Hyperlink"/>
@@ -1140,7 +1197,7 @@
       <w:r>
         <w:t xml:space="preserve"> </w:t>
       </w:r>
-      <w:hyperlink r:id="rId43">
+      <w:hyperlink r:id="rId45">
         <w:r>
           <w:rPr>
             <w:rStyle w:val="Hyperlink"/>
@@ -1154,7 +1211,7 @@
       <w:r>
         <w:t xml:space="preserve"> </w:t>
       </w:r>
-      <w:hyperlink r:id="rId44">
+      <w:hyperlink r:id="rId46">
         <w:r>
           <w:rPr>
             <w:rStyle w:val="Hyperlink"/>
@@ -1177,7 +1234,7 @@
       <w:r>
         <w:t xml:space="preserve"> </w:t>
       </w:r>
-      <w:hyperlink r:id="rId45">
+      <w:hyperlink r:id="rId47">
         <w:r>
           <w:rPr>
             <w:rStyle w:val="Hyperlink"/>
@@ -1191,7 +1248,7 @@
       <w:r>
         <w:t xml:space="preserve"> </w:t>
       </w:r>
-      <w:hyperlink r:id="rId46">
+      <w:hyperlink r:id="rId48">
         <w:r>
           <w:rPr>
             <w:rStyle w:val="Hyperlink"/>
@@ -1208,7 +1265,7 @@
       <w:r>
         <w:t xml:space="preserve"> </w:t>
       </w:r>
-      <w:hyperlink r:id="rId47">
+      <w:hyperlink r:id="rId49">
         <w:r>
           <w:rPr>
             <w:rStyle w:val="Hyperlink"/>
@@ -1236,7 +1293,7 @@
           <w:ilvl w:val="0"/>
         </w:numPr>
       </w:pPr>
-      <w:hyperlink r:id="rId48">
+      <w:hyperlink r:id="rId50">
         <w:r>
           <w:rPr>
             <w:rStyle w:val="Hyperlink"/>
@@ -1249,8 +1306,8 @@
       <w:pPr>
         <w:pStyle w:val="Heading2"/>
       </w:pPr>
-      <w:bookmarkStart w:id="49" w:name="continued-adoption"/>
-      <w:bookmarkEnd w:id="49"/>
+      <w:bookmarkStart w:id="51" w:name="continued-adoption"/>
+      <w:bookmarkEnd w:id="51"/>
       <w:r>
         <w:t xml:space="preserve">Continued adoption</w:t>
       </w:r>
@@ -1322,7 +1379,7 @@
       </w:r>
     </w:p>
   </w:footnote>
-  <w:footnote w:id="32">
+  <w:footnote w:id="25">
     <w:p>
       <w:pPr>
         <w:pStyle w:val="FootnoteText"/>
@@ -1337,7 +1394,40 @@
         <w:t xml:space="preserve"> </w:t>
       </w:r>
       <w:r>
-        <w:t xml:space="preserve">August 2017.</w:t>
+        <w:t xml:space="preserve">Our use case and patterns database has been online since June 2017:</w:t>
+      </w:r>
+      <w:r>
+        <w:t xml:space="preserve"> </w:t>
+      </w:r>
+      <w:hyperlink r:id="rId26">
+        <w:r>
+          <w:rPr>
+            <w:rStyle w:val="Hyperlink"/>
+          </w:rPr>
+          <w:t xml:space="preserve">http://patterns.promsns.org/</w:t>
+        </w:r>
+      </w:hyperlink>
+      <w:r>
+        <w:t xml:space="preserve">.</w:t>
+      </w:r>
+    </w:p>
+  </w:footnote>
+  <w:footnote w:id="34">
+    <w:p>
+      <w:pPr>
+        <w:pStyle w:val="FootnoteText"/>
+      </w:pPr>
+      <w:r>
+        <w:rPr>
+          <w:rStyle w:val="FootnoteReference"/>
+        </w:rPr>
+        <w:footnoteRef/>
+      </w:r>
+      <w:r>
+        <w:t xml:space="preserve"> </w:t>
+      </w:r>
+      <w:r>
+        <w:t xml:space="preserve">November 2017.</w:t>
       </w:r>
     </w:p>
   </w:footnote>
@@ -1428,7 +1518,7 @@
     </w:lvl>
   </w:abstractNum>
   <w:abstractNum w:abstractNumId="990">
-    <w:nsid w:val="1519bedf"/>
+    <w:nsid w:val="5a0c3d59"/>
     <w:multiLevelType w:val="multilevel"/>
     <w:lvl w:ilvl="0">
       <w:numFmt w:val="bullet"/>
@@ -1509,7 +1599,7 @@
     </w:lvl>
   </w:abstractNum>
   <w:abstractNum w:abstractNumId="99411">
-    <w:nsid w:val="df9cdf25"/>
+    <w:nsid w:val="da697efe"/>
     <w:multiLevelType w:val="multilevel"/>
     <w:lvl w:ilvl="0">
       <w:start w:val="1"/>
@@ -1597,7 +1687,7 @@
     </w:lvl>
   </w:abstractNum>
   <w:abstractNum w:abstractNumId="99414">
-    <w:nsid w:val="a983ba92"/>
+    <w:nsid w:val="b3859770"/>
     <w:multiLevelType w:val="multilevel"/>
     <w:lvl w:ilvl="0">
       <w:start w:val="4"/>
@@ -1685,7 +1775,7 @@
     </w:lvl>
   </w:abstractNum>
   <w:abstractNum w:abstractNumId="991">
-    <w:nsid w:val="f394b106"/>
+    <w:nsid w:val="60fb436e"/>
     <w:multiLevelType w:val="multilevel"/>
     <w:lvl w:ilvl="0">
       <w:numFmt w:val="bullet"/>

</xml_diff>